<commit_message>
Update to Software Trade-offs
</commit_message>
<xml_diff>
--- a/Documentation/worksheet-4.01.docx
+++ b/Documentation/worksheet-4.01.docx
@@ -358,8 +358,6 @@
         </w:rPr>
         <w:t>From the system architecture diagrams, you should now compile lists of the design choices to be made for each functional block diagram and where appropriate the interconnects between them.  You should not be making these choices now or even identifying options, but merely identify the decisions that should be made.  Each design will be made (in a future worksheet) through a process of design trades between possible solutions.</w:t>
       </w:r>
-      <w:bookmarkStart w:id="0" w:name="_GoBack"/>
-      <w:bookmarkEnd w:id="0"/>
     </w:p>
     <w:p>
       <w:pPr>
@@ -510,7 +508,7 @@
         <w:pStyle w:val="ListParagraph"/>
         <w:numPr>
           <w:ilvl w:val="0"/>
-          <w:numId w:val="7"/>
+          <w:numId w:val="8"/>
         </w:numPr>
         <w:rPr>
           <w:rFonts w:ascii="Arial" w:hAnsi="Arial" w:cs="Arial"/>
@@ -520,15 +518,71 @@
         <w:rPr>
           <w:rFonts w:ascii="Arial" w:hAnsi="Arial" w:cs="Arial"/>
         </w:rPr>
-        <w:t>SW design trade 1</w:t>
-      </w:r>
+        <w:t>GUI</w:t>
+      </w:r>
+    </w:p>
+    <w:p>
+      <w:pPr>
+        <w:pStyle w:val="ListParagraph"/>
+        <w:numPr>
+          <w:ilvl w:val="1"/>
+          <w:numId w:val="8"/>
+        </w:numPr>
+        <w:rPr>
+          <w:rFonts w:ascii="Arial" w:hAnsi="Arial" w:cs="Arial"/>
+        </w:rPr>
+      </w:pPr>
+      <w:r>
+        <w:rPr>
+          <w:rFonts w:ascii="Arial" w:hAnsi="Arial" w:cs="Arial"/>
+        </w:rPr>
+        <w:t>Programming language</w:t>
+      </w:r>
+    </w:p>
+    <w:p>
+      <w:pPr>
+        <w:pStyle w:val="ListParagraph"/>
+        <w:numPr>
+          <w:ilvl w:val="1"/>
+          <w:numId w:val="8"/>
+        </w:numPr>
+        <w:rPr>
+          <w:rFonts w:ascii="Arial" w:hAnsi="Arial" w:cs="Arial"/>
+        </w:rPr>
+      </w:pPr>
+      <w:r>
+        <w:rPr>
+          <w:rFonts w:ascii="Arial" w:hAnsi="Arial" w:cs="Arial"/>
+        </w:rPr>
+        <w:t>Platform for delivery</w:t>
+      </w:r>
+    </w:p>
+    <w:p>
+      <w:pPr>
+        <w:pStyle w:val="ListParagraph"/>
+        <w:numPr>
+          <w:ilvl w:val="1"/>
+          <w:numId w:val="8"/>
+        </w:numPr>
+        <w:rPr>
+          <w:rFonts w:ascii="Arial" w:hAnsi="Arial" w:cs="Arial"/>
+        </w:rPr>
+      </w:pPr>
+      <w:r>
+        <w:rPr>
+          <w:rFonts w:ascii="Arial" w:hAnsi="Arial" w:cs="Arial"/>
+        </w:rPr>
+        <w:t>Design and layout</w:t>
+      </w:r>
+      <w:bookmarkStart w:id="0" w:name="_GoBack"/>
+      <w:bookmarkEnd w:id="0"/>
     </w:p>
     <w:p>
       <w:pPr>
         <w:pStyle w:val="ListParagraph"/>
         <w:numPr>
           <w:ilvl w:val="0"/>
-          <w:numId w:val="7"/>
+          <w:numId w:val="8"/>
         </w:numPr>
         <w:rPr>
           <w:rFonts w:ascii="Arial" w:hAnsi="Arial" w:cs="Arial"/>
@@ -538,7 +592,73 @@
         <w:rPr>
           <w:rFonts w:ascii="Arial" w:hAnsi="Arial" w:cs="Arial"/>
         </w:rPr>
-        <w:t>SW design trade 2</w:t>
+        <w:t>Database</w:t>
+      </w:r>
+    </w:p>
+    <w:p>
+      <w:pPr>
+        <w:pStyle w:val="ListParagraph"/>
+        <w:numPr>
+          <w:ilvl w:val="1"/>
+          <w:numId w:val="8"/>
+        </w:numPr>
+        <w:rPr>
+          <w:rFonts w:ascii="Arial" w:hAnsi="Arial" w:cs="Arial"/>
+        </w:rPr>
+      </w:pPr>
+      <w:r>
+        <w:rPr>
+          <w:rFonts w:ascii="Arial" w:hAnsi="Arial" w:cs="Arial"/>
+        </w:rPr>
+        <w:t>Database l</w:t>
+      </w:r>
+      <w:r>
+        <w:rPr>
+          <w:rFonts w:ascii="Arial" w:hAnsi="Arial" w:cs="Arial"/>
+        </w:rPr>
+        <w:t>anguage</w:t>
+      </w:r>
+    </w:p>
+    <w:p>
+      <w:pPr>
+        <w:pStyle w:val="ListParagraph"/>
+        <w:numPr>
+          <w:ilvl w:val="1"/>
+          <w:numId w:val="8"/>
+        </w:numPr>
+        <w:rPr>
+          <w:rFonts w:ascii="Arial" w:hAnsi="Arial" w:cs="Arial"/>
+        </w:rPr>
+      </w:pPr>
+      <w:r>
+        <w:rPr>
+          <w:rFonts w:ascii="Arial" w:hAnsi="Arial" w:cs="Arial"/>
+        </w:rPr>
+        <w:t>Database m</w:t>
+      </w:r>
+      <w:r>
+        <w:rPr>
+          <w:rFonts w:ascii="Arial" w:hAnsi="Arial" w:cs="Arial"/>
+        </w:rPr>
+        <w:t>odel</w:t>
+      </w:r>
+    </w:p>
+    <w:p>
+      <w:pPr>
+        <w:pStyle w:val="ListParagraph"/>
+        <w:numPr>
+          <w:ilvl w:val="1"/>
+          <w:numId w:val="8"/>
+        </w:numPr>
+        <w:rPr>
+          <w:rFonts w:ascii="Arial" w:hAnsi="Arial" w:cs="Arial"/>
+        </w:rPr>
+      </w:pPr>
+      <w:r>
+        <w:rPr>
+          <w:rFonts w:ascii="Arial" w:hAnsi="Arial" w:cs="Arial"/>
+        </w:rPr>
+        <w:t>Database interaction API</w:t>
       </w:r>
     </w:p>
     <w:p>
@@ -546,7 +666,7 @@
         <w:pStyle w:val="ListParagraph"/>
         <w:numPr>
           <w:ilvl w:val="0"/>
-          <w:numId w:val="7"/>
+          <w:numId w:val="8"/>
         </w:numPr>
         <w:rPr>
           <w:rFonts w:ascii="Arial" w:hAnsi="Arial" w:cs="Arial"/>
@@ -556,33 +676,197 @@
         <w:rPr>
           <w:rFonts w:ascii="Arial" w:hAnsi="Arial" w:cs="Arial"/>
         </w:rPr>
-        <w:t>SW design trade 3</w:t>
-      </w:r>
-    </w:p>
-    <w:p>
-      <w:pPr>
-        <w:ind w:firstLine="720"/>
-        <w:rPr>
-          <w:rFonts w:ascii="Arial" w:hAnsi="Arial" w:cs="Arial"/>
-        </w:rPr>
-      </w:pPr>
-      <w:r>
-        <w:rPr>
-          <w:rFonts w:ascii="Arial" w:hAnsi="Arial" w:cs="Arial"/>
-        </w:rPr>
-        <w:t>⁞</w:t>
-      </w:r>
-    </w:p>
-    <w:p>
-      <w:pPr>
-        <w:pStyle w:val="ListParagraph"/>
-      </w:pPr>
-      <w:r>
-        <w:rPr>
-          <w:rFonts w:ascii="Arial" w:hAnsi="Arial" w:cs="Arial"/>
-        </w:rPr>
-        <w:t>⁞</w:t>
-      </w:r>
+        <w:t>Background Services</w:t>
+      </w:r>
+    </w:p>
+    <w:p>
+      <w:pPr>
+        <w:pStyle w:val="ListParagraph"/>
+        <w:numPr>
+          <w:ilvl w:val="1"/>
+          <w:numId w:val="8"/>
+        </w:numPr>
+        <w:rPr>
+          <w:rFonts w:ascii="Arial" w:hAnsi="Arial" w:cs="Arial"/>
+        </w:rPr>
+      </w:pPr>
+      <w:r>
+        <w:rPr>
+          <w:rFonts w:ascii="Arial" w:hAnsi="Arial" w:cs="Arial"/>
+        </w:rPr>
+        <w:t>API</w:t>
+      </w:r>
+    </w:p>
+    <w:p>
+      <w:pPr>
+        <w:pStyle w:val="ListParagraph"/>
+        <w:numPr>
+          <w:ilvl w:val="1"/>
+          <w:numId w:val="8"/>
+        </w:numPr>
+        <w:rPr>
+          <w:rFonts w:ascii="Arial" w:hAnsi="Arial" w:cs="Arial"/>
+        </w:rPr>
+      </w:pPr>
+      <w:r>
+        <w:rPr>
+          <w:rFonts w:ascii="Arial" w:hAnsi="Arial" w:cs="Arial"/>
+        </w:rPr>
+        <w:t>Communication to Database</w:t>
+      </w:r>
+    </w:p>
+    <w:p>
+      <w:pPr>
+        <w:pStyle w:val="ListParagraph"/>
+        <w:numPr>
+          <w:ilvl w:val="0"/>
+          <w:numId w:val="8"/>
+        </w:numPr>
+        <w:rPr>
+          <w:rFonts w:ascii="Arial" w:hAnsi="Arial" w:cs="Arial"/>
+        </w:rPr>
+      </w:pPr>
+      <w:r>
+        <w:rPr>
+          <w:rFonts w:ascii="Arial" w:hAnsi="Arial" w:cs="Arial"/>
+        </w:rPr>
+        <w:t>OS Communication</w:t>
+      </w:r>
+    </w:p>
+    <w:p>
+      <w:pPr>
+        <w:pStyle w:val="ListParagraph"/>
+        <w:numPr>
+          <w:ilvl w:val="1"/>
+          <w:numId w:val="8"/>
+        </w:numPr>
+        <w:rPr>
+          <w:rFonts w:ascii="Arial" w:hAnsi="Arial" w:cs="Arial"/>
+        </w:rPr>
+      </w:pPr>
+      <w:r>
+        <w:rPr>
+          <w:rFonts w:ascii="Arial" w:hAnsi="Arial" w:cs="Arial"/>
+        </w:rPr>
+        <w:t>API</w:t>
+      </w:r>
+    </w:p>
+    <w:p>
+      <w:pPr>
+        <w:pStyle w:val="ListParagraph"/>
+        <w:numPr>
+          <w:ilvl w:val="1"/>
+          <w:numId w:val="8"/>
+        </w:numPr>
+        <w:rPr>
+          <w:rFonts w:ascii="Arial" w:hAnsi="Arial" w:cs="Arial"/>
+        </w:rPr>
+      </w:pPr>
+      <w:r>
+        <w:rPr>
+          <w:rFonts w:ascii="Arial" w:hAnsi="Arial" w:cs="Arial"/>
+        </w:rPr>
+        <w:t>Communication to External Services</w:t>
+      </w:r>
+    </w:p>
+    <w:p>
+      <w:pPr>
+        <w:pStyle w:val="ListParagraph"/>
+        <w:numPr>
+          <w:ilvl w:val="0"/>
+          <w:numId w:val="8"/>
+        </w:numPr>
+        <w:rPr>
+          <w:rFonts w:ascii="Arial" w:hAnsi="Arial" w:cs="Arial"/>
+        </w:rPr>
+      </w:pPr>
+      <w:r>
+        <w:rPr>
+          <w:rFonts w:ascii="Arial" w:hAnsi="Arial" w:cs="Arial"/>
+        </w:rPr>
+        <w:t>Tracker</w:t>
+      </w:r>
+    </w:p>
+    <w:p>
+      <w:pPr>
+        <w:pStyle w:val="ListParagraph"/>
+        <w:numPr>
+          <w:ilvl w:val="1"/>
+          <w:numId w:val="8"/>
+        </w:numPr>
+        <w:rPr>
+          <w:rFonts w:ascii="Arial" w:hAnsi="Arial" w:cs="Arial"/>
+        </w:rPr>
+      </w:pPr>
+      <w:r>
+        <w:rPr>
+          <w:rFonts w:ascii="Arial" w:hAnsi="Arial" w:cs="Arial"/>
+        </w:rPr>
+        <w:t>API</w:t>
+      </w:r>
+    </w:p>
+    <w:p>
+      <w:pPr>
+        <w:pStyle w:val="ListParagraph"/>
+        <w:numPr>
+          <w:ilvl w:val="1"/>
+          <w:numId w:val="8"/>
+        </w:numPr>
+        <w:rPr>
+          <w:rFonts w:ascii="Arial" w:hAnsi="Arial" w:cs="Arial"/>
+        </w:rPr>
+      </w:pPr>
+      <w:r>
+        <w:rPr>
+          <w:rFonts w:ascii="Arial" w:hAnsi="Arial" w:cs="Arial"/>
+        </w:rPr>
+        <w:t xml:space="preserve">Communication methodology to transmit data </w:t>
+      </w:r>
+    </w:p>
+    <w:p>
+      <w:pPr>
+        <w:pStyle w:val="ListParagraph"/>
+        <w:numPr>
+          <w:ilvl w:val="1"/>
+          <w:numId w:val="8"/>
+        </w:numPr>
+        <w:rPr>
+          <w:rFonts w:ascii="Arial" w:hAnsi="Arial" w:cs="Arial"/>
+        </w:rPr>
+      </w:pPr>
+      <w:r>
+        <w:rPr>
+          <w:rFonts w:ascii="Arial" w:hAnsi="Arial" w:cs="Arial"/>
+        </w:rPr>
+        <w:t>Structure of data transmitted</w:t>
+      </w:r>
+    </w:p>
+    <w:p>
+      <w:pPr>
+        <w:pStyle w:val="ListParagraph"/>
+        <w:numPr>
+          <w:ilvl w:val="1"/>
+          <w:numId w:val="8"/>
+        </w:numPr>
+        <w:rPr>
+          <w:rFonts w:ascii="Arial" w:hAnsi="Arial" w:cs="Arial"/>
+        </w:rPr>
+      </w:pPr>
+      <w:r>
+        <w:rPr>
+          <w:rFonts w:ascii="Arial" w:hAnsi="Arial" w:cs="Arial"/>
+        </w:rPr>
+        <w:t>Data transmission interval</w:t>
+      </w:r>
+    </w:p>
+    <w:p>
+      <w:pPr>
+        <w:pStyle w:val="ListParagraph"/>
+        <w:ind w:left="1440"/>
+        <w:rPr>
+          <w:rFonts w:ascii="Arial" w:hAnsi="Arial" w:cs="Arial"/>
+        </w:rPr>
+      </w:pPr>
     </w:p>
     <w:sectPr>
       <w:pgSz w:w="12240" w:h="15840"/>
@@ -683,6 +967,92 @@
     </w:lvl>
   </w:abstractNum>
   <w:abstractNum w:abstractNumId="1" w15:restartNumberingAfterBreak="0">
+    <w:nsid w:val="173C031C"/>
+    <w:multiLevelType w:val="hybridMultilevel"/>
+    <w:tmpl w:val="D606415C"/>
+    <w:lvl w:ilvl="0" w:tplc="0409000F">
+      <w:start w:val="1"/>
+      <w:numFmt w:val="decimal"/>
+      <w:lvlText w:val="%1."/>
+      <w:lvlJc w:val="left"/>
+      <w:pPr>
+        <w:ind w:left="720" w:hanging="360"/>
+      </w:pPr>
+    </w:lvl>
+    <w:lvl w:ilvl="1" w:tplc="04090019">
+      <w:start w:val="1"/>
+      <w:numFmt w:val="lowerLetter"/>
+      <w:lvlText w:val="%2."/>
+      <w:lvlJc w:val="left"/>
+      <w:pPr>
+        <w:ind w:left="1440" w:hanging="360"/>
+      </w:pPr>
+    </w:lvl>
+    <w:lvl w:ilvl="2" w:tplc="0409001B" w:tentative="1">
+      <w:start w:val="1"/>
+      <w:numFmt w:val="lowerRoman"/>
+      <w:lvlText w:val="%3."/>
+      <w:lvlJc w:val="right"/>
+      <w:pPr>
+        <w:ind w:left="2160" w:hanging="180"/>
+      </w:pPr>
+    </w:lvl>
+    <w:lvl w:ilvl="3" w:tplc="0409000F" w:tentative="1">
+      <w:start w:val="1"/>
+      <w:numFmt w:val="decimal"/>
+      <w:lvlText w:val="%4."/>
+      <w:lvlJc w:val="left"/>
+      <w:pPr>
+        <w:ind w:left="2880" w:hanging="360"/>
+      </w:pPr>
+    </w:lvl>
+    <w:lvl w:ilvl="4" w:tplc="04090019" w:tentative="1">
+      <w:start w:val="1"/>
+      <w:numFmt w:val="lowerLetter"/>
+      <w:lvlText w:val="%5."/>
+      <w:lvlJc w:val="left"/>
+      <w:pPr>
+        <w:ind w:left="3600" w:hanging="360"/>
+      </w:pPr>
+    </w:lvl>
+    <w:lvl w:ilvl="5" w:tplc="0409001B" w:tentative="1">
+      <w:start w:val="1"/>
+      <w:numFmt w:val="lowerRoman"/>
+      <w:lvlText w:val="%6."/>
+      <w:lvlJc w:val="right"/>
+      <w:pPr>
+        <w:ind w:left="4320" w:hanging="180"/>
+      </w:pPr>
+    </w:lvl>
+    <w:lvl w:ilvl="6" w:tplc="0409000F" w:tentative="1">
+      <w:start w:val="1"/>
+      <w:numFmt w:val="decimal"/>
+      <w:lvlText w:val="%7."/>
+      <w:lvlJc w:val="left"/>
+      <w:pPr>
+        <w:ind w:left="5040" w:hanging="360"/>
+      </w:pPr>
+    </w:lvl>
+    <w:lvl w:ilvl="7" w:tplc="04090019" w:tentative="1">
+      <w:start w:val="1"/>
+      <w:numFmt w:val="lowerLetter"/>
+      <w:lvlText w:val="%8."/>
+      <w:lvlJc w:val="left"/>
+      <w:pPr>
+        <w:ind w:left="5760" w:hanging="360"/>
+      </w:pPr>
+    </w:lvl>
+    <w:lvl w:ilvl="8" w:tplc="0409001B" w:tentative="1">
+      <w:start w:val="1"/>
+      <w:numFmt w:val="lowerRoman"/>
+      <w:lvlText w:val="%9."/>
+      <w:lvlJc w:val="right"/>
+      <w:pPr>
+        <w:ind w:left="6480" w:hanging="180"/>
+      </w:pPr>
+    </w:lvl>
+  </w:abstractNum>
+  <w:abstractNum w:abstractNumId="2" w15:restartNumberingAfterBreak="0">
     <w:nsid w:val="34485A8C"/>
     <w:multiLevelType w:val="hybridMultilevel"/>
     <w:tmpl w:val="CD56F4FA"/>
@@ -768,7 +1138,7 @@
       </w:pPr>
     </w:lvl>
   </w:abstractNum>
-  <w:abstractNum w:abstractNumId="2" w15:restartNumberingAfterBreak="0">
+  <w:abstractNum w:abstractNumId="3" w15:restartNumberingAfterBreak="0">
     <w:nsid w:val="402A479D"/>
     <w:multiLevelType w:val="hybridMultilevel"/>
     <w:tmpl w:val="EC5C1C56"/>
@@ -854,7 +1224,7 @@
       </w:pPr>
     </w:lvl>
   </w:abstractNum>
-  <w:abstractNum w:abstractNumId="3" w15:restartNumberingAfterBreak="0">
+  <w:abstractNum w:abstractNumId="4" w15:restartNumberingAfterBreak="0">
     <w:nsid w:val="40BF270F"/>
     <w:multiLevelType w:val="hybridMultilevel"/>
     <w:tmpl w:val="5F3E4DA6"/>
@@ -940,7 +1310,7 @@
       </w:pPr>
     </w:lvl>
   </w:abstractNum>
-  <w:abstractNum w:abstractNumId="4" w15:restartNumberingAfterBreak="0">
+  <w:abstractNum w:abstractNumId="5" w15:restartNumberingAfterBreak="0">
     <w:nsid w:val="4573153E"/>
     <w:multiLevelType w:val="hybridMultilevel"/>
     <w:tmpl w:val="EC5C1C56"/>
@@ -1026,7 +1396,7 @@
       </w:pPr>
     </w:lvl>
   </w:abstractNum>
-  <w:abstractNum w:abstractNumId="5" w15:restartNumberingAfterBreak="0">
+  <w:abstractNum w:abstractNumId="6" w15:restartNumberingAfterBreak="0">
     <w:nsid w:val="615664C5"/>
     <w:multiLevelType w:val="hybridMultilevel"/>
     <w:tmpl w:val="5E5A1792"/>
@@ -1112,7 +1482,7 @@
       </w:pPr>
     </w:lvl>
   </w:abstractNum>
-  <w:abstractNum w:abstractNumId="6" w15:restartNumberingAfterBreak="0">
+  <w:abstractNum w:abstractNumId="7" w15:restartNumberingAfterBreak="0">
     <w:nsid w:val="74356559"/>
     <w:multiLevelType w:val="hybridMultilevel"/>
     <w:tmpl w:val="C4A44642"/>
@@ -1199,25 +1569,28 @@
     </w:lvl>
   </w:abstractNum>
   <w:num w:numId="1">
-    <w:abstractNumId w:val="6"/>
+    <w:abstractNumId w:val="7"/>
   </w:num>
   <w:num w:numId="2">
-    <w:abstractNumId w:val="1"/>
+    <w:abstractNumId w:val="2"/>
   </w:num>
   <w:num w:numId="3">
-    <w:abstractNumId w:val="3"/>
+    <w:abstractNumId w:val="4"/>
   </w:num>
   <w:num w:numId="4">
-    <w:abstractNumId w:val="5"/>
+    <w:abstractNumId w:val="6"/>
   </w:num>
   <w:num w:numId="5">
     <w:abstractNumId w:val="0"/>
   </w:num>
   <w:num w:numId="6">
-    <w:abstractNumId w:val="2"/>
+    <w:abstractNumId w:val="3"/>
   </w:num>
   <w:num w:numId="7">
-    <w:abstractNumId w:val="4"/>
+    <w:abstractNumId w:val="5"/>
+  </w:num>
+  <w:num w:numId="8">
+    <w:abstractNumId w:val="1"/>
   </w:num>
 </w:numbering>
 </file>

</xml_diff>

<commit_message>
Revert "Fixed HW trades"
This reverts commit 1bc295988b38bbfc08b43b1210926eb351f482d9.
</commit_message>
<xml_diff>
--- a/Documentation/worksheet-4.01.docx
+++ b/Documentation/worksheet-4.01.docx
@@ -393,61 +393,7 @@
         <w:rPr>
           <w:rFonts w:ascii="Arial" w:hAnsi="Arial" w:cs="Arial"/>
         </w:rPr>
-        <w:t>Controller</w:t>
-      </w:r>
-    </w:p>
-    <w:p>
-      <w:pPr>
-        <w:pStyle w:val="ListParagraph"/>
-        <w:numPr>
-          <w:ilvl w:val="0"/>
-          <w:numId w:val="8"/>
-        </w:numPr>
-        <w:rPr>
-          <w:rFonts w:ascii="Arial" w:hAnsi="Arial" w:cs="Arial"/>
-        </w:rPr>
-      </w:pPr>
-      <w:r>
-        <w:rPr>
-          <w:rFonts w:ascii="Arial" w:hAnsi="Arial" w:cs="Arial"/>
-        </w:rPr>
-        <w:t>Size</w:t>
-      </w:r>
-    </w:p>
-    <w:p>
-      <w:pPr>
-        <w:pStyle w:val="ListParagraph"/>
-        <w:numPr>
-          <w:ilvl w:val="0"/>
-          <w:numId w:val="8"/>
-        </w:numPr>
-        <w:rPr>
-          <w:rFonts w:ascii="Arial" w:hAnsi="Arial" w:cs="Arial"/>
-        </w:rPr>
-      </w:pPr>
-      <w:r>
-        <w:rPr>
-          <w:rFonts w:ascii="Arial" w:hAnsi="Arial" w:cs="Arial"/>
-        </w:rPr>
-        <w:t>Wi-Fi Compatibility</w:t>
-      </w:r>
-    </w:p>
-    <w:p>
-      <w:pPr>
-        <w:pStyle w:val="ListParagraph"/>
-        <w:numPr>
-          <w:ilvl w:val="0"/>
-          <w:numId w:val="8"/>
-        </w:numPr>
-        <w:rPr>
-          <w:rFonts w:ascii="Arial" w:hAnsi="Arial" w:cs="Arial"/>
-        </w:rPr>
-      </w:pPr>
-      <w:r>
-        <w:rPr>
-          <w:rFonts w:ascii="Arial" w:hAnsi="Arial" w:cs="Arial"/>
-        </w:rPr>
-        <w:t>Controller</w:t>
+        <w:t xml:space="preserve">Adafruit HUZZAH ESP8266 breakout </w:t>
       </w:r>
     </w:p>
     <w:p>
@@ -465,44 +411,16 @@
         <w:rPr>
           <w:rFonts w:ascii="Arial" w:hAnsi="Arial" w:cs="Arial"/>
         </w:rPr>
-        <w:t>Lighting</w:t>
-      </w:r>
-    </w:p>
-    <w:p>
-      <w:pPr>
-        <w:pStyle w:val="ListParagraph"/>
-        <w:numPr>
-          <w:ilvl w:val="0"/>
-          <w:numId w:val="9"/>
-        </w:numPr>
-        <w:rPr>
-          <w:rFonts w:ascii="Arial" w:hAnsi="Arial" w:cs="Arial"/>
-        </w:rPr>
-      </w:pPr>
-      <w:r>
-        <w:rPr>
-          <w:rFonts w:ascii="Arial" w:hAnsi="Arial" w:cs="Arial"/>
-        </w:rPr>
-        <w:t>Size</w:t>
-      </w:r>
-    </w:p>
-    <w:p>
-      <w:pPr>
-        <w:pStyle w:val="ListParagraph"/>
-        <w:numPr>
-          <w:ilvl w:val="0"/>
-          <w:numId w:val="9"/>
-        </w:numPr>
-        <w:rPr>
-          <w:rFonts w:ascii="Arial" w:hAnsi="Arial" w:cs="Arial"/>
-        </w:rPr>
-      </w:pPr>
-      <w:r>
-        <w:rPr>
-          <w:rFonts w:ascii="Arial" w:hAnsi="Arial" w:cs="Arial"/>
-        </w:rPr>
-        <w:t>Power consumption</w:t>
-      </w:r>
+        <w:t xml:space="preserve">Arduino MKR </w:t>
+      </w:r>
+      <w:proofErr w:type="spellStart"/>
+      <w:r>
+        <w:rPr>
+          <w:rFonts w:ascii="Arial" w:hAnsi="Arial" w:cs="Arial"/>
+        </w:rPr>
+        <w:t>WiFi</w:t>
+      </w:r>
+      <w:proofErr w:type="spellEnd"/>
       <w:r>
         <w:rPr>
           <w:rFonts w:ascii="Arial" w:hAnsi="Arial" w:cs="Arial"/>
@@ -525,44 +443,16 @@
         <w:rPr>
           <w:rFonts w:ascii="Arial" w:hAnsi="Arial" w:cs="Arial"/>
         </w:rPr>
-        <w:t>Power source</w:t>
-      </w:r>
-    </w:p>
-    <w:p>
-      <w:pPr>
-        <w:pStyle w:val="ListParagraph"/>
-        <w:numPr>
-          <w:ilvl w:val="0"/>
-          <w:numId w:val="10"/>
-        </w:numPr>
-        <w:rPr>
-          <w:rFonts w:ascii="Arial" w:hAnsi="Arial" w:cs="Arial"/>
-        </w:rPr>
-      </w:pPr>
-      <w:r>
-        <w:rPr>
-          <w:rFonts w:ascii="Arial" w:hAnsi="Arial" w:cs="Arial"/>
-        </w:rPr>
-        <w:t>Size</w:t>
-      </w:r>
-    </w:p>
-    <w:p>
-      <w:pPr>
-        <w:pStyle w:val="ListParagraph"/>
-        <w:numPr>
-          <w:ilvl w:val="0"/>
-          <w:numId w:val="10"/>
-        </w:numPr>
-        <w:rPr>
-          <w:rFonts w:ascii="Arial" w:hAnsi="Arial" w:cs="Arial"/>
-        </w:rPr>
-      </w:pPr>
-      <w:r>
-        <w:rPr>
-          <w:rFonts w:ascii="Arial" w:hAnsi="Arial" w:cs="Arial"/>
-        </w:rPr>
-        <w:t>Voltage output</w:t>
-      </w:r>
+        <w:t xml:space="preserve">Arduino MKR1000 </w:t>
+      </w:r>
+      <w:proofErr w:type="spellStart"/>
+      <w:r>
+        <w:rPr>
+          <w:rFonts w:ascii="Arial" w:hAnsi="Arial" w:cs="Arial"/>
+        </w:rPr>
+        <w:t>WiFi</w:t>
+      </w:r>
+      <w:proofErr w:type="spellEnd"/>
     </w:p>
     <w:p>
       <w:pPr>
@@ -579,49 +469,7 @@
         <w:rPr>
           <w:rFonts w:ascii="Arial" w:hAnsi="Arial" w:cs="Arial"/>
         </w:rPr>
-        <w:t>Mobile</w:t>
-      </w:r>
-      <w:r>
-        <w:rPr>
-          <w:rFonts w:ascii="Arial" w:hAnsi="Arial" w:cs="Arial"/>
-        </w:rPr>
-        <w:t xml:space="preserve"> device</w:t>
-      </w:r>
-    </w:p>
-    <w:p>
-      <w:pPr>
-        <w:pStyle w:val="ListParagraph"/>
-        <w:numPr>
-          <w:ilvl w:val="0"/>
-          <w:numId w:val="11"/>
-        </w:numPr>
-        <w:rPr>
-          <w:rFonts w:ascii="Arial" w:hAnsi="Arial" w:cs="Arial"/>
-        </w:rPr>
-      </w:pPr>
-      <w:r>
-        <w:rPr>
-          <w:rFonts w:ascii="Arial" w:hAnsi="Arial" w:cs="Arial"/>
-        </w:rPr>
-        <w:t>Wi-Fi compatibility</w:t>
-      </w:r>
-    </w:p>
-    <w:p>
-      <w:pPr>
-        <w:pStyle w:val="ListParagraph"/>
-        <w:numPr>
-          <w:ilvl w:val="0"/>
-          <w:numId w:val="11"/>
-        </w:numPr>
-        <w:rPr>
-          <w:rFonts w:ascii="Arial" w:hAnsi="Arial" w:cs="Arial"/>
-        </w:rPr>
-      </w:pPr>
-      <w:r>
-        <w:rPr>
-          <w:rFonts w:ascii="Arial" w:hAnsi="Arial" w:cs="Arial"/>
-        </w:rPr>
-        <w:t>Use of mobile applications</w:t>
+        <w:t>Raspberry Pi Zero</w:t>
       </w:r>
     </w:p>
     <w:p>
@@ -639,25 +487,7 @@
         <w:rPr>
           <w:rFonts w:ascii="Arial" w:hAnsi="Arial" w:cs="Arial"/>
         </w:rPr>
-        <w:t>Case</w:t>
-      </w:r>
-    </w:p>
-    <w:p>
-      <w:pPr>
-        <w:pStyle w:val="ListParagraph"/>
-        <w:numPr>
-          <w:ilvl w:val="0"/>
-          <w:numId w:val="12"/>
-        </w:numPr>
-        <w:rPr>
-          <w:rFonts w:ascii="Arial" w:hAnsi="Arial" w:cs="Arial"/>
-        </w:rPr>
-      </w:pPr>
-      <w:r>
-        <w:rPr>
-          <w:rFonts w:ascii="Arial" w:hAnsi="Arial" w:cs="Arial"/>
-        </w:rPr>
-        <w:t>Damage resistance</w:t>
+        <w:t>LED</w:t>
       </w:r>
     </w:p>
     <w:p>
@@ -675,64 +505,8 @@
         <w:rPr>
           <w:rFonts w:ascii="Arial" w:hAnsi="Arial" w:cs="Arial"/>
         </w:rPr>
-        <w:t>Attachment method</w:t>
-      </w:r>
-    </w:p>
-    <w:p>
-      <w:pPr>
-        <w:pStyle w:val="ListParagraph"/>
-        <w:numPr>
-          <w:ilvl w:val="0"/>
-          <w:numId w:val="13"/>
-        </w:numPr>
-        <w:rPr>
-          <w:rFonts w:ascii="Arial" w:hAnsi="Arial" w:cs="Arial"/>
-        </w:rPr>
-      </w:pPr>
-      <w:r>
-        <w:rPr>
-          <w:rFonts w:ascii="Arial" w:hAnsi="Arial" w:cs="Arial"/>
-        </w:rPr>
-        <w:t>Secure attachment</w:t>
-      </w:r>
-    </w:p>
-    <w:p>
-      <w:pPr>
-        <w:pStyle w:val="ListParagraph"/>
-        <w:numPr>
-          <w:ilvl w:val="0"/>
-          <w:numId w:val="13"/>
-        </w:numPr>
-        <w:rPr>
-          <w:rFonts w:ascii="Arial" w:hAnsi="Arial" w:cs="Arial"/>
-        </w:rPr>
-      </w:pPr>
-      <w:r>
-        <w:rPr>
-          <w:rFonts w:ascii="Arial" w:hAnsi="Arial" w:cs="Arial"/>
-        </w:rPr>
-        <w:t>Removable</w:t>
-      </w:r>
-    </w:p>
-    <w:p>
-      <w:pPr>
-        <w:pStyle w:val="ListParagraph"/>
-        <w:numPr>
-          <w:ilvl w:val="0"/>
-          <w:numId w:val="13"/>
-        </w:numPr>
-        <w:rPr>
-          <w:rFonts w:ascii="Arial" w:hAnsi="Arial" w:cs="Arial"/>
-        </w:rPr>
-      </w:pPr>
-      <w:r>
-        <w:rPr>
-          <w:rFonts w:ascii="Arial" w:hAnsi="Arial" w:cs="Arial"/>
-        </w:rPr>
-        <w:t>Capable of reattachment</w:t>
-      </w:r>
-      <w:bookmarkStart w:id="0" w:name="_GoBack"/>
-      <w:bookmarkEnd w:id="0"/>
+        <w:t>Incandescent lightbulb</w:t>
+      </w:r>
     </w:p>
     <w:p>
       <w:pPr>
@@ -745,6 +519,242 @@
           <w:rFonts w:ascii="Arial" w:hAnsi="Arial" w:cs="Arial"/>
         </w:rPr>
       </w:pPr>
+      <w:r>
+        <w:rPr>
+          <w:rFonts w:ascii="Arial" w:hAnsi="Arial" w:cs="Arial"/>
+        </w:rPr>
+        <w:t>Compact fluorescent lightbulb</w:t>
+      </w:r>
+    </w:p>
+    <w:p>
+      <w:pPr>
+        <w:pStyle w:val="ListParagraph"/>
+        <w:numPr>
+          <w:ilvl w:val="0"/>
+          <w:numId w:val="5"/>
+        </w:numPr>
+        <w:rPr>
+          <w:rFonts w:ascii="Arial" w:hAnsi="Arial" w:cs="Arial"/>
+        </w:rPr>
+      </w:pPr>
+      <w:r>
+        <w:rPr>
+          <w:rFonts w:ascii="Arial" w:hAnsi="Arial" w:cs="Arial"/>
+        </w:rPr>
+        <w:t>Battery power</w:t>
+      </w:r>
+    </w:p>
+    <w:p>
+      <w:pPr>
+        <w:pStyle w:val="ListParagraph"/>
+        <w:numPr>
+          <w:ilvl w:val="0"/>
+          <w:numId w:val="5"/>
+        </w:numPr>
+        <w:rPr>
+          <w:rFonts w:ascii="Arial" w:hAnsi="Arial" w:cs="Arial"/>
+        </w:rPr>
+      </w:pPr>
+      <w:r>
+        <w:rPr>
+          <w:rFonts w:ascii="Arial" w:hAnsi="Arial" w:cs="Arial"/>
+        </w:rPr>
+        <w:t>Solar cells</w:t>
+      </w:r>
+    </w:p>
+    <w:p>
+      <w:pPr>
+        <w:pStyle w:val="ListParagraph"/>
+        <w:numPr>
+          <w:ilvl w:val="0"/>
+          <w:numId w:val="5"/>
+        </w:numPr>
+        <w:rPr>
+          <w:rFonts w:ascii="Arial" w:hAnsi="Arial" w:cs="Arial"/>
+        </w:rPr>
+      </w:pPr>
+      <w:r>
+        <w:rPr>
+          <w:rFonts w:ascii="Arial" w:hAnsi="Arial" w:cs="Arial"/>
+        </w:rPr>
+        <w:t>Super-capacitors</w:t>
+      </w:r>
+    </w:p>
+    <w:p>
+      <w:pPr>
+        <w:pStyle w:val="ListParagraph"/>
+        <w:numPr>
+          <w:ilvl w:val="0"/>
+          <w:numId w:val="5"/>
+        </w:numPr>
+        <w:rPr>
+          <w:rFonts w:ascii="Arial" w:hAnsi="Arial" w:cs="Arial"/>
+        </w:rPr>
+      </w:pPr>
+      <w:r>
+        <w:rPr>
+          <w:rFonts w:ascii="Arial" w:hAnsi="Arial" w:cs="Arial"/>
+        </w:rPr>
+        <w:t>Hydrogen fuel cell</w:t>
+      </w:r>
+    </w:p>
+    <w:p>
+      <w:pPr>
+        <w:pStyle w:val="ListParagraph"/>
+        <w:numPr>
+          <w:ilvl w:val="0"/>
+          <w:numId w:val="5"/>
+        </w:numPr>
+        <w:rPr>
+          <w:rFonts w:ascii="Arial" w:hAnsi="Arial" w:cs="Arial"/>
+        </w:rPr>
+      </w:pPr>
+      <w:r>
+        <w:rPr>
+          <w:rFonts w:ascii="Arial" w:hAnsi="Arial" w:cs="Arial"/>
+        </w:rPr>
+        <w:t>Nuclear power</w:t>
+      </w:r>
+    </w:p>
+    <w:p>
+      <w:pPr>
+        <w:pStyle w:val="ListParagraph"/>
+        <w:numPr>
+          <w:ilvl w:val="0"/>
+          <w:numId w:val="5"/>
+        </w:numPr>
+        <w:rPr>
+          <w:rFonts w:ascii="Arial" w:hAnsi="Arial" w:cs="Arial"/>
+        </w:rPr>
+      </w:pPr>
+      <w:r>
+        <w:rPr>
+          <w:rFonts w:ascii="Arial" w:hAnsi="Arial" w:cs="Arial"/>
+        </w:rPr>
+        <w:t>Ethanol</w:t>
+      </w:r>
+    </w:p>
+    <w:p>
+      <w:pPr>
+        <w:pStyle w:val="ListParagraph"/>
+        <w:numPr>
+          <w:ilvl w:val="0"/>
+          <w:numId w:val="5"/>
+        </w:numPr>
+        <w:rPr>
+          <w:rFonts w:ascii="Arial" w:hAnsi="Arial" w:cs="Arial"/>
+        </w:rPr>
+      </w:pPr>
+      <w:r>
+        <w:rPr>
+          <w:rFonts w:ascii="Arial" w:hAnsi="Arial" w:cs="Arial"/>
+        </w:rPr>
+        <w:t>Hamster-wheel turbine power</w:t>
+      </w:r>
+    </w:p>
+    <w:p>
+      <w:pPr>
+        <w:pStyle w:val="ListParagraph"/>
+        <w:numPr>
+          <w:ilvl w:val="0"/>
+          <w:numId w:val="5"/>
+        </w:numPr>
+        <w:rPr>
+          <w:rFonts w:ascii="Arial" w:hAnsi="Arial" w:cs="Arial"/>
+        </w:rPr>
+      </w:pPr>
+      <w:r>
+        <w:rPr>
+          <w:rFonts w:ascii="Arial" w:hAnsi="Arial" w:cs="Arial"/>
+        </w:rPr>
+        <w:t>Hand-crank turbine</w:t>
+      </w:r>
+    </w:p>
+    <w:p>
+      <w:pPr>
+        <w:pStyle w:val="ListParagraph"/>
+        <w:numPr>
+          <w:ilvl w:val="0"/>
+          <w:numId w:val="5"/>
+        </w:numPr>
+        <w:rPr>
+          <w:rFonts w:ascii="Arial" w:hAnsi="Arial" w:cs="Arial"/>
+        </w:rPr>
+      </w:pPr>
+      <w:r>
+        <w:rPr>
+          <w:rFonts w:ascii="Arial" w:hAnsi="Arial" w:cs="Arial"/>
+        </w:rPr>
+        <w:t>Stationary bicycle turbine</w:t>
+      </w:r>
+    </w:p>
+    <w:p>
+      <w:pPr>
+        <w:pStyle w:val="ListParagraph"/>
+        <w:numPr>
+          <w:ilvl w:val="0"/>
+          <w:numId w:val="5"/>
+        </w:numPr>
+        <w:rPr>
+          <w:rFonts w:ascii="Arial" w:hAnsi="Arial" w:cs="Arial"/>
+        </w:rPr>
+      </w:pPr>
+      <w:r>
+        <w:rPr>
+          <w:rFonts w:ascii="Arial" w:hAnsi="Arial" w:cs="Arial"/>
+        </w:rPr>
+        <w:t>Button cell batteries in series</w:t>
+      </w:r>
+    </w:p>
+    <w:p>
+      <w:pPr>
+        <w:pStyle w:val="ListParagraph"/>
+        <w:numPr>
+          <w:ilvl w:val="0"/>
+          <w:numId w:val="5"/>
+        </w:numPr>
+        <w:rPr>
+          <w:rFonts w:ascii="Arial" w:hAnsi="Arial" w:cs="Arial"/>
+        </w:rPr>
+      </w:pPr>
+      <w:r>
+        <w:rPr>
+          <w:rFonts w:ascii="Arial" w:hAnsi="Arial" w:cs="Arial"/>
+        </w:rPr>
+        <w:t>Mobile Android device</w:t>
+      </w:r>
+    </w:p>
+    <w:p>
+      <w:pPr>
+        <w:pStyle w:val="ListParagraph"/>
+        <w:numPr>
+          <w:ilvl w:val="0"/>
+          <w:numId w:val="5"/>
+        </w:numPr>
+        <w:rPr>
+          <w:rFonts w:ascii="Arial" w:hAnsi="Arial" w:cs="Arial"/>
+        </w:rPr>
+      </w:pPr>
+      <w:r>
+        <w:rPr>
+          <w:rFonts w:ascii="Arial" w:hAnsi="Arial" w:cs="Arial"/>
+        </w:rPr>
+        <w:t>Mobile IOs device</w:t>
+      </w:r>
+    </w:p>
+    <w:p>
+      <w:pPr>
+        <w:pStyle w:val="ListParagraph"/>
+        <w:numPr>
+          <w:ilvl w:val="0"/>
+          <w:numId w:val="5"/>
+        </w:numPr>
+        <w:rPr>
+          <w:rFonts w:ascii="Arial" w:hAnsi="Arial" w:cs="Arial"/>
+        </w:rPr>
+      </w:pPr>
+      <w:bookmarkStart w:id="0" w:name="_GoBack"/>
+      <w:bookmarkEnd w:id="0"/>
     </w:p>
     <w:p>
       <w:pPr>
@@ -863,95 +873,6 @@
 <file path=word/numbering.xml><?xml version="1.0" encoding="utf-8"?>
 <w:numbering xmlns:wpc="http://schemas.microsoft.com/office/word/2010/wordprocessingCanvas" xmlns:cx="http://schemas.microsoft.com/office/drawing/2014/chartex" xmlns:cx1="http://schemas.microsoft.com/office/drawing/2015/9/8/chartex" xmlns:cx2="http://schemas.microsoft.com/office/drawing/2015/10/21/chartex" xmlns:cx3="http://schemas.microsoft.com/office/drawing/2016/5/9/chartex" xmlns:cx4="http://schemas.microsoft.com/office/drawing/2016/5/10/chartex" xmlns:cx5="http://schemas.microsoft.com/office/drawing/2016/5/11/chartex" xmlns:cx6="http://schemas.microsoft.com/office/drawing/2016/5/12/chartex" xmlns:cx7="http://schemas.microsoft.com/office/drawing/2016/5/13/chartex" xmlns:cx8="http://schemas.microsoft.com/office/drawing/2016/5/14/chartex" xmlns:mc="http://schemas.openxmlformats.org/markup-compatibility/2006" xmlns:aink="http://schemas.microsoft.com/office/drawing/2016/ink" xmlns:am3d="http://schemas.microsoft.com/office/drawing/2017/model3d" xmlns:o="urn:schemas-microsoft-com:office:office" xmlns:r="http://schemas.openxmlformats.org/officeDocument/2006/relationships" xmlns:m="http://schemas.openxmlformats.org/officeDocument/2006/math" xmlns:v="urn:schemas-microsoft-com:vml" xmlns:wp14="http://schemas.microsoft.com/office/word/2010/wordprocessingDrawing" xmlns:wp="http://schemas.openxmlformats.org/drawingml/2006/wordprocessingDrawing" xmlns:w10="urn:schemas-microsoft-com:office:word" xmlns:w="http://schemas.openxmlformats.org/wordprocessingml/2006/main" xmlns:w14="http://schemas.microsoft.com/office/word/2010/wordml" xmlns:w15="http://schemas.microsoft.com/office/word/2012/wordml" xmlns:w16cid="http://schemas.microsoft.com/office/word/2016/wordml/cid" xmlns:w16se="http://schemas.microsoft.com/office/word/2015/wordml/symex" xmlns:wpg="http://schemas.microsoft.com/office/word/2010/wordprocessingGroup" xmlns:wpi="http://schemas.microsoft.com/office/word/2010/wordprocessingInk" xmlns:wne="http://schemas.microsoft.com/office/word/2006/wordml" xmlns:wps="http://schemas.microsoft.com/office/word/2010/wordprocessingShape" mc:Ignorable="w14 w15 w16se w16cid wp14">
   <w:abstractNum w:abstractNumId="0" w15:restartNumberingAfterBreak="0">
-    <w:nsid w:val="126135E3"/>
-    <w:multiLevelType w:val="hybridMultilevel"/>
-    <w:tmpl w:val="F536D07A"/>
-    <w:lvl w:ilvl="0" w:tplc="0ACEBFBA">
-      <w:start w:val="1"/>
-      <w:numFmt w:val="lowerLetter"/>
-      <w:lvlText w:val="%1."/>
-      <w:lvlJc w:val="left"/>
-      <w:pPr>
-        <w:ind w:left="1080" w:hanging="360"/>
-      </w:pPr>
-      <w:rPr>
-        <w:rFonts w:hint="default"/>
-      </w:rPr>
-    </w:lvl>
-    <w:lvl w:ilvl="1" w:tplc="04090019" w:tentative="1">
-      <w:start w:val="1"/>
-      <w:numFmt w:val="lowerLetter"/>
-      <w:lvlText w:val="%2."/>
-      <w:lvlJc w:val="left"/>
-      <w:pPr>
-        <w:ind w:left="1800" w:hanging="360"/>
-      </w:pPr>
-    </w:lvl>
-    <w:lvl w:ilvl="2" w:tplc="0409001B" w:tentative="1">
-      <w:start w:val="1"/>
-      <w:numFmt w:val="lowerRoman"/>
-      <w:lvlText w:val="%3."/>
-      <w:lvlJc w:val="right"/>
-      <w:pPr>
-        <w:ind w:left="2520" w:hanging="180"/>
-      </w:pPr>
-    </w:lvl>
-    <w:lvl w:ilvl="3" w:tplc="0409000F" w:tentative="1">
-      <w:start w:val="1"/>
-      <w:numFmt w:val="decimal"/>
-      <w:lvlText w:val="%4."/>
-      <w:lvlJc w:val="left"/>
-      <w:pPr>
-        <w:ind w:left="3240" w:hanging="360"/>
-      </w:pPr>
-    </w:lvl>
-    <w:lvl w:ilvl="4" w:tplc="04090019" w:tentative="1">
-      <w:start w:val="1"/>
-      <w:numFmt w:val="lowerLetter"/>
-      <w:lvlText w:val="%5."/>
-      <w:lvlJc w:val="left"/>
-      <w:pPr>
-        <w:ind w:left="3960" w:hanging="360"/>
-      </w:pPr>
-    </w:lvl>
-    <w:lvl w:ilvl="5" w:tplc="0409001B" w:tentative="1">
-      <w:start w:val="1"/>
-      <w:numFmt w:val="lowerRoman"/>
-      <w:lvlText w:val="%6."/>
-      <w:lvlJc w:val="right"/>
-      <w:pPr>
-        <w:ind w:left="4680" w:hanging="180"/>
-      </w:pPr>
-    </w:lvl>
-    <w:lvl w:ilvl="6" w:tplc="0409000F" w:tentative="1">
-      <w:start w:val="1"/>
-      <w:numFmt w:val="decimal"/>
-      <w:lvlText w:val="%7."/>
-      <w:lvlJc w:val="left"/>
-      <w:pPr>
-        <w:ind w:left="5400" w:hanging="360"/>
-      </w:pPr>
-    </w:lvl>
-    <w:lvl w:ilvl="7" w:tplc="04090019" w:tentative="1">
-      <w:start w:val="1"/>
-      <w:numFmt w:val="lowerLetter"/>
-      <w:lvlText w:val="%8."/>
-      <w:lvlJc w:val="left"/>
-      <w:pPr>
-        <w:ind w:left="6120" w:hanging="360"/>
-      </w:pPr>
-    </w:lvl>
-    <w:lvl w:ilvl="8" w:tplc="0409001B" w:tentative="1">
-      <w:start w:val="1"/>
-      <w:numFmt w:val="lowerRoman"/>
-      <w:lvlText w:val="%9."/>
-      <w:lvlJc w:val="right"/>
-      <w:pPr>
-        <w:ind w:left="6840" w:hanging="180"/>
-      </w:pPr>
-    </w:lvl>
-  </w:abstractNum>
-  <w:abstractNum w:abstractNumId="1" w15:restartNumberingAfterBreak="0">
     <w:nsid w:val="12B300A5"/>
     <w:multiLevelType w:val="hybridMultilevel"/>
     <w:tmpl w:val="EC5C1C56"/>
@@ -1037,96 +958,7 @@
       </w:pPr>
     </w:lvl>
   </w:abstractNum>
-  <w:abstractNum w:abstractNumId="2" w15:restartNumberingAfterBreak="0">
-    <w:nsid w:val="2D584812"/>
-    <w:multiLevelType w:val="hybridMultilevel"/>
-    <w:tmpl w:val="664AAC20"/>
-    <w:lvl w:ilvl="0" w:tplc="C1C63E40">
-      <w:start w:val="1"/>
-      <w:numFmt w:val="lowerLetter"/>
-      <w:lvlText w:val="%1."/>
-      <w:lvlJc w:val="left"/>
-      <w:pPr>
-        <w:ind w:left="1080" w:hanging="360"/>
-      </w:pPr>
-      <w:rPr>
-        <w:rFonts w:hint="default"/>
-      </w:rPr>
-    </w:lvl>
-    <w:lvl w:ilvl="1" w:tplc="04090019" w:tentative="1">
-      <w:start w:val="1"/>
-      <w:numFmt w:val="lowerLetter"/>
-      <w:lvlText w:val="%2."/>
-      <w:lvlJc w:val="left"/>
-      <w:pPr>
-        <w:ind w:left="1800" w:hanging="360"/>
-      </w:pPr>
-    </w:lvl>
-    <w:lvl w:ilvl="2" w:tplc="0409001B" w:tentative="1">
-      <w:start w:val="1"/>
-      <w:numFmt w:val="lowerRoman"/>
-      <w:lvlText w:val="%3."/>
-      <w:lvlJc w:val="right"/>
-      <w:pPr>
-        <w:ind w:left="2520" w:hanging="180"/>
-      </w:pPr>
-    </w:lvl>
-    <w:lvl w:ilvl="3" w:tplc="0409000F" w:tentative="1">
-      <w:start w:val="1"/>
-      <w:numFmt w:val="decimal"/>
-      <w:lvlText w:val="%4."/>
-      <w:lvlJc w:val="left"/>
-      <w:pPr>
-        <w:ind w:left="3240" w:hanging="360"/>
-      </w:pPr>
-    </w:lvl>
-    <w:lvl w:ilvl="4" w:tplc="04090019" w:tentative="1">
-      <w:start w:val="1"/>
-      <w:numFmt w:val="lowerLetter"/>
-      <w:lvlText w:val="%5."/>
-      <w:lvlJc w:val="left"/>
-      <w:pPr>
-        <w:ind w:left="3960" w:hanging="360"/>
-      </w:pPr>
-    </w:lvl>
-    <w:lvl w:ilvl="5" w:tplc="0409001B" w:tentative="1">
-      <w:start w:val="1"/>
-      <w:numFmt w:val="lowerRoman"/>
-      <w:lvlText w:val="%6."/>
-      <w:lvlJc w:val="right"/>
-      <w:pPr>
-        <w:ind w:left="4680" w:hanging="180"/>
-      </w:pPr>
-    </w:lvl>
-    <w:lvl w:ilvl="6" w:tplc="0409000F" w:tentative="1">
-      <w:start w:val="1"/>
-      <w:numFmt w:val="decimal"/>
-      <w:lvlText w:val="%7."/>
-      <w:lvlJc w:val="left"/>
-      <w:pPr>
-        <w:ind w:left="5400" w:hanging="360"/>
-      </w:pPr>
-    </w:lvl>
-    <w:lvl w:ilvl="7" w:tplc="04090019" w:tentative="1">
-      <w:start w:val="1"/>
-      <w:numFmt w:val="lowerLetter"/>
-      <w:lvlText w:val="%8."/>
-      <w:lvlJc w:val="left"/>
-      <w:pPr>
-        <w:ind w:left="6120" w:hanging="360"/>
-      </w:pPr>
-    </w:lvl>
-    <w:lvl w:ilvl="8" w:tplc="0409001B" w:tentative="1">
-      <w:start w:val="1"/>
-      <w:numFmt w:val="lowerRoman"/>
-      <w:lvlText w:val="%9."/>
-      <w:lvlJc w:val="right"/>
-      <w:pPr>
-        <w:ind w:left="6840" w:hanging="180"/>
-      </w:pPr>
-    </w:lvl>
-  </w:abstractNum>
-  <w:abstractNum w:abstractNumId="3" w15:restartNumberingAfterBreak="0">
+  <w:abstractNum w:abstractNumId="1" w15:restartNumberingAfterBreak="0">
     <w:nsid w:val="34485A8C"/>
     <w:multiLevelType w:val="hybridMultilevel"/>
     <w:tmpl w:val="CD56F4FA"/>
@@ -1212,96 +1044,7 @@
       </w:pPr>
     </w:lvl>
   </w:abstractNum>
-  <w:abstractNum w:abstractNumId="4" w15:restartNumberingAfterBreak="0">
-    <w:nsid w:val="34E04385"/>
-    <w:multiLevelType w:val="hybridMultilevel"/>
-    <w:tmpl w:val="1B2E1E48"/>
-    <w:lvl w:ilvl="0" w:tplc="05201208">
-      <w:start w:val="1"/>
-      <w:numFmt w:val="lowerLetter"/>
-      <w:lvlText w:val="%1."/>
-      <w:lvlJc w:val="left"/>
-      <w:pPr>
-        <w:ind w:left="1080" w:hanging="360"/>
-      </w:pPr>
-      <w:rPr>
-        <w:rFonts w:hint="default"/>
-      </w:rPr>
-    </w:lvl>
-    <w:lvl w:ilvl="1" w:tplc="04090019" w:tentative="1">
-      <w:start w:val="1"/>
-      <w:numFmt w:val="lowerLetter"/>
-      <w:lvlText w:val="%2."/>
-      <w:lvlJc w:val="left"/>
-      <w:pPr>
-        <w:ind w:left="1800" w:hanging="360"/>
-      </w:pPr>
-    </w:lvl>
-    <w:lvl w:ilvl="2" w:tplc="0409001B" w:tentative="1">
-      <w:start w:val="1"/>
-      <w:numFmt w:val="lowerRoman"/>
-      <w:lvlText w:val="%3."/>
-      <w:lvlJc w:val="right"/>
-      <w:pPr>
-        <w:ind w:left="2520" w:hanging="180"/>
-      </w:pPr>
-    </w:lvl>
-    <w:lvl w:ilvl="3" w:tplc="0409000F" w:tentative="1">
-      <w:start w:val="1"/>
-      <w:numFmt w:val="decimal"/>
-      <w:lvlText w:val="%4."/>
-      <w:lvlJc w:val="left"/>
-      <w:pPr>
-        <w:ind w:left="3240" w:hanging="360"/>
-      </w:pPr>
-    </w:lvl>
-    <w:lvl w:ilvl="4" w:tplc="04090019" w:tentative="1">
-      <w:start w:val="1"/>
-      <w:numFmt w:val="lowerLetter"/>
-      <w:lvlText w:val="%5."/>
-      <w:lvlJc w:val="left"/>
-      <w:pPr>
-        <w:ind w:left="3960" w:hanging="360"/>
-      </w:pPr>
-    </w:lvl>
-    <w:lvl w:ilvl="5" w:tplc="0409001B" w:tentative="1">
-      <w:start w:val="1"/>
-      <w:numFmt w:val="lowerRoman"/>
-      <w:lvlText w:val="%6."/>
-      <w:lvlJc w:val="right"/>
-      <w:pPr>
-        <w:ind w:left="4680" w:hanging="180"/>
-      </w:pPr>
-    </w:lvl>
-    <w:lvl w:ilvl="6" w:tplc="0409000F" w:tentative="1">
-      <w:start w:val="1"/>
-      <w:numFmt w:val="decimal"/>
-      <w:lvlText w:val="%7."/>
-      <w:lvlJc w:val="left"/>
-      <w:pPr>
-        <w:ind w:left="5400" w:hanging="360"/>
-      </w:pPr>
-    </w:lvl>
-    <w:lvl w:ilvl="7" w:tplc="04090019" w:tentative="1">
-      <w:start w:val="1"/>
-      <w:numFmt w:val="lowerLetter"/>
-      <w:lvlText w:val="%8."/>
-      <w:lvlJc w:val="left"/>
-      <w:pPr>
-        <w:ind w:left="6120" w:hanging="360"/>
-      </w:pPr>
-    </w:lvl>
-    <w:lvl w:ilvl="8" w:tplc="0409001B" w:tentative="1">
-      <w:start w:val="1"/>
-      <w:numFmt w:val="lowerRoman"/>
-      <w:lvlText w:val="%9."/>
-      <w:lvlJc w:val="right"/>
-      <w:pPr>
-        <w:ind w:left="6840" w:hanging="180"/>
-      </w:pPr>
-    </w:lvl>
-  </w:abstractNum>
-  <w:abstractNum w:abstractNumId="5" w15:restartNumberingAfterBreak="0">
+  <w:abstractNum w:abstractNumId="2" w15:restartNumberingAfterBreak="0">
     <w:nsid w:val="402A479D"/>
     <w:multiLevelType w:val="hybridMultilevel"/>
     <w:tmpl w:val="EC5C1C56"/>
@@ -1387,7 +1130,7 @@
       </w:pPr>
     </w:lvl>
   </w:abstractNum>
-  <w:abstractNum w:abstractNumId="6" w15:restartNumberingAfterBreak="0">
+  <w:abstractNum w:abstractNumId="3" w15:restartNumberingAfterBreak="0">
     <w:nsid w:val="40BF270F"/>
     <w:multiLevelType w:val="hybridMultilevel"/>
     <w:tmpl w:val="5F3E4DA6"/>
@@ -1473,7 +1216,7 @@
       </w:pPr>
     </w:lvl>
   </w:abstractNum>
-  <w:abstractNum w:abstractNumId="7" w15:restartNumberingAfterBreak="0">
+  <w:abstractNum w:abstractNumId="4" w15:restartNumberingAfterBreak="0">
     <w:nsid w:val="4573153E"/>
     <w:multiLevelType w:val="hybridMultilevel"/>
     <w:tmpl w:val="EC5C1C56"/>
@@ -1559,185 +1302,7 @@
       </w:pPr>
     </w:lvl>
   </w:abstractNum>
-  <w:abstractNum w:abstractNumId="8" w15:restartNumberingAfterBreak="0">
-    <w:nsid w:val="4FE55BF6"/>
-    <w:multiLevelType w:val="hybridMultilevel"/>
-    <w:tmpl w:val="3DB24B3C"/>
-    <w:lvl w:ilvl="0" w:tplc="013E29AE">
-      <w:start w:val="1"/>
-      <w:numFmt w:val="lowerLetter"/>
-      <w:lvlText w:val="%1."/>
-      <w:lvlJc w:val="left"/>
-      <w:pPr>
-        <w:ind w:left="1080" w:hanging="360"/>
-      </w:pPr>
-      <w:rPr>
-        <w:rFonts w:hint="default"/>
-      </w:rPr>
-    </w:lvl>
-    <w:lvl w:ilvl="1" w:tplc="04090019" w:tentative="1">
-      <w:start w:val="1"/>
-      <w:numFmt w:val="lowerLetter"/>
-      <w:lvlText w:val="%2."/>
-      <w:lvlJc w:val="left"/>
-      <w:pPr>
-        <w:ind w:left="1800" w:hanging="360"/>
-      </w:pPr>
-    </w:lvl>
-    <w:lvl w:ilvl="2" w:tplc="0409001B" w:tentative="1">
-      <w:start w:val="1"/>
-      <w:numFmt w:val="lowerRoman"/>
-      <w:lvlText w:val="%3."/>
-      <w:lvlJc w:val="right"/>
-      <w:pPr>
-        <w:ind w:left="2520" w:hanging="180"/>
-      </w:pPr>
-    </w:lvl>
-    <w:lvl w:ilvl="3" w:tplc="0409000F" w:tentative="1">
-      <w:start w:val="1"/>
-      <w:numFmt w:val="decimal"/>
-      <w:lvlText w:val="%4."/>
-      <w:lvlJc w:val="left"/>
-      <w:pPr>
-        <w:ind w:left="3240" w:hanging="360"/>
-      </w:pPr>
-    </w:lvl>
-    <w:lvl w:ilvl="4" w:tplc="04090019" w:tentative="1">
-      <w:start w:val="1"/>
-      <w:numFmt w:val="lowerLetter"/>
-      <w:lvlText w:val="%5."/>
-      <w:lvlJc w:val="left"/>
-      <w:pPr>
-        <w:ind w:left="3960" w:hanging="360"/>
-      </w:pPr>
-    </w:lvl>
-    <w:lvl w:ilvl="5" w:tplc="0409001B" w:tentative="1">
-      <w:start w:val="1"/>
-      <w:numFmt w:val="lowerRoman"/>
-      <w:lvlText w:val="%6."/>
-      <w:lvlJc w:val="right"/>
-      <w:pPr>
-        <w:ind w:left="4680" w:hanging="180"/>
-      </w:pPr>
-    </w:lvl>
-    <w:lvl w:ilvl="6" w:tplc="0409000F" w:tentative="1">
-      <w:start w:val="1"/>
-      <w:numFmt w:val="decimal"/>
-      <w:lvlText w:val="%7."/>
-      <w:lvlJc w:val="left"/>
-      <w:pPr>
-        <w:ind w:left="5400" w:hanging="360"/>
-      </w:pPr>
-    </w:lvl>
-    <w:lvl w:ilvl="7" w:tplc="04090019" w:tentative="1">
-      <w:start w:val="1"/>
-      <w:numFmt w:val="lowerLetter"/>
-      <w:lvlText w:val="%8."/>
-      <w:lvlJc w:val="left"/>
-      <w:pPr>
-        <w:ind w:left="6120" w:hanging="360"/>
-      </w:pPr>
-    </w:lvl>
-    <w:lvl w:ilvl="8" w:tplc="0409001B" w:tentative="1">
-      <w:start w:val="1"/>
-      <w:numFmt w:val="lowerRoman"/>
-      <w:lvlText w:val="%9."/>
-      <w:lvlJc w:val="right"/>
-      <w:pPr>
-        <w:ind w:left="6840" w:hanging="180"/>
-      </w:pPr>
-    </w:lvl>
-  </w:abstractNum>
-  <w:abstractNum w:abstractNumId="9" w15:restartNumberingAfterBreak="0">
-    <w:nsid w:val="5B825F7F"/>
-    <w:multiLevelType w:val="hybridMultilevel"/>
-    <w:tmpl w:val="34064620"/>
-    <w:lvl w:ilvl="0" w:tplc="3FE6E5BE">
-      <w:start w:val="1"/>
-      <w:numFmt w:val="lowerLetter"/>
-      <w:lvlText w:val="%1."/>
-      <w:lvlJc w:val="left"/>
-      <w:pPr>
-        <w:ind w:left="1080" w:hanging="360"/>
-      </w:pPr>
-      <w:rPr>
-        <w:rFonts w:hint="default"/>
-      </w:rPr>
-    </w:lvl>
-    <w:lvl w:ilvl="1" w:tplc="04090019" w:tentative="1">
-      <w:start w:val="1"/>
-      <w:numFmt w:val="lowerLetter"/>
-      <w:lvlText w:val="%2."/>
-      <w:lvlJc w:val="left"/>
-      <w:pPr>
-        <w:ind w:left="1800" w:hanging="360"/>
-      </w:pPr>
-    </w:lvl>
-    <w:lvl w:ilvl="2" w:tplc="0409001B" w:tentative="1">
-      <w:start w:val="1"/>
-      <w:numFmt w:val="lowerRoman"/>
-      <w:lvlText w:val="%3."/>
-      <w:lvlJc w:val="right"/>
-      <w:pPr>
-        <w:ind w:left="2520" w:hanging="180"/>
-      </w:pPr>
-    </w:lvl>
-    <w:lvl w:ilvl="3" w:tplc="0409000F" w:tentative="1">
-      <w:start w:val="1"/>
-      <w:numFmt w:val="decimal"/>
-      <w:lvlText w:val="%4."/>
-      <w:lvlJc w:val="left"/>
-      <w:pPr>
-        <w:ind w:left="3240" w:hanging="360"/>
-      </w:pPr>
-    </w:lvl>
-    <w:lvl w:ilvl="4" w:tplc="04090019" w:tentative="1">
-      <w:start w:val="1"/>
-      <w:numFmt w:val="lowerLetter"/>
-      <w:lvlText w:val="%5."/>
-      <w:lvlJc w:val="left"/>
-      <w:pPr>
-        <w:ind w:left="3960" w:hanging="360"/>
-      </w:pPr>
-    </w:lvl>
-    <w:lvl w:ilvl="5" w:tplc="0409001B" w:tentative="1">
-      <w:start w:val="1"/>
-      <w:numFmt w:val="lowerRoman"/>
-      <w:lvlText w:val="%6."/>
-      <w:lvlJc w:val="right"/>
-      <w:pPr>
-        <w:ind w:left="4680" w:hanging="180"/>
-      </w:pPr>
-    </w:lvl>
-    <w:lvl w:ilvl="6" w:tplc="0409000F" w:tentative="1">
-      <w:start w:val="1"/>
-      <w:numFmt w:val="decimal"/>
-      <w:lvlText w:val="%7."/>
-      <w:lvlJc w:val="left"/>
-      <w:pPr>
-        <w:ind w:left="5400" w:hanging="360"/>
-      </w:pPr>
-    </w:lvl>
-    <w:lvl w:ilvl="7" w:tplc="04090019" w:tentative="1">
-      <w:start w:val="1"/>
-      <w:numFmt w:val="lowerLetter"/>
-      <w:lvlText w:val="%8."/>
-      <w:lvlJc w:val="left"/>
-      <w:pPr>
-        <w:ind w:left="6120" w:hanging="360"/>
-      </w:pPr>
-    </w:lvl>
-    <w:lvl w:ilvl="8" w:tplc="0409001B" w:tentative="1">
-      <w:start w:val="1"/>
-      <w:numFmt w:val="lowerRoman"/>
-      <w:lvlText w:val="%9."/>
-      <w:lvlJc w:val="right"/>
-      <w:pPr>
-        <w:ind w:left="6840" w:hanging="180"/>
-      </w:pPr>
-    </w:lvl>
-  </w:abstractNum>
-  <w:abstractNum w:abstractNumId="10" w15:restartNumberingAfterBreak="0">
+  <w:abstractNum w:abstractNumId="5" w15:restartNumberingAfterBreak="0">
     <w:nsid w:val="615664C5"/>
     <w:multiLevelType w:val="hybridMultilevel"/>
     <w:tmpl w:val="5E5A1792"/>
@@ -1823,7 +1388,7 @@
       </w:pPr>
     </w:lvl>
   </w:abstractNum>
-  <w:abstractNum w:abstractNumId="11" w15:restartNumberingAfterBreak="0">
+  <w:abstractNum w:abstractNumId="6" w15:restartNumberingAfterBreak="0">
     <w:nsid w:val="74356559"/>
     <w:multiLevelType w:val="hybridMultilevel"/>
     <w:tmpl w:val="C4A44642"/>
@@ -1909,133 +1474,26 @@
       </w:pPr>
     </w:lvl>
   </w:abstractNum>
-  <w:abstractNum w:abstractNumId="12" w15:restartNumberingAfterBreak="0">
-    <w:nsid w:val="7EBF415B"/>
-    <w:multiLevelType w:val="hybridMultilevel"/>
-    <w:tmpl w:val="F5E02E50"/>
-    <w:lvl w:ilvl="0" w:tplc="CC20A574">
-      <w:start w:val="1"/>
-      <w:numFmt w:val="lowerLetter"/>
-      <w:lvlText w:val="%1."/>
-      <w:lvlJc w:val="left"/>
-      <w:pPr>
-        <w:ind w:left="1080" w:hanging="360"/>
-      </w:pPr>
-      <w:rPr>
-        <w:rFonts w:hint="default"/>
-      </w:rPr>
-    </w:lvl>
-    <w:lvl w:ilvl="1" w:tplc="04090019" w:tentative="1">
-      <w:start w:val="1"/>
-      <w:numFmt w:val="lowerLetter"/>
-      <w:lvlText w:val="%2."/>
-      <w:lvlJc w:val="left"/>
-      <w:pPr>
-        <w:ind w:left="1800" w:hanging="360"/>
-      </w:pPr>
-    </w:lvl>
-    <w:lvl w:ilvl="2" w:tplc="0409001B" w:tentative="1">
-      <w:start w:val="1"/>
-      <w:numFmt w:val="lowerRoman"/>
-      <w:lvlText w:val="%3."/>
-      <w:lvlJc w:val="right"/>
-      <w:pPr>
-        <w:ind w:left="2520" w:hanging="180"/>
-      </w:pPr>
-    </w:lvl>
-    <w:lvl w:ilvl="3" w:tplc="0409000F" w:tentative="1">
-      <w:start w:val="1"/>
-      <w:numFmt w:val="decimal"/>
-      <w:lvlText w:val="%4."/>
-      <w:lvlJc w:val="left"/>
-      <w:pPr>
-        <w:ind w:left="3240" w:hanging="360"/>
-      </w:pPr>
-    </w:lvl>
-    <w:lvl w:ilvl="4" w:tplc="04090019" w:tentative="1">
-      <w:start w:val="1"/>
-      <w:numFmt w:val="lowerLetter"/>
-      <w:lvlText w:val="%5."/>
-      <w:lvlJc w:val="left"/>
-      <w:pPr>
-        <w:ind w:left="3960" w:hanging="360"/>
-      </w:pPr>
-    </w:lvl>
-    <w:lvl w:ilvl="5" w:tplc="0409001B" w:tentative="1">
-      <w:start w:val="1"/>
-      <w:numFmt w:val="lowerRoman"/>
-      <w:lvlText w:val="%6."/>
-      <w:lvlJc w:val="right"/>
-      <w:pPr>
-        <w:ind w:left="4680" w:hanging="180"/>
-      </w:pPr>
-    </w:lvl>
-    <w:lvl w:ilvl="6" w:tplc="0409000F" w:tentative="1">
-      <w:start w:val="1"/>
-      <w:numFmt w:val="decimal"/>
-      <w:lvlText w:val="%7."/>
-      <w:lvlJc w:val="left"/>
-      <w:pPr>
-        <w:ind w:left="5400" w:hanging="360"/>
-      </w:pPr>
-    </w:lvl>
-    <w:lvl w:ilvl="7" w:tplc="04090019" w:tentative="1">
-      <w:start w:val="1"/>
-      <w:numFmt w:val="lowerLetter"/>
-      <w:lvlText w:val="%8."/>
-      <w:lvlJc w:val="left"/>
-      <w:pPr>
-        <w:ind w:left="6120" w:hanging="360"/>
-      </w:pPr>
-    </w:lvl>
-    <w:lvl w:ilvl="8" w:tplc="0409001B" w:tentative="1">
-      <w:start w:val="1"/>
-      <w:numFmt w:val="lowerRoman"/>
-      <w:lvlText w:val="%9."/>
-      <w:lvlJc w:val="right"/>
-      <w:pPr>
-        <w:ind w:left="6840" w:hanging="180"/>
-      </w:pPr>
-    </w:lvl>
-  </w:abstractNum>
   <w:num w:numId="1">
-    <w:abstractNumId w:val="11"/>
+    <w:abstractNumId w:val="6"/>
   </w:num>
   <w:num w:numId="2">
+    <w:abstractNumId w:val="1"/>
+  </w:num>
+  <w:num w:numId="3">
     <w:abstractNumId w:val="3"/>
   </w:num>
-  <w:num w:numId="3">
-    <w:abstractNumId w:val="6"/>
-  </w:num>
   <w:num w:numId="4">
-    <w:abstractNumId w:val="10"/>
+    <w:abstractNumId w:val="5"/>
   </w:num>
   <w:num w:numId="5">
-    <w:abstractNumId w:val="1"/>
+    <w:abstractNumId w:val="0"/>
   </w:num>
   <w:num w:numId="6">
-    <w:abstractNumId w:val="5"/>
+    <w:abstractNumId w:val="2"/>
   </w:num>
   <w:num w:numId="7">
-    <w:abstractNumId w:val="7"/>
-  </w:num>
-  <w:num w:numId="8">
-    <w:abstractNumId w:val="8"/>
-  </w:num>
-  <w:num w:numId="9">
     <w:abstractNumId w:val="4"/>
-  </w:num>
-  <w:num w:numId="10">
-    <w:abstractNumId w:val="12"/>
-  </w:num>
-  <w:num w:numId="11">
-    <w:abstractNumId w:val="9"/>
-  </w:num>
-  <w:num w:numId="12">
-    <w:abstractNumId w:val="0"/>
-  </w:num>
-  <w:num w:numId="13">
-    <w:abstractNumId w:val="2"/>
   </w:num>
 </w:numbering>
 </file>

</xml_diff>

<commit_message>
Adding some claification and work on Software Tables
</commit_message>
<xml_diff>
--- a/Documentation/worksheet-4.01.docx
+++ b/Documentation/worksheet-4.01.docx
@@ -979,8 +979,6 @@
         </w:rPr>
         <w:t>t</w:t>
       </w:r>
-      <w:bookmarkStart w:id="0" w:name="_GoBack"/>
-      <w:bookmarkEnd w:id="0"/>
     </w:p>
     <w:p>
       <w:pPr>
@@ -1054,7 +1052,7 @@
       <w:pPr>
         <w:pStyle w:val="ListParagraph"/>
         <w:numPr>
-          <w:ilvl w:val="1"/>
+          <w:ilvl w:val="2"/>
           <w:numId w:val="8"/>
         </w:numPr>
         <w:rPr>
@@ -1065,8 +1063,130 @@
         <w:rPr>
           <w:rFonts w:ascii="Arial" w:hAnsi="Arial" w:cs="Arial"/>
         </w:rPr>
-        <w:t>Platform for delivery</w:t>
-      </w:r>
+        <w:t>Requirement 3.0</w:t>
+      </w:r>
+    </w:p>
+    <w:p>
+      <w:pPr>
+        <w:pStyle w:val="ListParagraph"/>
+        <w:numPr>
+          <w:ilvl w:val="2"/>
+          <w:numId w:val="8"/>
+        </w:numPr>
+        <w:rPr>
+          <w:rFonts w:ascii="Arial" w:hAnsi="Arial" w:cs="Arial"/>
+        </w:rPr>
+      </w:pPr>
+      <w:r>
+        <w:rPr>
+          <w:rFonts w:ascii="Arial" w:hAnsi="Arial" w:cs="Arial"/>
+        </w:rPr>
+        <w:t>Requirement 7.0</w:t>
+      </w:r>
+    </w:p>
+    <w:p>
+      <w:pPr>
+        <w:pStyle w:val="ListParagraph"/>
+        <w:numPr>
+          <w:ilvl w:val="2"/>
+          <w:numId w:val="8"/>
+        </w:numPr>
+        <w:rPr>
+          <w:rFonts w:ascii="Arial" w:hAnsi="Arial" w:cs="Arial"/>
+        </w:rPr>
+      </w:pPr>
+      <w:r>
+        <w:rPr>
+          <w:rFonts w:ascii="Arial" w:hAnsi="Arial" w:cs="Arial"/>
+        </w:rPr>
+        <w:t>Team Familiarity</w:t>
+      </w:r>
+    </w:p>
+    <w:p>
+      <w:pPr>
+        <w:pStyle w:val="ListParagraph"/>
+        <w:numPr>
+          <w:ilvl w:val="2"/>
+          <w:numId w:val="8"/>
+        </w:numPr>
+        <w:rPr>
+          <w:rFonts w:ascii="Arial" w:hAnsi="Arial" w:cs="Arial"/>
+        </w:rPr>
+      </w:pPr>
+      <w:r>
+        <w:rPr>
+          <w:rFonts w:ascii="Arial" w:hAnsi="Arial" w:cs="Arial"/>
+        </w:rPr>
+        <w:t>Portability</w:t>
+      </w:r>
+    </w:p>
+    <w:p>
+      <w:pPr>
+        <w:pStyle w:val="ListParagraph"/>
+        <w:numPr>
+          <w:ilvl w:val="2"/>
+          <w:numId w:val="8"/>
+        </w:numPr>
+        <w:rPr>
+          <w:rFonts w:ascii="Arial" w:hAnsi="Arial" w:cs="Arial"/>
+        </w:rPr>
+      </w:pPr>
+      <w:r>
+        <w:rPr>
+          <w:rFonts w:ascii="Arial" w:hAnsi="Arial" w:cs="Arial"/>
+        </w:rPr>
+        <w:t>Compatibility with Android</w:t>
+      </w:r>
+    </w:p>
+    <w:p>
+      <w:pPr>
+        <w:pStyle w:val="ListParagraph"/>
+        <w:numPr>
+          <w:ilvl w:val="2"/>
+          <w:numId w:val="8"/>
+        </w:numPr>
+        <w:rPr>
+          <w:rFonts w:ascii="Arial" w:hAnsi="Arial" w:cs="Arial"/>
+        </w:rPr>
+      </w:pPr>
+      <w:r>
+        <w:rPr>
+          <w:rFonts w:ascii="Arial" w:hAnsi="Arial" w:cs="Arial"/>
+        </w:rPr>
+        <w:t>Location Tracking Libraries</w:t>
+      </w:r>
+    </w:p>
+    <w:p>
+      <w:pPr>
+        <w:pStyle w:val="ListParagraph"/>
+        <w:numPr>
+          <w:ilvl w:val="2"/>
+          <w:numId w:val="8"/>
+        </w:numPr>
+        <w:rPr>
+          <w:rFonts w:ascii="Arial" w:hAnsi="Arial" w:cs="Arial"/>
+        </w:rPr>
+      </w:pPr>
+      <w:r>
+        <w:rPr>
+          <w:rFonts w:ascii="Arial" w:hAnsi="Arial" w:cs="Arial"/>
+        </w:rPr>
+        <w:t>Database Interaction API</w:t>
+      </w:r>
+    </w:p>
+    <w:p>
+      <w:pPr>
+        <w:pStyle w:val="ListParagraph"/>
+        <w:numPr>
+          <w:ilvl w:val="2"/>
+          <w:numId w:val="8"/>
+        </w:numPr>
+        <w:rPr>
+          <w:rFonts w:ascii="Arial" w:hAnsi="Arial" w:cs="Arial"/>
+        </w:rPr>
+      </w:pPr>
+      <w:bookmarkStart w:id="0" w:name="_GoBack"/>
+      <w:bookmarkEnd w:id="0"/>
     </w:p>
     <w:p>
       <w:pPr>
@@ -1083,7 +1203,7 @@
         <w:rPr>
           <w:rFonts w:ascii="Arial" w:hAnsi="Arial" w:cs="Arial"/>
         </w:rPr>
-        <w:t>Design and layout</w:t>
+        <w:t>Platform for delivery</w:t>
       </w:r>
     </w:p>
     <w:p>
@@ -1275,6 +1395,7 @@
         <w:rPr>
           <w:rFonts w:ascii="Arial" w:hAnsi="Arial" w:cs="Arial"/>
         </w:rPr>
+        <w:lastRenderedPageBreak/>
         <w:t>Communication to External Services</w:t>
       </w:r>
     </w:p>
@@ -1723,7 +1844,7 @@
         <w:ind w:left="1440" w:hanging="360"/>
       </w:pPr>
     </w:lvl>
-    <w:lvl w:ilvl="2" w:tplc="0409001B" w:tentative="1">
+    <w:lvl w:ilvl="2" w:tplc="0409001B">
       <w:start w:val="1"/>
       <w:numFmt w:val="lowerRoman"/>
       <w:lvlText w:val="%3."/>

</xml_diff>

<commit_message>
Merging in 4.01, 4.02
</commit_message>
<xml_diff>
--- a/Documentation/worksheet-4.01.docx
+++ b/Documentation/worksheet-4.01.docx
@@ -320,10 +320,9 @@
         <w:pStyle w:val="paragraph"/>
         <w:numPr>
           <w:ilvl w:val="0"/>
-          <w:numId w:val="10"/>
+          <w:numId w:val="29"/>
         </w:numPr>
         <w:spacing w:before="0" w:beforeAutospacing="0" w:after="0" w:afterAutospacing="0"/>
-        <w:ind w:left="360" w:firstLine="0"/>
         <w:textAlignment w:val="baseline"/>
         <w:rPr>
           <w:rFonts w:ascii="Arial" w:hAnsi="Arial" w:cs="Arial"/>
@@ -354,11 +353,493 @@
       <w:pPr>
         <w:pStyle w:val="paragraph"/>
         <w:numPr>
+          <w:ilvl w:val="1"/>
+          <w:numId w:val="29"/>
+        </w:numPr>
+        <w:spacing w:before="0" w:beforeAutospacing="0" w:after="0" w:afterAutospacing="0"/>
+        <w:textAlignment w:val="baseline"/>
+        <w:rPr>
+          <w:rStyle w:val="normaltextrun"/>
+          <w:rFonts w:ascii="Arial" w:hAnsi="Arial" w:cs="Arial"/>
+          <w:sz w:val="22"/>
+          <w:szCs w:val="22"/>
+        </w:rPr>
+      </w:pPr>
+      <w:r>
+        <w:rPr>
+          <w:rStyle w:val="normaltextrun"/>
+          <w:rFonts w:ascii="Arial" w:hAnsi="Arial" w:cs="Arial"/>
+          <w:sz w:val="22"/>
+          <w:szCs w:val="22"/>
+        </w:rPr>
+        <w:t>Size</w:t>
+      </w:r>
+    </w:p>
+    <w:p>
+      <w:pPr>
+        <w:pStyle w:val="paragraph"/>
+        <w:numPr>
+          <w:ilvl w:val="2"/>
+          <w:numId w:val="29"/>
+        </w:numPr>
+        <w:spacing w:before="0" w:beforeAutospacing="0" w:after="0" w:afterAutospacing="0"/>
+        <w:textAlignment w:val="baseline"/>
+        <w:rPr>
+          <w:rStyle w:val="normaltextrun"/>
+          <w:rFonts w:ascii="Arial" w:hAnsi="Arial" w:cs="Arial"/>
+          <w:sz w:val="22"/>
+          <w:szCs w:val="22"/>
+        </w:rPr>
+      </w:pPr>
+      <w:r>
+        <w:rPr>
+          <w:rStyle w:val="normaltextrun"/>
+          <w:rFonts w:ascii="Arial" w:hAnsi="Arial" w:cs="Arial"/>
+          <w:sz w:val="22"/>
+          <w:szCs w:val="22"/>
+        </w:rPr>
+        <w:t>Constraint 10</w:t>
+      </w:r>
+    </w:p>
+    <w:p>
+      <w:pPr>
+        <w:pStyle w:val="paragraph"/>
+        <w:numPr>
+          <w:ilvl w:val="2"/>
+          <w:numId w:val="29"/>
+        </w:numPr>
+        <w:spacing w:before="0" w:beforeAutospacing="0" w:after="0" w:afterAutospacing="0"/>
+        <w:textAlignment w:val="baseline"/>
+        <w:rPr>
+          <w:rStyle w:val="normaltextrun"/>
+          <w:rFonts w:ascii="Arial" w:hAnsi="Arial" w:cs="Arial"/>
+          <w:sz w:val="22"/>
+          <w:szCs w:val="22"/>
+        </w:rPr>
+      </w:pPr>
+      <w:r>
+        <w:rPr>
+          <w:rStyle w:val="normaltextrun"/>
+          <w:rFonts w:ascii="Arial" w:hAnsi="Arial" w:cs="Arial"/>
+          <w:sz w:val="22"/>
+          <w:szCs w:val="22"/>
+        </w:rPr>
+        <w:t>Constraint 20</w:t>
+      </w:r>
+    </w:p>
+    <w:p>
+      <w:pPr>
+        <w:pStyle w:val="paragraph"/>
+        <w:numPr>
+          <w:ilvl w:val="2"/>
+          <w:numId w:val="29"/>
+        </w:numPr>
+        <w:spacing w:before="0" w:beforeAutospacing="0" w:after="0" w:afterAutospacing="0"/>
+        <w:textAlignment w:val="baseline"/>
+        <w:rPr>
+          <w:rStyle w:val="normaltextrun"/>
+          <w:rFonts w:ascii="Arial" w:hAnsi="Arial" w:cs="Arial"/>
+          <w:sz w:val="22"/>
+          <w:szCs w:val="22"/>
+        </w:rPr>
+      </w:pPr>
+      <w:r>
+        <w:rPr>
+          <w:rStyle w:val="normaltextrun"/>
+          <w:rFonts w:ascii="Arial" w:hAnsi="Arial" w:cs="Arial"/>
+          <w:sz w:val="22"/>
+          <w:szCs w:val="22"/>
+        </w:rPr>
+        <w:t>Constraint 30</w:t>
+      </w:r>
+    </w:p>
+    <w:p>
+      <w:pPr>
+        <w:pStyle w:val="paragraph"/>
+        <w:numPr>
+          <w:ilvl w:val="2"/>
+          <w:numId w:val="29"/>
+        </w:numPr>
+        <w:spacing w:before="0" w:beforeAutospacing="0" w:after="0" w:afterAutospacing="0"/>
+        <w:textAlignment w:val="baseline"/>
+        <w:rPr>
+          <w:rFonts w:ascii="Arial" w:hAnsi="Arial" w:cs="Arial"/>
+          <w:sz w:val="22"/>
+          <w:szCs w:val="22"/>
+        </w:rPr>
+      </w:pPr>
+      <w:r>
+        <w:rPr>
+          <w:rStyle w:val="normaltextrun"/>
+          <w:rFonts w:ascii="Arial" w:hAnsi="Arial" w:cs="Arial"/>
+          <w:sz w:val="22"/>
+          <w:szCs w:val="22"/>
+        </w:rPr>
+        <w:t>Constraint 40</w:t>
+      </w:r>
+    </w:p>
+    <w:p>
+      <w:pPr>
+        <w:pStyle w:val="paragraph"/>
+        <w:numPr>
+          <w:ilvl w:val="1"/>
+          <w:numId w:val="29"/>
+        </w:numPr>
+        <w:spacing w:before="0" w:beforeAutospacing="0" w:after="0" w:afterAutospacing="0"/>
+        <w:textAlignment w:val="baseline"/>
+        <w:rPr>
+          <w:rStyle w:val="normaltextrun"/>
+          <w:rFonts w:ascii="Arial" w:hAnsi="Arial" w:cs="Arial"/>
+          <w:sz w:val="22"/>
+          <w:szCs w:val="22"/>
+        </w:rPr>
+      </w:pPr>
+      <w:r>
+        <w:rPr>
+          <w:rStyle w:val="normaltextrun"/>
+          <w:rFonts w:ascii="Arial" w:hAnsi="Arial" w:cs="Arial"/>
+          <w:sz w:val="22"/>
+          <w:szCs w:val="22"/>
+        </w:rPr>
+        <w:t>Wi-Fi Compatibility</w:t>
+      </w:r>
+    </w:p>
+    <w:p>
+      <w:pPr>
+        <w:pStyle w:val="paragraph"/>
+        <w:numPr>
+          <w:ilvl w:val="2"/>
+          <w:numId w:val="29"/>
+        </w:numPr>
+        <w:spacing w:before="0" w:beforeAutospacing="0" w:after="0" w:afterAutospacing="0"/>
+        <w:textAlignment w:val="baseline"/>
+        <w:rPr>
+          <w:rStyle w:val="eop"/>
+          <w:rFonts w:ascii="Arial" w:hAnsi="Arial" w:cs="Arial"/>
+          <w:sz w:val="22"/>
+          <w:szCs w:val="22"/>
+        </w:rPr>
+      </w:pPr>
+      <w:r>
+        <w:rPr>
+          <w:rStyle w:val="eop"/>
+          <w:rFonts w:ascii="Arial" w:hAnsi="Arial" w:cs="Arial"/>
+          <w:sz w:val="22"/>
+          <w:szCs w:val="22"/>
+        </w:rPr>
+        <w:t>Requirement 1.0</w:t>
+      </w:r>
+    </w:p>
+    <w:p>
+      <w:pPr>
+        <w:pStyle w:val="paragraph"/>
+        <w:numPr>
+          <w:ilvl w:val="2"/>
+          <w:numId w:val="29"/>
+        </w:numPr>
+        <w:spacing w:before="0" w:beforeAutospacing="0" w:after="0" w:afterAutospacing="0"/>
+        <w:textAlignment w:val="baseline"/>
+        <w:rPr>
+          <w:rStyle w:val="eop"/>
+          <w:rFonts w:ascii="Arial" w:hAnsi="Arial" w:cs="Arial"/>
+          <w:sz w:val="22"/>
+          <w:szCs w:val="22"/>
+        </w:rPr>
+      </w:pPr>
+      <w:r>
+        <w:rPr>
+          <w:rStyle w:val="eop"/>
+          <w:rFonts w:ascii="Arial" w:hAnsi="Arial" w:cs="Arial"/>
+          <w:sz w:val="22"/>
+          <w:szCs w:val="22"/>
+        </w:rPr>
+        <w:t>Requirement 2.0</w:t>
+      </w:r>
+    </w:p>
+    <w:p>
+      <w:pPr>
+        <w:pStyle w:val="paragraph"/>
+        <w:numPr>
+          <w:ilvl w:val="2"/>
+          <w:numId w:val="29"/>
+        </w:numPr>
+        <w:spacing w:before="0" w:beforeAutospacing="0" w:after="0" w:afterAutospacing="0"/>
+        <w:textAlignment w:val="baseline"/>
+        <w:rPr>
+          <w:rStyle w:val="eop"/>
+          <w:rFonts w:ascii="Arial" w:hAnsi="Arial" w:cs="Arial"/>
+          <w:sz w:val="22"/>
+          <w:szCs w:val="22"/>
+        </w:rPr>
+      </w:pPr>
+      <w:r>
+        <w:rPr>
+          <w:rStyle w:val="eop"/>
+          <w:rFonts w:ascii="Arial" w:hAnsi="Arial" w:cs="Arial"/>
+          <w:sz w:val="22"/>
+          <w:szCs w:val="22"/>
+        </w:rPr>
+        <w:t>Requirement 3.0</w:t>
+      </w:r>
+    </w:p>
+    <w:p>
+      <w:pPr>
+        <w:pStyle w:val="paragraph"/>
+        <w:numPr>
+          <w:ilvl w:val="2"/>
+          <w:numId w:val="29"/>
+        </w:numPr>
+        <w:spacing w:before="0" w:beforeAutospacing="0" w:after="0" w:afterAutospacing="0"/>
+        <w:textAlignment w:val="baseline"/>
+        <w:rPr>
+          <w:rStyle w:val="eop"/>
+          <w:rFonts w:ascii="Arial" w:hAnsi="Arial" w:cs="Arial"/>
+          <w:sz w:val="22"/>
+          <w:szCs w:val="22"/>
+        </w:rPr>
+      </w:pPr>
+      <w:r>
+        <w:rPr>
+          <w:rStyle w:val="eop"/>
+          <w:rFonts w:ascii="Arial" w:hAnsi="Arial" w:cs="Arial"/>
+          <w:sz w:val="22"/>
+          <w:szCs w:val="22"/>
+        </w:rPr>
+        <w:t>Constraint 70</w:t>
+      </w:r>
+    </w:p>
+    <w:p>
+      <w:pPr>
+        <w:pStyle w:val="paragraph"/>
+        <w:numPr>
+          <w:ilvl w:val="2"/>
+          <w:numId w:val="29"/>
+        </w:numPr>
+        <w:spacing w:before="0" w:beforeAutospacing="0" w:after="0" w:afterAutospacing="0"/>
+        <w:textAlignment w:val="baseline"/>
+        <w:rPr>
+          <w:rFonts w:ascii="Arial" w:hAnsi="Arial" w:cs="Arial"/>
+          <w:sz w:val="22"/>
+          <w:szCs w:val="22"/>
+        </w:rPr>
+      </w:pPr>
+      <w:r>
+        <w:rPr>
+          <w:rStyle w:val="eop"/>
+          <w:rFonts w:ascii="Arial" w:hAnsi="Arial" w:cs="Arial"/>
+          <w:sz w:val="22"/>
+          <w:szCs w:val="22"/>
+        </w:rPr>
+        <w:t>Standard 10</w:t>
+      </w:r>
+      <w:r>
+        <w:rPr>
+          <w:rStyle w:val="eop"/>
+          <w:rFonts w:ascii="Arial" w:hAnsi="Arial" w:cs="Arial"/>
+          <w:sz w:val="22"/>
+          <w:szCs w:val="22"/>
+        </w:rPr>
+        <w:t> </w:t>
+      </w:r>
+    </w:p>
+    <w:p>
+      <w:pPr>
+        <w:pStyle w:val="paragraph"/>
+        <w:numPr>
+          <w:ilvl w:val="1"/>
+          <w:numId w:val="29"/>
+        </w:numPr>
+        <w:spacing w:before="0" w:beforeAutospacing="0" w:after="0" w:afterAutospacing="0"/>
+        <w:textAlignment w:val="baseline"/>
+        <w:rPr>
+          <w:rStyle w:val="normaltextrun"/>
+          <w:rFonts w:ascii="Arial" w:hAnsi="Arial" w:cs="Arial"/>
+          <w:sz w:val="22"/>
+          <w:szCs w:val="22"/>
+        </w:rPr>
+      </w:pPr>
+      <w:r>
+        <w:rPr>
+          <w:rStyle w:val="normaltextrun"/>
+          <w:rFonts w:ascii="Arial" w:hAnsi="Arial" w:cs="Arial"/>
+          <w:sz w:val="22"/>
+          <w:szCs w:val="22"/>
+        </w:rPr>
+        <w:t>Controller</w:t>
+      </w:r>
+    </w:p>
+    <w:p>
+      <w:pPr>
+        <w:pStyle w:val="paragraph"/>
+        <w:numPr>
+          <w:ilvl w:val="2"/>
+          <w:numId w:val="29"/>
+        </w:numPr>
+        <w:spacing w:before="0" w:beforeAutospacing="0" w:after="0" w:afterAutospacing="0"/>
+        <w:textAlignment w:val="baseline"/>
+        <w:rPr>
+          <w:rStyle w:val="eop"/>
+          <w:rFonts w:ascii="Arial" w:hAnsi="Arial" w:cs="Arial"/>
+          <w:sz w:val="22"/>
+          <w:szCs w:val="22"/>
+        </w:rPr>
+      </w:pPr>
+      <w:r>
+        <w:rPr>
+          <w:rStyle w:val="eop"/>
+          <w:rFonts w:ascii="Arial" w:hAnsi="Arial" w:cs="Arial"/>
+          <w:sz w:val="22"/>
+          <w:szCs w:val="22"/>
+        </w:rPr>
+        <w:t>Constraint 60</w:t>
+      </w:r>
+    </w:p>
+    <w:p>
+      <w:pPr>
+        <w:pStyle w:val="paragraph"/>
+        <w:numPr>
+          <w:ilvl w:val="2"/>
+          <w:numId w:val="29"/>
+        </w:numPr>
+        <w:spacing w:before="0" w:beforeAutospacing="0" w:after="0" w:afterAutospacing="0"/>
+        <w:textAlignment w:val="baseline"/>
+        <w:rPr>
+          <w:rStyle w:val="eop"/>
+          <w:rFonts w:ascii="Arial" w:hAnsi="Arial" w:cs="Arial"/>
+          <w:sz w:val="22"/>
+          <w:szCs w:val="22"/>
+        </w:rPr>
+      </w:pPr>
+      <w:r>
+        <w:rPr>
+          <w:rStyle w:val="eop"/>
+          <w:rFonts w:ascii="Arial" w:hAnsi="Arial" w:cs="Arial"/>
+          <w:sz w:val="22"/>
+          <w:szCs w:val="22"/>
+        </w:rPr>
+        <w:t>Constraint 160</w:t>
+      </w:r>
+    </w:p>
+    <w:p>
+      <w:pPr>
+        <w:pStyle w:val="paragraph"/>
+        <w:numPr>
+          <w:ilvl w:val="2"/>
+          <w:numId w:val="29"/>
+        </w:numPr>
+        <w:spacing w:before="0" w:beforeAutospacing="0" w:after="0" w:afterAutospacing="0"/>
+        <w:textAlignment w:val="baseline"/>
+        <w:rPr>
+          <w:rStyle w:val="eop"/>
+          <w:rFonts w:ascii="Arial" w:hAnsi="Arial" w:cs="Arial"/>
+          <w:sz w:val="22"/>
+          <w:szCs w:val="22"/>
+        </w:rPr>
+      </w:pPr>
+      <w:r>
+        <w:rPr>
+          <w:rStyle w:val="eop"/>
+          <w:rFonts w:ascii="Arial" w:hAnsi="Arial" w:cs="Arial"/>
+          <w:sz w:val="22"/>
+          <w:szCs w:val="22"/>
+        </w:rPr>
+        <w:t>Constraint 180</w:t>
+      </w:r>
+    </w:p>
+    <w:p>
+      <w:pPr>
+        <w:pStyle w:val="paragraph"/>
+        <w:numPr>
+          <w:ilvl w:val="2"/>
+          <w:numId w:val="29"/>
+        </w:numPr>
+        <w:spacing w:before="0" w:beforeAutospacing="0" w:after="0" w:afterAutospacing="0"/>
+        <w:textAlignment w:val="baseline"/>
+        <w:rPr>
+          <w:rStyle w:val="eop"/>
+          <w:rFonts w:ascii="Arial" w:hAnsi="Arial" w:cs="Arial"/>
+          <w:sz w:val="22"/>
+          <w:szCs w:val="22"/>
+        </w:rPr>
+      </w:pPr>
+      <w:r>
+        <w:rPr>
+          <w:rStyle w:val="eop"/>
+          <w:rFonts w:ascii="Arial" w:hAnsi="Arial" w:cs="Arial"/>
+          <w:sz w:val="22"/>
+          <w:szCs w:val="22"/>
+        </w:rPr>
+        <w:t>Standard 40</w:t>
+      </w:r>
+    </w:p>
+    <w:p>
+      <w:pPr>
+        <w:pStyle w:val="paragraph"/>
+        <w:numPr>
+          <w:ilvl w:val="2"/>
+          <w:numId w:val="29"/>
+        </w:numPr>
+        <w:spacing w:before="0" w:beforeAutospacing="0" w:after="0" w:afterAutospacing="0"/>
+        <w:textAlignment w:val="baseline"/>
+        <w:rPr>
+          <w:rStyle w:val="eop"/>
+          <w:rFonts w:ascii="Arial" w:hAnsi="Arial" w:cs="Arial"/>
+          <w:sz w:val="22"/>
+          <w:szCs w:val="22"/>
+        </w:rPr>
+      </w:pPr>
+      <w:r>
+        <w:rPr>
+          <w:rStyle w:val="eop"/>
+          <w:rFonts w:ascii="Arial" w:hAnsi="Arial" w:cs="Arial"/>
+          <w:sz w:val="22"/>
+          <w:szCs w:val="22"/>
+        </w:rPr>
+        <w:t>Standard 90</w:t>
+      </w:r>
+    </w:p>
+    <w:p>
+      <w:pPr>
+        <w:pStyle w:val="paragraph"/>
+        <w:numPr>
+          <w:ilvl w:val="2"/>
+          <w:numId w:val="29"/>
+        </w:numPr>
+        <w:spacing w:before="0" w:beforeAutospacing="0" w:after="0" w:afterAutospacing="0"/>
+        <w:textAlignment w:val="baseline"/>
+        <w:rPr>
+          <w:rFonts w:ascii="Arial" w:hAnsi="Arial" w:cs="Arial"/>
+          <w:sz w:val="22"/>
+          <w:szCs w:val="22"/>
+        </w:rPr>
+      </w:pPr>
+      <w:r>
+        <w:rPr>
+          <w:rStyle w:val="eop"/>
+          <w:rFonts w:ascii="Arial" w:hAnsi="Arial" w:cs="Arial"/>
+          <w:sz w:val="22"/>
+          <w:szCs w:val="22"/>
+        </w:rPr>
+        <w:t>Standard 100</w:t>
+      </w:r>
+      <w:r>
+        <w:rPr>
+          <w:rStyle w:val="eop"/>
+          <w:rFonts w:ascii="Arial" w:hAnsi="Arial" w:cs="Arial"/>
+          <w:sz w:val="22"/>
+          <w:szCs w:val="22"/>
+        </w:rPr>
+        <w:t> </w:t>
+      </w:r>
+    </w:p>
+    <w:p>
+      <w:pPr>
+        <w:pStyle w:val="paragraph"/>
+        <w:numPr>
           <w:ilvl w:val="0"/>
-          <w:numId w:val="11"/>
+          <w:numId w:val="29"/>
         </w:numPr>
         <w:spacing w:before="0" w:beforeAutospacing="0" w:after="0" w:afterAutospacing="0"/>
-        <w:ind w:firstLine="0"/>
         <w:textAlignment w:val="baseline"/>
         <w:rPr>
           <w:rFonts w:ascii="Arial" w:hAnsi="Arial" w:cs="Arial"/>
@@ -373,6 +854,41 @@
           <w:sz w:val="22"/>
           <w:szCs w:val="22"/>
         </w:rPr>
+        <w:t>Lighting</w:t>
+      </w:r>
+      <w:r>
+        <w:rPr>
+          <w:rStyle w:val="eop"/>
+          <w:rFonts w:ascii="Arial" w:hAnsi="Arial" w:cs="Arial"/>
+          <w:sz w:val="22"/>
+          <w:szCs w:val="22"/>
+        </w:rPr>
+        <w:t> </w:t>
+      </w:r>
+    </w:p>
+    <w:p>
+      <w:pPr>
+        <w:pStyle w:val="paragraph"/>
+        <w:numPr>
+          <w:ilvl w:val="1"/>
+          <w:numId w:val="29"/>
+        </w:numPr>
+        <w:spacing w:before="0" w:beforeAutospacing="0" w:after="0" w:afterAutospacing="0"/>
+        <w:textAlignment w:val="baseline"/>
+        <w:rPr>
+          <w:rStyle w:val="normaltextrun"/>
+          <w:rFonts w:ascii="Arial" w:hAnsi="Arial" w:cs="Arial"/>
+          <w:sz w:val="22"/>
+          <w:szCs w:val="22"/>
+        </w:rPr>
+      </w:pPr>
+      <w:r>
+        <w:rPr>
+          <w:rStyle w:val="normaltextrun"/>
+          <w:rFonts w:ascii="Arial" w:hAnsi="Arial" w:cs="Arial"/>
+          <w:sz w:val="22"/>
+          <w:szCs w:val="22"/>
+        </w:rPr>
         <w:t>Size</w:t>
       </w:r>
       <w:r>
@@ -382,18 +898,69 @@
           <w:sz w:val="22"/>
           <w:szCs w:val="22"/>
         </w:rPr>
+        <w:t>/P</w:t>
+      </w:r>
+      <w:r>
+        <w:rPr>
+          <w:rStyle w:val="normaltextrun"/>
+          <w:rFonts w:ascii="Arial" w:hAnsi="Arial" w:cs="Arial"/>
+          <w:sz w:val="22"/>
+          <w:szCs w:val="22"/>
+        </w:rPr>
+        <w:t>ower consumption</w:t>
+      </w:r>
+    </w:p>
+    <w:p>
+      <w:pPr>
+        <w:pStyle w:val="paragraph"/>
+        <w:numPr>
+          <w:ilvl w:val="2"/>
+          <w:numId w:val="29"/>
+        </w:numPr>
+        <w:spacing w:before="0" w:beforeAutospacing="0" w:after="0" w:afterAutospacing="0"/>
+        <w:textAlignment w:val="baseline"/>
+        <w:rPr>
+          <w:rFonts w:ascii="Arial" w:hAnsi="Arial" w:cs="Arial"/>
+          <w:sz w:val="22"/>
+          <w:szCs w:val="22"/>
+        </w:rPr>
+      </w:pPr>
+      <w:r>
+        <w:rPr>
+          <w:rStyle w:val="normaltextrun"/>
+          <w:rFonts w:ascii="Arial" w:hAnsi="Arial" w:cs="Arial"/>
+          <w:sz w:val="22"/>
+          <w:szCs w:val="22"/>
+        </w:rPr>
+        <w:t>Constraint 60</w:t>
+      </w:r>
+      <w:r>
+        <w:rPr>
+          <w:rStyle w:val="normaltextrun"/>
+          <w:rFonts w:ascii="Arial" w:hAnsi="Arial" w:cs="Arial"/>
+          <w:sz w:val="22"/>
+          <w:szCs w:val="22"/>
+        </w:rPr>
         <w:t> </w:t>
       </w:r>
+      <w:r>
+        <w:rPr>
+          <w:rStyle w:val="eop"/>
+          <w:rFonts w:ascii="Arial" w:hAnsi="Arial" w:cs="Arial"/>
+          <w:sz w:val="22"/>
+          <w:szCs w:val="22"/>
+        </w:rPr>
+        <w:t> </w:t>
+      </w:r>
     </w:p>
     <w:p>
       <w:pPr>
         <w:pStyle w:val="paragraph"/>
         <w:numPr>
           <w:ilvl w:val="0"/>
-          <w:numId w:val="12"/>
+          <w:numId w:val="29"/>
         </w:numPr>
         <w:spacing w:before="0" w:beforeAutospacing="0" w:after="0" w:afterAutospacing="0"/>
-        <w:ind w:firstLine="0"/>
         <w:textAlignment w:val="baseline"/>
         <w:rPr>
           <w:rFonts w:ascii="Arial" w:hAnsi="Arial" w:cs="Arial"/>
@@ -408,7 +975,7 @@
           <w:sz w:val="22"/>
           <w:szCs w:val="22"/>
         </w:rPr>
-        <w:t>Wi-Fi Compatibility</w:t>
+        <w:t>Power source</w:t>
       </w:r>
       <w:r>
         <w:rPr>
@@ -424,11 +991,199 @@
       <w:pPr>
         <w:pStyle w:val="paragraph"/>
         <w:numPr>
+          <w:ilvl w:val="1"/>
+          <w:numId w:val="29"/>
+        </w:numPr>
+        <w:spacing w:before="0" w:beforeAutospacing="0" w:after="0" w:afterAutospacing="0"/>
+        <w:textAlignment w:val="baseline"/>
+        <w:rPr>
+          <w:rStyle w:val="normaltextrun"/>
+          <w:rFonts w:ascii="Arial" w:hAnsi="Arial" w:cs="Arial"/>
+          <w:sz w:val="22"/>
+          <w:szCs w:val="22"/>
+        </w:rPr>
+      </w:pPr>
+      <w:r>
+        <w:rPr>
+          <w:rStyle w:val="normaltextrun"/>
+          <w:rFonts w:ascii="Arial" w:hAnsi="Arial" w:cs="Arial"/>
+          <w:sz w:val="22"/>
+          <w:szCs w:val="22"/>
+        </w:rPr>
+        <w:t>Size</w:t>
+      </w:r>
+    </w:p>
+    <w:p>
+      <w:pPr>
+        <w:pStyle w:val="paragraph"/>
+        <w:numPr>
+          <w:ilvl w:val="2"/>
+          <w:numId w:val="29"/>
+        </w:numPr>
+        <w:spacing w:before="0" w:beforeAutospacing="0" w:after="0" w:afterAutospacing="0"/>
+        <w:textAlignment w:val="baseline"/>
+        <w:rPr>
+          <w:rStyle w:val="normaltextrun"/>
+          <w:rFonts w:ascii="Arial" w:hAnsi="Arial" w:cs="Arial"/>
+          <w:sz w:val="22"/>
+          <w:szCs w:val="22"/>
+        </w:rPr>
+      </w:pPr>
+      <w:r>
+        <w:rPr>
+          <w:rStyle w:val="normaltextrun"/>
+          <w:rFonts w:ascii="Arial" w:hAnsi="Arial" w:cs="Arial"/>
+          <w:sz w:val="22"/>
+          <w:szCs w:val="22"/>
+        </w:rPr>
+        <w:t>Constraint 10</w:t>
+      </w:r>
+    </w:p>
+    <w:p>
+      <w:pPr>
+        <w:pStyle w:val="paragraph"/>
+        <w:numPr>
+          <w:ilvl w:val="2"/>
+          <w:numId w:val="29"/>
+        </w:numPr>
+        <w:spacing w:before="0" w:beforeAutospacing="0" w:after="0" w:afterAutospacing="0"/>
+        <w:textAlignment w:val="baseline"/>
+        <w:rPr>
+          <w:rStyle w:val="normaltextrun"/>
+          <w:rFonts w:ascii="Arial" w:hAnsi="Arial" w:cs="Arial"/>
+          <w:sz w:val="22"/>
+          <w:szCs w:val="22"/>
+        </w:rPr>
+      </w:pPr>
+      <w:r>
+        <w:rPr>
+          <w:rStyle w:val="normaltextrun"/>
+          <w:rFonts w:ascii="Arial" w:hAnsi="Arial" w:cs="Arial"/>
+          <w:sz w:val="22"/>
+          <w:szCs w:val="22"/>
+        </w:rPr>
+        <w:t>Constraint 20</w:t>
+      </w:r>
+    </w:p>
+    <w:p>
+      <w:pPr>
+        <w:pStyle w:val="paragraph"/>
+        <w:numPr>
+          <w:ilvl w:val="2"/>
+          <w:numId w:val="29"/>
+        </w:numPr>
+        <w:spacing w:before="0" w:beforeAutospacing="0" w:after="0" w:afterAutospacing="0"/>
+        <w:textAlignment w:val="baseline"/>
+        <w:rPr>
+          <w:rStyle w:val="normaltextrun"/>
+          <w:rFonts w:ascii="Arial" w:hAnsi="Arial" w:cs="Arial"/>
+          <w:sz w:val="22"/>
+          <w:szCs w:val="22"/>
+        </w:rPr>
+      </w:pPr>
+      <w:r>
+        <w:rPr>
+          <w:rStyle w:val="normaltextrun"/>
+          <w:rFonts w:ascii="Arial" w:hAnsi="Arial" w:cs="Arial"/>
+          <w:sz w:val="22"/>
+          <w:szCs w:val="22"/>
+        </w:rPr>
+        <w:t>Constraint 30</w:t>
+      </w:r>
+    </w:p>
+    <w:p>
+      <w:pPr>
+        <w:pStyle w:val="paragraph"/>
+        <w:numPr>
+          <w:ilvl w:val="2"/>
+          <w:numId w:val="29"/>
+        </w:numPr>
+        <w:spacing w:before="0" w:beforeAutospacing="0" w:after="0" w:afterAutospacing="0"/>
+        <w:textAlignment w:val="baseline"/>
+        <w:rPr>
+          <w:rStyle w:val="normaltextrun"/>
+          <w:rFonts w:ascii="Arial" w:hAnsi="Arial" w:cs="Arial"/>
+          <w:sz w:val="22"/>
+          <w:szCs w:val="22"/>
+        </w:rPr>
+      </w:pPr>
+      <w:r>
+        <w:rPr>
+          <w:rStyle w:val="normaltextrun"/>
+          <w:rFonts w:ascii="Arial" w:hAnsi="Arial" w:cs="Arial"/>
+          <w:sz w:val="22"/>
+          <w:szCs w:val="22"/>
+        </w:rPr>
+        <w:t>Constraint 40</w:t>
+      </w:r>
+    </w:p>
+    <w:p>
+      <w:pPr>
+        <w:pStyle w:val="paragraph"/>
+        <w:numPr>
+          <w:ilvl w:val="2"/>
+          <w:numId w:val="29"/>
+        </w:numPr>
+        <w:spacing w:before="0" w:beforeAutospacing="0" w:after="0" w:afterAutospacing="0"/>
+        <w:textAlignment w:val="baseline"/>
+        <w:rPr>
+          <w:rFonts w:ascii="Arial" w:hAnsi="Arial" w:cs="Arial"/>
+          <w:sz w:val="22"/>
+          <w:szCs w:val="22"/>
+        </w:rPr>
+      </w:pPr>
+      <w:r>
+        <w:rPr>
+          <w:rStyle w:val="normaltextrun"/>
+          <w:rFonts w:ascii="Arial" w:hAnsi="Arial" w:cs="Arial"/>
+          <w:sz w:val="22"/>
+          <w:szCs w:val="22"/>
+        </w:rPr>
+        <w:t>Standard 40</w:t>
+      </w:r>
+      <w:r>
+        <w:rPr>
+          <w:rStyle w:val="eop"/>
+          <w:rFonts w:ascii="Arial" w:hAnsi="Arial" w:cs="Arial"/>
+          <w:sz w:val="22"/>
+          <w:szCs w:val="22"/>
+        </w:rPr>
+        <w:t> </w:t>
+      </w:r>
+    </w:p>
+    <w:p>
+      <w:pPr>
+        <w:pStyle w:val="paragraph"/>
+        <w:numPr>
+          <w:ilvl w:val="1"/>
+          <w:numId w:val="29"/>
+        </w:numPr>
+        <w:spacing w:before="0" w:beforeAutospacing="0" w:after="0" w:afterAutospacing="0"/>
+        <w:textAlignment w:val="baseline"/>
+        <w:rPr>
+          <w:rFonts w:ascii="Arial" w:hAnsi="Arial" w:cs="Arial"/>
+          <w:sz w:val="22"/>
+          <w:szCs w:val="22"/>
+        </w:rPr>
+      </w:pPr>
+      <w:r>
+        <w:rPr>
+          <w:rStyle w:val="normaltextrun"/>
+          <w:rFonts w:ascii="Arial" w:hAnsi="Arial" w:cs="Arial"/>
+          <w:sz w:val="22"/>
+          <w:szCs w:val="22"/>
+        </w:rPr>
+        <w:t>Voltage output</w:t>
+      </w:r>
+    </w:p>
+    <w:p>
+      <w:pPr>
+        <w:pStyle w:val="paragraph"/>
+        <w:numPr>
           <w:ilvl w:val="0"/>
-          <w:numId w:val="13"/>
+          <w:numId w:val="29"/>
         </w:numPr>
         <w:spacing w:before="0" w:beforeAutospacing="0" w:after="0" w:afterAutospacing="0"/>
-        <w:ind w:firstLine="0"/>
         <w:textAlignment w:val="baseline"/>
         <w:rPr>
           <w:rFonts w:ascii="Arial" w:hAnsi="Arial" w:cs="Arial"/>
@@ -443,7 +1198,7 @@
           <w:sz w:val="22"/>
           <w:szCs w:val="22"/>
         </w:rPr>
-        <w:t>Controller</w:t>
+        <w:t>Case</w:t>
       </w:r>
       <w:r>
         <w:rPr>
@@ -459,11 +1214,165 @@
       <w:pPr>
         <w:pStyle w:val="paragraph"/>
         <w:numPr>
+          <w:ilvl w:val="1"/>
+          <w:numId w:val="29"/>
+        </w:numPr>
+        <w:spacing w:before="0" w:beforeAutospacing="0" w:after="0" w:afterAutospacing="0"/>
+        <w:textAlignment w:val="baseline"/>
+        <w:rPr>
+          <w:rStyle w:val="eop"/>
+          <w:rFonts w:ascii="Arial" w:hAnsi="Arial" w:cs="Arial"/>
+          <w:sz w:val="22"/>
+          <w:szCs w:val="22"/>
+        </w:rPr>
+      </w:pPr>
+      <w:r>
+        <w:rPr>
+          <w:rStyle w:val="normaltextrun"/>
+          <w:rFonts w:ascii="Arial" w:hAnsi="Arial" w:cs="Arial"/>
+          <w:sz w:val="22"/>
+          <w:szCs w:val="22"/>
+        </w:rPr>
+        <w:t>Damage resistance</w:t>
+      </w:r>
+    </w:p>
+    <w:p>
+      <w:pPr>
+        <w:pStyle w:val="paragraph"/>
+        <w:numPr>
+          <w:ilvl w:val="2"/>
+          <w:numId w:val="29"/>
+        </w:numPr>
+        <w:spacing w:before="0" w:beforeAutospacing="0" w:after="0" w:afterAutospacing="0"/>
+        <w:textAlignment w:val="baseline"/>
+        <w:rPr>
+          <w:rStyle w:val="eop"/>
+          <w:rFonts w:ascii="Arial" w:hAnsi="Arial" w:cs="Arial"/>
+          <w:sz w:val="22"/>
+          <w:szCs w:val="22"/>
+        </w:rPr>
+      </w:pPr>
+      <w:r>
+        <w:rPr>
+          <w:rStyle w:val="eop"/>
+          <w:rFonts w:ascii="Arial" w:hAnsi="Arial" w:cs="Arial"/>
+          <w:sz w:val="22"/>
+          <w:szCs w:val="22"/>
+        </w:rPr>
+        <w:t>Requirement 18.0</w:t>
+      </w:r>
+    </w:p>
+    <w:p>
+      <w:pPr>
+        <w:pStyle w:val="paragraph"/>
+        <w:numPr>
+          <w:ilvl w:val="2"/>
+          <w:numId w:val="29"/>
+        </w:numPr>
+        <w:spacing w:before="0" w:beforeAutospacing="0" w:after="0" w:afterAutospacing="0"/>
+        <w:textAlignment w:val="baseline"/>
+        <w:rPr>
+          <w:rStyle w:val="eop"/>
+          <w:rFonts w:ascii="Arial" w:hAnsi="Arial" w:cs="Arial"/>
+          <w:sz w:val="22"/>
+          <w:szCs w:val="22"/>
+        </w:rPr>
+      </w:pPr>
+      <w:r>
+        <w:rPr>
+          <w:rStyle w:val="eop"/>
+          <w:rFonts w:ascii="Arial" w:hAnsi="Arial" w:cs="Arial"/>
+          <w:sz w:val="22"/>
+          <w:szCs w:val="22"/>
+        </w:rPr>
+        <w:t>Requirement 19.0</w:t>
+      </w:r>
+    </w:p>
+    <w:p>
+      <w:pPr>
+        <w:pStyle w:val="paragraph"/>
+        <w:numPr>
+          <w:ilvl w:val="2"/>
+          <w:numId w:val="29"/>
+        </w:numPr>
+        <w:spacing w:before="0" w:beforeAutospacing="0" w:after="0" w:afterAutospacing="0"/>
+        <w:textAlignment w:val="baseline"/>
+        <w:rPr>
+          <w:rStyle w:val="eop"/>
+          <w:rFonts w:ascii="Arial" w:hAnsi="Arial" w:cs="Arial"/>
+          <w:sz w:val="22"/>
+          <w:szCs w:val="22"/>
+        </w:rPr>
+      </w:pPr>
+      <w:r>
+        <w:rPr>
+          <w:rStyle w:val="eop"/>
+          <w:rFonts w:ascii="Arial" w:hAnsi="Arial" w:cs="Arial"/>
+          <w:sz w:val="22"/>
+          <w:szCs w:val="22"/>
+        </w:rPr>
+        <w:t>Requirement 20.0</w:t>
+      </w:r>
+    </w:p>
+    <w:p>
+      <w:pPr>
+        <w:pStyle w:val="paragraph"/>
+        <w:numPr>
+          <w:ilvl w:val="2"/>
+          <w:numId w:val="29"/>
+        </w:numPr>
+        <w:spacing w:before="0" w:beforeAutospacing="0" w:after="0" w:afterAutospacing="0"/>
+        <w:textAlignment w:val="baseline"/>
+        <w:rPr>
+          <w:rStyle w:val="eop"/>
+          <w:rFonts w:ascii="Arial" w:hAnsi="Arial" w:cs="Arial"/>
+          <w:sz w:val="22"/>
+          <w:szCs w:val="22"/>
+        </w:rPr>
+      </w:pPr>
+      <w:r>
+        <w:rPr>
+          <w:rStyle w:val="eop"/>
+          <w:rFonts w:ascii="Arial" w:hAnsi="Arial" w:cs="Arial"/>
+          <w:sz w:val="22"/>
+          <w:szCs w:val="22"/>
+        </w:rPr>
+        <w:t>Requirement 21.0</w:t>
+      </w:r>
+    </w:p>
+    <w:p>
+      <w:pPr>
+        <w:pStyle w:val="paragraph"/>
+        <w:numPr>
+          <w:ilvl w:val="2"/>
+          <w:numId w:val="29"/>
+        </w:numPr>
+        <w:spacing w:before="0" w:beforeAutospacing="0" w:after="0" w:afterAutospacing="0"/>
+        <w:textAlignment w:val="baseline"/>
+        <w:rPr>
+          <w:rFonts w:ascii="Arial" w:hAnsi="Arial" w:cs="Arial"/>
+          <w:sz w:val="22"/>
+          <w:szCs w:val="22"/>
+        </w:rPr>
+      </w:pPr>
+      <w:r>
+        <w:rPr>
+          <w:rStyle w:val="eop"/>
+          <w:rFonts w:ascii="Arial" w:hAnsi="Arial" w:cs="Arial"/>
+          <w:sz w:val="22"/>
+          <w:szCs w:val="22"/>
+        </w:rPr>
+        <w:t>Allows Wi-Fi Through</w:t>
+      </w:r>
+    </w:p>
+    <w:p>
+      <w:pPr>
+        <w:pStyle w:val="paragraph"/>
+        <w:numPr>
           <w:ilvl w:val="0"/>
-          <w:numId w:val="14"/>
+          <w:numId w:val="29"/>
         </w:numPr>
         <w:spacing w:before="0" w:beforeAutospacing="0" w:after="0" w:afterAutospacing="0"/>
-        <w:ind w:left="360" w:firstLine="0"/>
         <w:textAlignment w:val="baseline"/>
         <w:rPr>
           <w:rFonts w:ascii="Arial" w:hAnsi="Arial" w:cs="Arial"/>
@@ -478,7 +1387,7 @@
           <w:sz w:val="22"/>
           <w:szCs w:val="22"/>
         </w:rPr>
-        <w:t>Lighting</w:t>
+        <w:t>Attachment method</w:t>
       </w:r>
       <w:r>
         <w:rPr>
@@ -494,546 +1403,1018 @@
       <w:pPr>
         <w:pStyle w:val="paragraph"/>
         <w:numPr>
+          <w:ilvl w:val="1"/>
+          <w:numId w:val="29"/>
+        </w:numPr>
+        <w:spacing w:before="0" w:beforeAutospacing="0" w:after="0" w:afterAutospacing="0"/>
+        <w:textAlignment w:val="baseline"/>
+        <w:rPr>
+          <w:rStyle w:val="eop"/>
+          <w:rFonts w:ascii="Arial" w:hAnsi="Arial" w:cs="Arial"/>
+          <w:sz w:val="22"/>
+          <w:szCs w:val="22"/>
+        </w:rPr>
+      </w:pPr>
+      <w:r>
+        <w:rPr>
+          <w:rStyle w:val="normaltextrun"/>
+          <w:rFonts w:ascii="Arial" w:hAnsi="Arial" w:cs="Arial"/>
+          <w:sz w:val="22"/>
+          <w:szCs w:val="22"/>
+        </w:rPr>
+        <w:t>Secure attachment</w:t>
+      </w:r>
+    </w:p>
+    <w:p>
+      <w:pPr>
+        <w:pStyle w:val="paragraph"/>
+        <w:numPr>
+          <w:ilvl w:val="2"/>
+          <w:numId w:val="29"/>
+        </w:numPr>
+        <w:spacing w:before="0" w:beforeAutospacing="0" w:after="0" w:afterAutospacing="0"/>
+        <w:textAlignment w:val="baseline"/>
+        <w:rPr>
+          <w:rStyle w:val="eop"/>
+          <w:rFonts w:ascii="Arial" w:hAnsi="Arial" w:cs="Arial"/>
+          <w:sz w:val="22"/>
+          <w:szCs w:val="22"/>
+        </w:rPr>
+      </w:pPr>
+      <w:r>
+        <w:rPr>
+          <w:rStyle w:val="eop"/>
+          <w:rFonts w:ascii="Arial" w:hAnsi="Arial" w:cs="Arial"/>
+          <w:sz w:val="22"/>
+          <w:szCs w:val="22"/>
+        </w:rPr>
+        <w:t>Requirement 4.0</w:t>
+      </w:r>
+    </w:p>
+    <w:p>
+      <w:pPr>
+        <w:pStyle w:val="paragraph"/>
+        <w:numPr>
+          <w:ilvl w:val="2"/>
+          <w:numId w:val="29"/>
+        </w:numPr>
+        <w:spacing w:before="0" w:beforeAutospacing="0" w:after="0" w:afterAutospacing="0"/>
+        <w:textAlignment w:val="baseline"/>
+        <w:rPr>
+          <w:rFonts w:ascii="Arial" w:hAnsi="Arial" w:cs="Arial"/>
+          <w:sz w:val="22"/>
+          <w:szCs w:val="22"/>
+        </w:rPr>
+      </w:pPr>
+      <w:r>
+        <w:rPr>
+          <w:rStyle w:val="eop"/>
+          <w:rFonts w:ascii="Arial" w:hAnsi="Arial" w:cs="Arial"/>
+          <w:sz w:val="22"/>
+          <w:szCs w:val="22"/>
+        </w:rPr>
+        <w:t>Standard 20</w:t>
+      </w:r>
+    </w:p>
+    <w:p>
+      <w:pPr>
+        <w:pStyle w:val="paragraph"/>
+        <w:numPr>
+          <w:ilvl w:val="1"/>
+          <w:numId w:val="29"/>
+        </w:numPr>
+        <w:spacing w:before="0" w:beforeAutospacing="0" w:after="0" w:afterAutospacing="0"/>
+        <w:textAlignment w:val="baseline"/>
+        <w:rPr>
+          <w:rStyle w:val="normaltextrun"/>
+          <w:rFonts w:ascii="Arial" w:hAnsi="Arial" w:cs="Arial"/>
+          <w:sz w:val="22"/>
+          <w:szCs w:val="22"/>
+        </w:rPr>
+      </w:pPr>
+      <w:r>
+        <w:rPr>
+          <w:rStyle w:val="normaltextrun"/>
+          <w:rFonts w:ascii="Arial" w:hAnsi="Arial" w:cs="Arial"/>
+          <w:sz w:val="22"/>
+          <w:szCs w:val="22"/>
+        </w:rPr>
+        <w:t>Removable</w:t>
+      </w:r>
+    </w:p>
+    <w:p>
+      <w:pPr>
+        <w:pStyle w:val="paragraph"/>
+        <w:numPr>
+          <w:ilvl w:val="2"/>
+          <w:numId w:val="29"/>
+        </w:numPr>
+        <w:spacing w:before="0" w:beforeAutospacing="0" w:after="0" w:afterAutospacing="0"/>
+        <w:textAlignment w:val="baseline"/>
+        <w:rPr>
+          <w:rFonts w:ascii="Arial" w:hAnsi="Arial" w:cs="Arial"/>
+          <w:sz w:val="22"/>
+          <w:szCs w:val="22"/>
+        </w:rPr>
+      </w:pPr>
+      <w:r>
+        <w:rPr>
+          <w:rStyle w:val="normaltextrun"/>
+          <w:rFonts w:ascii="Arial" w:hAnsi="Arial" w:cs="Arial"/>
+          <w:sz w:val="22"/>
+          <w:szCs w:val="22"/>
+        </w:rPr>
+        <w:t>Requirement 4.1</w:t>
+      </w:r>
+      <w:r>
+        <w:rPr>
+          <w:rStyle w:val="eop"/>
+          <w:rFonts w:ascii="Arial" w:hAnsi="Arial" w:cs="Arial"/>
+          <w:sz w:val="22"/>
+          <w:szCs w:val="22"/>
+        </w:rPr>
+        <w:t> </w:t>
+      </w:r>
+    </w:p>
+    <w:p>
+      <w:pPr>
+        <w:pStyle w:val="paragraph"/>
+        <w:numPr>
+          <w:ilvl w:val="1"/>
+          <w:numId w:val="29"/>
+        </w:numPr>
+        <w:spacing w:before="0" w:beforeAutospacing="0" w:after="0" w:afterAutospacing="0"/>
+        <w:textAlignment w:val="baseline"/>
+        <w:rPr>
+          <w:rStyle w:val="normaltextrun"/>
+          <w:rFonts w:ascii="Arial" w:hAnsi="Arial" w:cs="Arial"/>
+          <w:sz w:val="22"/>
+          <w:szCs w:val="22"/>
+        </w:rPr>
+      </w:pPr>
+      <w:r>
+        <w:rPr>
+          <w:rStyle w:val="normaltextrun"/>
+          <w:rFonts w:ascii="Arial" w:hAnsi="Arial" w:cs="Arial"/>
+          <w:sz w:val="22"/>
+          <w:szCs w:val="22"/>
+        </w:rPr>
+        <w:t>Capable of reattachmen</w:t>
+      </w:r>
+    </w:p>
+    <w:p>
+      <w:pPr>
+        <w:pStyle w:val="paragraph"/>
+        <w:numPr>
+          <w:ilvl w:val="2"/>
+          <w:numId w:val="29"/>
+        </w:numPr>
+        <w:spacing w:before="0" w:beforeAutospacing="0" w:after="0" w:afterAutospacing="0"/>
+        <w:textAlignment w:val="baseline"/>
+        <w:rPr>
+          <w:rFonts w:ascii="Arial" w:hAnsi="Arial" w:cs="Arial"/>
+          <w:sz w:val="22"/>
+          <w:szCs w:val="22"/>
+        </w:rPr>
+      </w:pPr>
+      <w:r>
+        <w:rPr>
+          <w:rFonts w:ascii="Arial" w:hAnsi="Arial" w:cs="Arial"/>
+          <w:sz w:val="22"/>
+          <w:szCs w:val="22"/>
+        </w:rPr>
+        <w:lastRenderedPageBreak/>
+        <w:t>Requirement 4.2</w:t>
+      </w:r>
+    </w:p>
+    <w:p>
+      <w:pPr>
+        <w:rPr>
+          <w:rFonts w:ascii="Arial" w:hAnsi="Arial" w:cs="Arial"/>
+        </w:rPr>
+      </w:pPr>
+    </w:p>
+    <w:p>
+      <w:pPr>
+        <w:rPr>
+          <w:rFonts w:ascii="Arial" w:hAnsi="Arial" w:cs="Arial"/>
+        </w:rPr>
+      </w:pPr>
+      <w:r>
+        <w:rPr>
+          <w:rFonts w:ascii="Arial" w:hAnsi="Arial" w:cs="Arial"/>
+        </w:rPr>
+        <w:t xml:space="preserve">Software </w:t>
+      </w:r>
+      <w:r>
+        <w:rPr>
+          <w:rFonts w:ascii="Arial" w:hAnsi="Arial" w:cs="Arial"/>
+        </w:rPr>
+        <w:t>design trades</w:t>
+      </w:r>
+      <w:r>
+        <w:rPr>
+          <w:rFonts w:ascii="Arial" w:hAnsi="Arial" w:cs="Arial"/>
+        </w:rPr>
+        <w:t xml:space="preserve"> </w:t>
+      </w:r>
+    </w:p>
+    <w:p>
+      <w:pPr>
+        <w:pStyle w:val="ListParagraph"/>
+        <w:numPr>
           <w:ilvl w:val="0"/>
-          <w:numId w:val="15"/>
-        </w:numPr>
-        <w:spacing w:before="0" w:beforeAutospacing="0" w:after="0" w:afterAutospacing="0"/>
-        <w:ind w:firstLine="0"/>
-        <w:textAlignment w:val="baseline"/>
-        <w:rPr>
-          <w:rFonts w:ascii="Arial" w:hAnsi="Arial" w:cs="Arial"/>
-          <w:sz w:val="22"/>
-          <w:szCs w:val="22"/>
-        </w:rPr>
-      </w:pPr>
-      <w:r>
-        <w:rPr>
-          <w:rStyle w:val="normaltextrun"/>
-          <w:rFonts w:ascii="Arial" w:hAnsi="Arial" w:cs="Arial"/>
-          <w:sz w:val="22"/>
-          <w:szCs w:val="22"/>
-        </w:rPr>
-        <w:t>Size</w:t>
-      </w:r>
-      <w:r>
-        <w:rPr>
-          <w:rStyle w:val="eop"/>
-          <w:rFonts w:ascii="Arial" w:hAnsi="Arial" w:cs="Arial"/>
-          <w:sz w:val="22"/>
-          <w:szCs w:val="22"/>
-        </w:rPr>
-        <w:t> </w:t>
-      </w:r>
-    </w:p>
-    <w:p>
-      <w:pPr>
-        <w:pStyle w:val="paragraph"/>
+          <w:numId w:val="8"/>
+        </w:numPr>
+        <w:rPr>
+          <w:rFonts w:ascii="Arial" w:hAnsi="Arial" w:cs="Arial"/>
+        </w:rPr>
+      </w:pPr>
+      <w:r>
+        <w:rPr>
+          <w:rFonts w:ascii="Arial" w:hAnsi="Arial" w:cs="Arial"/>
+        </w:rPr>
+        <w:t>GUI</w:t>
+      </w:r>
+    </w:p>
+    <w:p>
+      <w:pPr>
+        <w:pStyle w:val="ListParagraph"/>
+        <w:numPr>
+          <w:ilvl w:val="1"/>
+          <w:numId w:val="8"/>
+        </w:numPr>
+        <w:rPr>
+          <w:rFonts w:ascii="Arial" w:hAnsi="Arial" w:cs="Arial"/>
+        </w:rPr>
+      </w:pPr>
+      <w:r>
+        <w:rPr>
+          <w:rFonts w:ascii="Arial" w:hAnsi="Arial" w:cs="Arial"/>
+        </w:rPr>
+        <w:t>Programming language</w:t>
+      </w:r>
+    </w:p>
+    <w:p>
+      <w:pPr>
+        <w:pStyle w:val="ListParagraph"/>
+        <w:numPr>
+          <w:ilvl w:val="2"/>
+          <w:numId w:val="8"/>
+        </w:numPr>
+        <w:rPr>
+          <w:rFonts w:ascii="Arial" w:hAnsi="Arial" w:cs="Arial"/>
+        </w:rPr>
+      </w:pPr>
+      <w:r>
+        <w:rPr>
+          <w:rFonts w:ascii="Arial" w:hAnsi="Arial" w:cs="Arial"/>
+        </w:rPr>
+        <w:t>Requirement 3.0</w:t>
+      </w:r>
+    </w:p>
+    <w:p>
+      <w:pPr>
+        <w:pStyle w:val="ListParagraph"/>
+        <w:numPr>
+          <w:ilvl w:val="2"/>
+          <w:numId w:val="8"/>
+        </w:numPr>
+        <w:rPr>
+          <w:rFonts w:ascii="Arial" w:hAnsi="Arial" w:cs="Arial"/>
+        </w:rPr>
+      </w:pPr>
+      <w:r>
+        <w:rPr>
+          <w:rFonts w:ascii="Arial" w:hAnsi="Arial" w:cs="Arial"/>
+        </w:rPr>
+        <w:t>Requirement 7.0</w:t>
+      </w:r>
+    </w:p>
+    <w:p>
+      <w:pPr>
+        <w:pStyle w:val="ListParagraph"/>
+        <w:numPr>
+          <w:ilvl w:val="2"/>
+          <w:numId w:val="8"/>
+        </w:numPr>
+        <w:rPr>
+          <w:rFonts w:ascii="Arial" w:hAnsi="Arial" w:cs="Arial"/>
+        </w:rPr>
+      </w:pPr>
+      <w:r>
+        <w:rPr>
+          <w:rFonts w:ascii="Arial" w:hAnsi="Arial" w:cs="Arial"/>
+        </w:rPr>
+        <w:t>Team Familiarity</w:t>
+      </w:r>
+    </w:p>
+    <w:p>
+      <w:pPr>
+        <w:pStyle w:val="ListParagraph"/>
+        <w:numPr>
+          <w:ilvl w:val="2"/>
+          <w:numId w:val="8"/>
+        </w:numPr>
+        <w:rPr>
+          <w:rFonts w:ascii="Arial" w:hAnsi="Arial" w:cs="Arial"/>
+        </w:rPr>
+      </w:pPr>
+      <w:r>
+        <w:rPr>
+          <w:rFonts w:ascii="Arial" w:hAnsi="Arial" w:cs="Arial"/>
+        </w:rPr>
+        <w:t>Portability</w:t>
+      </w:r>
+    </w:p>
+    <w:p>
+      <w:pPr>
+        <w:pStyle w:val="ListParagraph"/>
+        <w:numPr>
+          <w:ilvl w:val="2"/>
+          <w:numId w:val="8"/>
+        </w:numPr>
+        <w:rPr>
+          <w:rFonts w:ascii="Arial" w:hAnsi="Arial" w:cs="Arial"/>
+        </w:rPr>
+      </w:pPr>
+      <w:r>
+        <w:rPr>
+          <w:rFonts w:ascii="Arial" w:hAnsi="Arial" w:cs="Arial"/>
+        </w:rPr>
+        <w:t>Database Interaction API</w:t>
+      </w:r>
+    </w:p>
+    <w:p>
+      <w:pPr>
+        <w:pStyle w:val="ListParagraph"/>
+        <w:numPr>
+          <w:ilvl w:val="1"/>
+          <w:numId w:val="8"/>
+        </w:numPr>
+        <w:rPr>
+          <w:rFonts w:ascii="Arial" w:hAnsi="Arial" w:cs="Arial"/>
+        </w:rPr>
+      </w:pPr>
+      <w:r>
+        <w:rPr>
+          <w:rFonts w:ascii="Arial" w:hAnsi="Arial" w:cs="Arial"/>
+        </w:rPr>
+        <w:t>Platform for delivery</w:t>
+      </w:r>
+    </w:p>
+    <w:p>
+      <w:pPr>
+        <w:pStyle w:val="ListParagraph"/>
+        <w:numPr>
+          <w:ilvl w:val="2"/>
+          <w:numId w:val="8"/>
+        </w:numPr>
+        <w:rPr>
+          <w:rFonts w:ascii="Arial" w:hAnsi="Arial" w:cs="Arial"/>
+        </w:rPr>
+      </w:pPr>
+      <w:r>
+        <w:rPr>
+          <w:rFonts w:ascii="Arial" w:hAnsi="Arial" w:cs="Arial"/>
+        </w:rPr>
+        <w:t>Constraint 190</w:t>
+      </w:r>
+    </w:p>
+    <w:p>
+      <w:pPr>
+        <w:pStyle w:val="ListParagraph"/>
+        <w:numPr>
+          <w:ilvl w:val="2"/>
+          <w:numId w:val="8"/>
+        </w:numPr>
+        <w:rPr>
+          <w:rFonts w:ascii="Arial" w:hAnsi="Arial" w:cs="Arial"/>
+        </w:rPr>
+      </w:pPr>
+      <w:r>
+        <w:rPr>
+          <w:rFonts w:ascii="Arial" w:hAnsi="Arial" w:cs="Arial"/>
+        </w:rPr>
+        <w:t>Time</w:t>
+      </w:r>
+      <w:r>
+        <w:rPr>
+          <w:rFonts w:ascii="Arial" w:hAnsi="Arial" w:cs="Arial"/>
+        </w:rPr>
+        <w:t xml:space="preserve"> to Develop</w:t>
+      </w:r>
+    </w:p>
+    <w:p>
+      <w:pPr>
+        <w:pStyle w:val="ListParagraph"/>
+        <w:numPr>
+          <w:ilvl w:val="2"/>
+          <w:numId w:val="8"/>
+        </w:numPr>
+        <w:rPr>
+          <w:rFonts w:ascii="Arial" w:hAnsi="Arial" w:cs="Arial"/>
+        </w:rPr>
+      </w:pPr>
+      <w:r>
+        <w:rPr>
+          <w:rFonts w:ascii="Arial" w:hAnsi="Arial" w:cs="Arial"/>
+        </w:rPr>
+        <w:t>Complexity</w:t>
+      </w:r>
+    </w:p>
+    <w:p>
+      <w:pPr>
+        <w:pStyle w:val="ListParagraph"/>
         <w:numPr>
           <w:ilvl w:val="0"/>
-          <w:numId w:val="16"/>
-        </w:numPr>
-        <w:spacing w:before="0" w:beforeAutospacing="0" w:after="0" w:afterAutospacing="0"/>
-        <w:ind w:firstLine="0"/>
-        <w:textAlignment w:val="baseline"/>
-        <w:rPr>
-          <w:rFonts w:ascii="Arial" w:hAnsi="Arial" w:cs="Arial"/>
-          <w:sz w:val="22"/>
-          <w:szCs w:val="22"/>
-        </w:rPr>
-      </w:pPr>
-      <w:r>
-        <w:rPr>
-          <w:rStyle w:val="normaltextrun"/>
-          <w:rFonts w:ascii="Arial" w:hAnsi="Arial" w:cs="Arial"/>
-          <w:sz w:val="22"/>
-          <w:szCs w:val="22"/>
-        </w:rPr>
-        <w:t>Power consumption </w:t>
-      </w:r>
-      <w:r>
-        <w:rPr>
-          <w:rStyle w:val="eop"/>
-          <w:rFonts w:ascii="Arial" w:hAnsi="Arial" w:cs="Arial"/>
-          <w:sz w:val="22"/>
-          <w:szCs w:val="22"/>
-        </w:rPr>
-        <w:t> </w:t>
-      </w:r>
-    </w:p>
-    <w:p>
-      <w:pPr>
-        <w:pStyle w:val="paragraph"/>
+          <w:numId w:val="8"/>
+        </w:numPr>
+        <w:rPr>
+          <w:rFonts w:ascii="Arial" w:hAnsi="Arial" w:cs="Arial"/>
+        </w:rPr>
+      </w:pPr>
+      <w:r>
+        <w:rPr>
+          <w:rFonts w:ascii="Arial" w:hAnsi="Arial" w:cs="Arial"/>
+        </w:rPr>
+        <w:t>Database</w:t>
+      </w:r>
+    </w:p>
+    <w:p>
+      <w:pPr>
+        <w:pStyle w:val="ListParagraph"/>
+        <w:numPr>
+          <w:ilvl w:val="1"/>
+          <w:numId w:val="8"/>
+        </w:numPr>
+        <w:rPr>
+          <w:rFonts w:ascii="Arial" w:hAnsi="Arial" w:cs="Arial"/>
+        </w:rPr>
+      </w:pPr>
+      <w:r>
+        <w:rPr>
+          <w:rFonts w:ascii="Arial" w:hAnsi="Arial" w:cs="Arial"/>
+        </w:rPr>
+        <w:t>Database l</w:t>
+      </w:r>
+      <w:r>
+        <w:rPr>
+          <w:rFonts w:ascii="Arial" w:hAnsi="Arial" w:cs="Arial"/>
+        </w:rPr>
+        <w:t>anguage</w:t>
+      </w:r>
+    </w:p>
+    <w:p>
+      <w:pPr>
+        <w:pStyle w:val="ListParagraph"/>
+        <w:numPr>
+          <w:ilvl w:val="2"/>
+          <w:numId w:val="8"/>
+        </w:numPr>
+        <w:rPr>
+          <w:rFonts w:ascii="Arial" w:hAnsi="Arial" w:cs="Arial"/>
+        </w:rPr>
+      </w:pPr>
+      <w:r>
+        <w:rPr>
+          <w:rFonts w:ascii="Arial" w:hAnsi="Arial" w:cs="Arial"/>
+        </w:rPr>
+        <w:t>Requirement 7.0</w:t>
+      </w:r>
+    </w:p>
+    <w:p>
+      <w:pPr>
+        <w:pStyle w:val="ListParagraph"/>
+        <w:numPr>
+          <w:ilvl w:val="2"/>
+          <w:numId w:val="8"/>
+        </w:numPr>
+        <w:rPr>
+          <w:rFonts w:ascii="Arial" w:hAnsi="Arial" w:cs="Arial"/>
+        </w:rPr>
+      </w:pPr>
+      <w:r>
+        <w:rPr>
+          <w:rFonts w:ascii="Arial" w:hAnsi="Arial" w:cs="Arial"/>
+        </w:rPr>
+        <w:t>Constraint 190</w:t>
+      </w:r>
+    </w:p>
+    <w:p>
+      <w:pPr>
+        <w:pStyle w:val="ListParagraph"/>
+        <w:numPr>
+          <w:ilvl w:val="2"/>
+          <w:numId w:val="8"/>
+        </w:numPr>
+        <w:rPr>
+          <w:rFonts w:ascii="Arial" w:hAnsi="Arial" w:cs="Arial"/>
+        </w:rPr>
+      </w:pPr>
+      <w:r>
+        <w:rPr>
+          <w:rFonts w:ascii="Arial" w:hAnsi="Arial" w:cs="Arial"/>
+        </w:rPr>
+        <w:t>Hardware Profile Requirements</w:t>
+      </w:r>
+    </w:p>
+    <w:p>
+      <w:pPr>
+        <w:pStyle w:val="ListParagraph"/>
+        <w:numPr>
+          <w:ilvl w:val="2"/>
+          <w:numId w:val="8"/>
+        </w:numPr>
+        <w:rPr>
+          <w:rFonts w:ascii="Arial" w:hAnsi="Arial" w:cs="Arial"/>
+        </w:rPr>
+      </w:pPr>
+      <w:r>
+        <w:rPr>
+          <w:rFonts w:ascii="Arial" w:hAnsi="Arial" w:cs="Arial"/>
+        </w:rPr>
+        <w:t>Additional Tools Included</w:t>
+      </w:r>
+    </w:p>
+    <w:p>
+      <w:pPr>
+        <w:pStyle w:val="ListParagraph"/>
         <w:numPr>
           <w:ilvl w:val="0"/>
-          <w:numId w:val="17"/>
-        </w:numPr>
-        <w:spacing w:before="0" w:beforeAutospacing="0" w:after="0" w:afterAutospacing="0"/>
-        <w:ind w:left="360" w:firstLine="0"/>
-        <w:textAlignment w:val="baseline"/>
-        <w:rPr>
-          <w:rFonts w:ascii="Arial" w:hAnsi="Arial" w:cs="Arial"/>
-          <w:sz w:val="22"/>
-          <w:szCs w:val="22"/>
-        </w:rPr>
-      </w:pPr>
-      <w:r>
-        <w:rPr>
-          <w:rStyle w:val="normaltextrun"/>
-          <w:rFonts w:ascii="Arial" w:hAnsi="Arial" w:cs="Arial"/>
-          <w:sz w:val="22"/>
-          <w:szCs w:val="22"/>
-        </w:rPr>
-        <w:t>Power source</w:t>
-      </w:r>
-      <w:r>
-        <w:rPr>
-          <w:rStyle w:val="eop"/>
-          <w:rFonts w:ascii="Arial" w:hAnsi="Arial" w:cs="Arial"/>
-          <w:sz w:val="22"/>
-          <w:szCs w:val="22"/>
-        </w:rPr>
-        <w:t> </w:t>
-      </w:r>
-    </w:p>
-    <w:p>
-      <w:pPr>
-        <w:pStyle w:val="paragraph"/>
+          <w:numId w:val="8"/>
+        </w:numPr>
+        <w:rPr>
+          <w:rFonts w:ascii="Arial" w:hAnsi="Arial" w:cs="Arial"/>
+        </w:rPr>
+      </w:pPr>
+      <w:r>
+        <w:rPr>
+          <w:rFonts w:ascii="Arial" w:hAnsi="Arial" w:cs="Arial"/>
+        </w:rPr>
+        <w:t>Background Services</w:t>
+      </w:r>
+    </w:p>
+    <w:p>
+      <w:pPr>
+        <w:pStyle w:val="ListParagraph"/>
+        <w:numPr>
+          <w:ilvl w:val="1"/>
+          <w:numId w:val="8"/>
+        </w:numPr>
+        <w:rPr>
+          <w:rFonts w:ascii="Arial" w:hAnsi="Arial" w:cs="Arial"/>
+        </w:rPr>
+      </w:pPr>
+      <w:r>
+        <w:rPr>
+          <w:rFonts w:ascii="Arial" w:hAnsi="Arial" w:cs="Arial"/>
+        </w:rPr>
+        <w:t>API</w:t>
+      </w:r>
+    </w:p>
+    <w:p>
+      <w:pPr>
+        <w:pStyle w:val="ListParagraph"/>
+        <w:numPr>
+          <w:ilvl w:val="2"/>
+          <w:numId w:val="8"/>
+        </w:numPr>
+        <w:rPr>
+          <w:rFonts w:ascii="Arial" w:hAnsi="Arial" w:cs="Arial"/>
+        </w:rPr>
+      </w:pPr>
+      <w:r>
+        <w:rPr>
+          <w:rFonts w:ascii="Arial" w:hAnsi="Arial" w:cs="Arial"/>
+        </w:rPr>
+        <w:t>Requirement 7.0</w:t>
+      </w:r>
+    </w:p>
+    <w:p>
+      <w:pPr>
+        <w:pStyle w:val="ListParagraph"/>
+        <w:numPr>
+          <w:ilvl w:val="2"/>
+          <w:numId w:val="8"/>
+        </w:numPr>
+        <w:rPr>
+          <w:rFonts w:ascii="Arial" w:hAnsi="Arial" w:cs="Arial"/>
+        </w:rPr>
+      </w:pPr>
+      <w:r>
+        <w:rPr>
+          <w:rFonts w:ascii="Arial" w:hAnsi="Arial" w:cs="Arial"/>
+        </w:rPr>
+        <w:t>Hardware Profile Requirements</w:t>
+      </w:r>
+    </w:p>
+    <w:p>
+      <w:pPr>
+        <w:pStyle w:val="ListParagraph"/>
+        <w:numPr>
+          <w:ilvl w:val="2"/>
+          <w:numId w:val="8"/>
+        </w:numPr>
+        <w:rPr>
+          <w:rFonts w:ascii="Arial" w:hAnsi="Arial" w:cs="Arial"/>
+        </w:rPr>
+      </w:pPr>
+      <w:r>
+        <w:rPr>
+          <w:rFonts w:ascii="Arial" w:hAnsi="Arial" w:cs="Arial"/>
+        </w:rPr>
+        <w:t>Runs without Application In Memory</w:t>
+      </w:r>
+    </w:p>
+    <w:p>
+      <w:pPr>
+        <w:pStyle w:val="ListParagraph"/>
         <w:numPr>
           <w:ilvl w:val="0"/>
-          <w:numId w:val="18"/>
-        </w:numPr>
-        <w:spacing w:before="0" w:beforeAutospacing="0" w:after="0" w:afterAutospacing="0"/>
-        <w:ind w:firstLine="0"/>
-        <w:textAlignment w:val="baseline"/>
-        <w:rPr>
-          <w:rFonts w:ascii="Arial" w:hAnsi="Arial" w:cs="Arial"/>
-          <w:sz w:val="22"/>
-          <w:szCs w:val="22"/>
-        </w:rPr>
-      </w:pPr>
-      <w:r>
-        <w:rPr>
-          <w:rStyle w:val="normaltextrun"/>
-          <w:rFonts w:ascii="Arial" w:hAnsi="Arial" w:cs="Arial"/>
-          <w:sz w:val="22"/>
-          <w:szCs w:val="22"/>
-        </w:rPr>
-        <w:t>Size</w:t>
-      </w:r>
-      <w:r>
-        <w:rPr>
-          <w:rStyle w:val="eop"/>
-          <w:rFonts w:ascii="Arial" w:hAnsi="Arial" w:cs="Arial"/>
-          <w:sz w:val="22"/>
-          <w:szCs w:val="22"/>
-        </w:rPr>
-        <w:t> </w:t>
-      </w:r>
-    </w:p>
-    <w:p>
-      <w:pPr>
-        <w:pStyle w:val="paragraph"/>
+          <w:numId w:val="8"/>
+        </w:numPr>
+        <w:rPr>
+          <w:rFonts w:ascii="Arial" w:hAnsi="Arial" w:cs="Arial"/>
+        </w:rPr>
+      </w:pPr>
+      <w:r>
+        <w:rPr>
+          <w:rFonts w:ascii="Arial" w:hAnsi="Arial" w:cs="Arial"/>
+        </w:rPr>
+        <w:t>OS Communication</w:t>
+      </w:r>
+    </w:p>
+    <w:p>
+      <w:pPr>
+        <w:pStyle w:val="ListParagraph"/>
+        <w:numPr>
+          <w:ilvl w:val="1"/>
+          <w:numId w:val="8"/>
+        </w:numPr>
+        <w:rPr>
+          <w:rFonts w:ascii="Arial" w:hAnsi="Arial" w:cs="Arial"/>
+        </w:rPr>
+      </w:pPr>
+      <w:r>
+        <w:rPr>
+          <w:rFonts w:ascii="Arial" w:hAnsi="Arial" w:cs="Arial"/>
+        </w:rPr>
+        <w:t>API</w:t>
+      </w:r>
+    </w:p>
+    <w:p>
+      <w:pPr>
+        <w:pStyle w:val="ListParagraph"/>
+        <w:numPr>
+          <w:ilvl w:val="2"/>
+          <w:numId w:val="8"/>
+        </w:numPr>
+        <w:rPr>
+          <w:rFonts w:ascii="Arial" w:hAnsi="Arial" w:cs="Arial"/>
+        </w:rPr>
+      </w:pPr>
+      <w:r>
+        <w:rPr>
+          <w:rFonts w:ascii="Arial" w:hAnsi="Arial" w:cs="Arial"/>
+        </w:rPr>
+        <w:t>Requirement 7.0</w:t>
+      </w:r>
+    </w:p>
+    <w:p>
+      <w:pPr>
+        <w:pStyle w:val="ListParagraph"/>
+        <w:numPr>
+          <w:ilvl w:val="2"/>
+          <w:numId w:val="8"/>
+        </w:numPr>
+        <w:rPr>
+          <w:rFonts w:ascii="Arial" w:hAnsi="Arial" w:cs="Arial"/>
+        </w:rPr>
+      </w:pPr>
+      <w:r>
+        <w:rPr>
+          <w:rFonts w:ascii="Arial" w:hAnsi="Arial" w:cs="Arial"/>
+        </w:rPr>
+        <w:t>Team Familiarity</w:t>
+      </w:r>
+    </w:p>
+    <w:p>
+      <w:pPr>
+        <w:pStyle w:val="ListParagraph"/>
+        <w:numPr>
+          <w:ilvl w:val="2"/>
+          <w:numId w:val="8"/>
+        </w:numPr>
+        <w:rPr>
+          <w:rFonts w:ascii="Arial" w:hAnsi="Arial" w:cs="Arial"/>
+        </w:rPr>
+      </w:pPr>
+      <w:r>
+        <w:rPr>
+          <w:rFonts w:ascii="Arial" w:hAnsi="Arial" w:cs="Arial"/>
+        </w:rPr>
+        <w:t>Ease of Interface</w:t>
+      </w:r>
+    </w:p>
+    <w:p>
+      <w:pPr>
+        <w:pStyle w:val="ListParagraph"/>
+        <w:numPr>
+          <w:ilvl w:val="1"/>
+          <w:numId w:val="8"/>
+        </w:numPr>
+        <w:rPr>
+          <w:rFonts w:ascii="Arial" w:hAnsi="Arial" w:cs="Arial"/>
+        </w:rPr>
+      </w:pPr>
+      <w:r>
+        <w:rPr>
+          <w:rFonts w:ascii="Arial" w:hAnsi="Arial" w:cs="Arial"/>
+        </w:rPr>
+        <w:t>Communication to External Services</w:t>
+      </w:r>
+    </w:p>
+    <w:p>
+      <w:pPr>
+        <w:pStyle w:val="ListParagraph"/>
+        <w:numPr>
+          <w:ilvl w:val="2"/>
+          <w:numId w:val="8"/>
+        </w:numPr>
+        <w:rPr>
+          <w:rFonts w:ascii="Arial" w:hAnsi="Arial" w:cs="Arial"/>
+        </w:rPr>
+      </w:pPr>
+      <w:r>
+        <w:rPr>
+          <w:rFonts w:ascii="Arial" w:hAnsi="Arial" w:cs="Arial"/>
+        </w:rPr>
+        <w:t>Requirement 7.0</w:t>
+      </w:r>
+    </w:p>
+    <w:p>
+      <w:pPr>
+        <w:pStyle w:val="ListParagraph"/>
+        <w:numPr>
+          <w:ilvl w:val="2"/>
+          <w:numId w:val="8"/>
+        </w:numPr>
+        <w:rPr>
+          <w:rFonts w:ascii="Arial" w:hAnsi="Arial" w:cs="Arial"/>
+        </w:rPr>
+      </w:pPr>
+      <w:r>
+        <w:rPr>
+          <w:rFonts w:ascii="Arial" w:hAnsi="Arial" w:cs="Arial"/>
+        </w:rPr>
+        <w:t>Team Familiarity</w:t>
+      </w:r>
+    </w:p>
+    <w:p>
+      <w:pPr>
+        <w:pStyle w:val="ListParagraph"/>
+        <w:numPr>
+          <w:ilvl w:val="2"/>
+          <w:numId w:val="8"/>
+        </w:numPr>
+        <w:rPr>
+          <w:rFonts w:ascii="Arial" w:hAnsi="Arial" w:cs="Arial"/>
+        </w:rPr>
+      </w:pPr>
+      <w:r>
+        <w:rPr>
+          <w:rFonts w:ascii="Arial" w:hAnsi="Arial" w:cs="Arial"/>
+        </w:rPr>
+        <w:t>Ease of Interface</w:t>
+      </w:r>
+    </w:p>
+    <w:p>
+      <w:pPr>
+        <w:pStyle w:val="ListParagraph"/>
         <w:numPr>
           <w:ilvl w:val="0"/>
-          <w:numId w:val="19"/>
-        </w:numPr>
-        <w:spacing w:before="0" w:beforeAutospacing="0" w:after="0" w:afterAutospacing="0"/>
-        <w:ind w:firstLine="0"/>
-        <w:textAlignment w:val="baseline"/>
-        <w:rPr>
-          <w:rFonts w:ascii="Arial" w:hAnsi="Arial" w:cs="Arial"/>
-          <w:sz w:val="22"/>
-          <w:szCs w:val="22"/>
-        </w:rPr>
-      </w:pPr>
-      <w:r>
-        <w:rPr>
-          <w:rStyle w:val="normaltextrun"/>
-          <w:rFonts w:ascii="Arial" w:hAnsi="Arial" w:cs="Arial"/>
-          <w:sz w:val="22"/>
-          <w:szCs w:val="22"/>
-        </w:rPr>
-        <w:t>Voltage output</w:t>
-      </w:r>
-      <w:r>
-        <w:rPr>
-          <w:rStyle w:val="eop"/>
-          <w:rFonts w:ascii="Arial" w:hAnsi="Arial" w:cs="Arial"/>
-          <w:sz w:val="22"/>
-          <w:szCs w:val="22"/>
-        </w:rPr>
-        <w:t> </w:t>
-      </w:r>
-    </w:p>
-    <w:p>
-      <w:pPr>
-        <w:pStyle w:val="paragraph"/>
-        <w:numPr>
-          <w:ilvl w:val="0"/>
-          <w:numId w:val="20"/>
-        </w:numPr>
-        <w:spacing w:before="0" w:beforeAutospacing="0" w:after="0" w:afterAutospacing="0"/>
-        <w:ind w:left="360" w:firstLine="0"/>
-        <w:textAlignment w:val="baseline"/>
-        <w:rPr>
-          <w:rFonts w:ascii="Arial" w:hAnsi="Arial" w:cs="Arial"/>
-          <w:sz w:val="22"/>
-          <w:szCs w:val="22"/>
-        </w:rPr>
-      </w:pPr>
-      <w:r>
-        <w:rPr>
-          <w:rStyle w:val="normaltextrun"/>
-          <w:rFonts w:ascii="Arial" w:hAnsi="Arial" w:cs="Arial"/>
-          <w:sz w:val="22"/>
-          <w:szCs w:val="22"/>
-        </w:rPr>
-        <w:t>Mobile device</w:t>
-      </w:r>
-      <w:r>
-        <w:rPr>
-          <w:rStyle w:val="eop"/>
-          <w:rFonts w:ascii="Arial" w:hAnsi="Arial" w:cs="Arial"/>
-          <w:sz w:val="22"/>
-          <w:szCs w:val="22"/>
-        </w:rPr>
-        <w:t> </w:t>
-      </w:r>
-    </w:p>
-    <w:p>
-      <w:pPr>
-        <w:pStyle w:val="paragraph"/>
-        <w:numPr>
-          <w:ilvl w:val="0"/>
-          <w:numId w:val="21"/>
-        </w:numPr>
-        <w:spacing w:before="0" w:beforeAutospacing="0" w:after="0" w:afterAutospacing="0"/>
-        <w:ind w:firstLine="0"/>
-        <w:textAlignment w:val="baseline"/>
-        <w:rPr>
-          <w:rFonts w:ascii="Arial" w:hAnsi="Arial" w:cs="Arial"/>
-          <w:sz w:val="22"/>
-          <w:szCs w:val="22"/>
-        </w:rPr>
-      </w:pPr>
-      <w:r>
-        <w:rPr>
-          <w:rStyle w:val="normaltextrun"/>
-          <w:rFonts w:ascii="Arial" w:hAnsi="Arial" w:cs="Arial"/>
-          <w:sz w:val="22"/>
-          <w:szCs w:val="22"/>
-        </w:rPr>
-        <w:t>Wi-Fi compatibility</w:t>
-      </w:r>
-      <w:r>
-        <w:rPr>
-          <w:rStyle w:val="eop"/>
-          <w:rFonts w:ascii="Arial" w:hAnsi="Arial" w:cs="Arial"/>
-          <w:sz w:val="22"/>
-          <w:szCs w:val="22"/>
-        </w:rPr>
-        <w:t> </w:t>
-      </w:r>
-    </w:p>
-    <w:p>
-      <w:pPr>
-        <w:pStyle w:val="paragraph"/>
-        <w:numPr>
-          <w:ilvl w:val="0"/>
-          <w:numId w:val="22"/>
-        </w:numPr>
-        <w:spacing w:before="0" w:beforeAutospacing="0" w:after="0" w:afterAutospacing="0"/>
-        <w:ind w:firstLine="0"/>
-        <w:textAlignment w:val="baseline"/>
-        <w:rPr>
-          <w:rFonts w:ascii="Arial" w:hAnsi="Arial" w:cs="Arial"/>
-          <w:sz w:val="22"/>
-          <w:szCs w:val="22"/>
-        </w:rPr>
-      </w:pPr>
-      <w:r>
-        <w:rPr>
-          <w:rStyle w:val="normaltextrun"/>
-          <w:rFonts w:ascii="Arial" w:hAnsi="Arial" w:cs="Arial"/>
-          <w:sz w:val="22"/>
-          <w:szCs w:val="22"/>
-        </w:rPr>
-        <w:t>Use of mobile applications</w:t>
-      </w:r>
-      <w:r>
-        <w:rPr>
-          <w:rStyle w:val="eop"/>
-          <w:rFonts w:ascii="Arial" w:hAnsi="Arial" w:cs="Arial"/>
-          <w:sz w:val="22"/>
-          <w:szCs w:val="22"/>
-        </w:rPr>
-        <w:t> </w:t>
-      </w:r>
-    </w:p>
-    <w:p>
-      <w:pPr>
-        <w:pStyle w:val="paragraph"/>
-        <w:numPr>
-          <w:ilvl w:val="0"/>
-          <w:numId w:val="23"/>
-        </w:numPr>
-        <w:spacing w:before="0" w:beforeAutospacing="0" w:after="0" w:afterAutospacing="0"/>
-        <w:ind w:left="360" w:firstLine="0"/>
-        <w:textAlignment w:val="baseline"/>
-        <w:rPr>
-          <w:rFonts w:ascii="Arial" w:hAnsi="Arial" w:cs="Arial"/>
-          <w:sz w:val="22"/>
-          <w:szCs w:val="22"/>
-        </w:rPr>
-      </w:pPr>
-      <w:r>
-        <w:rPr>
-          <w:rStyle w:val="normaltextrun"/>
-          <w:rFonts w:ascii="Arial" w:hAnsi="Arial" w:cs="Arial"/>
-          <w:sz w:val="22"/>
-          <w:szCs w:val="22"/>
-        </w:rPr>
-        <w:t>Case</w:t>
-      </w:r>
-      <w:r>
-        <w:rPr>
-          <w:rStyle w:val="eop"/>
-          <w:rFonts w:ascii="Arial" w:hAnsi="Arial" w:cs="Arial"/>
-          <w:sz w:val="22"/>
-          <w:szCs w:val="22"/>
-        </w:rPr>
-        <w:t> </w:t>
-      </w:r>
-    </w:p>
-    <w:p>
-      <w:pPr>
-        <w:pStyle w:val="paragraph"/>
-        <w:numPr>
-          <w:ilvl w:val="0"/>
-          <w:numId w:val="24"/>
-        </w:numPr>
-        <w:spacing w:before="0" w:beforeAutospacing="0" w:after="0" w:afterAutospacing="0"/>
-        <w:ind w:firstLine="0"/>
-        <w:textAlignment w:val="baseline"/>
-        <w:rPr>
-          <w:rFonts w:ascii="Arial" w:hAnsi="Arial" w:cs="Arial"/>
-          <w:sz w:val="22"/>
-          <w:szCs w:val="22"/>
-        </w:rPr>
-      </w:pPr>
-      <w:r>
-        <w:rPr>
-          <w:rStyle w:val="normaltextrun"/>
-          <w:rFonts w:ascii="Arial" w:hAnsi="Arial" w:cs="Arial"/>
-          <w:sz w:val="22"/>
-          <w:szCs w:val="22"/>
-        </w:rPr>
-        <w:t>Damage resistance</w:t>
-      </w:r>
-      <w:r>
-        <w:rPr>
-          <w:rStyle w:val="eop"/>
-          <w:rFonts w:ascii="Arial" w:hAnsi="Arial" w:cs="Arial"/>
-          <w:sz w:val="22"/>
-          <w:szCs w:val="22"/>
-        </w:rPr>
-        <w:t> </w:t>
-      </w:r>
-    </w:p>
-    <w:p>
-      <w:pPr>
-        <w:pStyle w:val="paragraph"/>
-        <w:numPr>
-          <w:ilvl w:val="0"/>
-          <w:numId w:val="25"/>
-        </w:numPr>
-        <w:spacing w:before="0" w:beforeAutospacing="0" w:after="0" w:afterAutospacing="0"/>
-        <w:ind w:left="360" w:firstLine="0"/>
-        <w:textAlignment w:val="baseline"/>
-        <w:rPr>
-          <w:rFonts w:ascii="Arial" w:hAnsi="Arial" w:cs="Arial"/>
-          <w:sz w:val="22"/>
-          <w:szCs w:val="22"/>
-        </w:rPr>
-      </w:pPr>
-      <w:r>
-        <w:rPr>
-          <w:rStyle w:val="normaltextrun"/>
-          <w:rFonts w:ascii="Arial" w:hAnsi="Arial" w:cs="Arial"/>
-          <w:sz w:val="22"/>
-          <w:szCs w:val="22"/>
-        </w:rPr>
-        <w:t>Attachment method</w:t>
-      </w:r>
-      <w:r>
-        <w:rPr>
-          <w:rStyle w:val="eop"/>
-          <w:rFonts w:ascii="Arial" w:hAnsi="Arial" w:cs="Arial"/>
-          <w:sz w:val="22"/>
-          <w:szCs w:val="22"/>
-        </w:rPr>
-        <w:t> </w:t>
-      </w:r>
-    </w:p>
-    <w:p>
-      <w:pPr>
-        <w:pStyle w:val="paragraph"/>
-        <w:numPr>
-          <w:ilvl w:val="0"/>
-          <w:numId w:val="26"/>
-        </w:numPr>
-        <w:spacing w:before="0" w:beforeAutospacing="0" w:after="0" w:afterAutospacing="0"/>
-        <w:ind w:firstLine="0"/>
-        <w:textAlignment w:val="baseline"/>
-        <w:rPr>
-          <w:rFonts w:ascii="Arial" w:hAnsi="Arial" w:cs="Arial"/>
-          <w:sz w:val="22"/>
-          <w:szCs w:val="22"/>
-        </w:rPr>
-      </w:pPr>
-      <w:r>
-        <w:rPr>
-          <w:rStyle w:val="normaltextrun"/>
-          <w:rFonts w:ascii="Arial" w:hAnsi="Arial" w:cs="Arial"/>
-          <w:sz w:val="22"/>
-          <w:szCs w:val="22"/>
-        </w:rPr>
-        <w:t>Secure attachment</w:t>
-      </w:r>
-      <w:r>
-        <w:rPr>
-          <w:rStyle w:val="eop"/>
-          <w:rFonts w:ascii="Arial" w:hAnsi="Arial" w:cs="Arial"/>
-          <w:sz w:val="22"/>
-          <w:szCs w:val="22"/>
-        </w:rPr>
-        <w:t> </w:t>
-      </w:r>
-    </w:p>
-    <w:p>
-      <w:pPr>
-        <w:pStyle w:val="paragraph"/>
-        <w:numPr>
-          <w:ilvl w:val="0"/>
-          <w:numId w:val="27"/>
-        </w:numPr>
-        <w:spacing w:before="0" w:beforeAutospacing="0" w:after="0" w:afterAutospacing="0"/>
-        <w:ind w:firstLine="0"/>
-        <w:textAlignment w:val="baseline"/>
-        <w:rPr>
-          <w:rFonts w:ascii="Arial" w:hAnsi="Arial" w:cs="Arial"/>
-          <w:sz w:val="22"/>
-          <w:szCs w:val="22"/>
-        </w:rPr>
-      </w:pPr>
-      <w:r>
-        <w:rPr>
-          <w:rStyle w:val="normaltextrun"/>
-          <w:rFonts w:ascii="Arial" w:hAnsi="Arial" w:cs="Arial"/>
-          <w:sz w:val="22"/>
-          <w:szCs w:val="22"/>
-        </w:rPr>
-        <w:t>Removable</w:t>
-      </w:r>
-      <w:r>
-        <w:rPr>
-          <w:rStyle w:val="eop"/>
-          <w:rFonts w:ascii="Arial" w:hAnsi="Arial" w:cs="Arial"/>
-          <w:sz w:val="22"/>
-          <w:szCs w:val="22"/>
-        </w:rPr>
-        <w:t> </w:t>
-      </w:r>
-    </w:p>
-    <w:p>
-      <w:pPr>
-        <w:pStyle w:val="paragraph"/>
-        <w:numPr>
-          <w:ilvl w:val="0"/>
-          <w:numId w:val="28"/>
-        </w:numPr>
-        <w:spacing w:before="0" w:beforeAutospacing="0" w:after="0" w:afterAutospacing="0"/>
-        <w:ind w:firstLine="0"/>
-        <w:textAlignment w:val="baseline"/>
-        <w:rPr>
-          <w:rFonts w:ascii="Arial" w:hAnsi="Arial" w:cs="Arial"/>
-          <w:sz w:val="22"/>
-          <w:szCs w:val="22"/>
-        </w:rPr>
-      </w:pPr>
-      <w:r>
-        <w:rPr>
-          <w:rStyle w:val="normaltextrun"/>
-          <w:rFonts w:ascii="Arial" w:hAnsi="Arial" w:cs="Arial"/>
-          <w:sz w:val="22"/>
-          <w:szCs w:val="22"/>
-        </w:rPr>
-        <w:t>Capable of reattachmen</w:t>
-      </w:r>
-      <w:r>
-        <w:rPr>
-          <w:rStyle w:val="normaltextrun"/>
-          <w:rFonts w:ascii="Arial" w:hAnsi="Arial" w:cs="Arial"/>
-          <w:sz w:val="22"/>
-          <w:szCs w:val="22"/>
-        </w:rPr>
-        <w:t>t</w:t>
+          <w:numId w:val="8"/>
+        </w:numPr>
+        <w:rPr>
+          <w:rFonts w:ascii="Arial" w:hAnsi="Arial" w:cs="Arial"/>
+        </w:rPr>
+      </w:pPr>
+      <w:r>
+        <w:rPr>
+          <w:rFonts w:ascii="Arial" w:hAnsi="Arial" w:cs="Arial"/>
+        </w:rPr>
+        <w:t>Tracker</w:t>
+      </w:r>
+    </w:p>
+    <w:p>
+      <w:pPr>
+        <w:pStyle w:val="ListParagraph"/>
+        <w:numPr>
+          <w:ilvl w:val="1"/>
+          <w:numId w:val="8"/>
+        </w:numPr>
+        <w:rPr>
+          <w:rFonts w:ascii="Arial" w:hAnsi="Arial" w:cs="Arial"/>
+        </w:rPr>
+      </w:pPr>
+      <w:r>
+        <w:rPr>
+          <w:rFonts w:ascii="Arial" w:hAnsi="Arial" w:cs="Arial"/>
+        </w:rPr>
+        <w:t>API</w:t>
+      </w:r>
+    </w:p>
+    <w:p>
+      <w:pPr>
+        <w:pStyle w:val="ListParagraph"/>
+        <w:numPr>
+          <w:ilvl w:val="2"/>
+          <w:numId w:val="8"/>
+        </w:numPr>
+        <w:rPr>
+          <w:rFonts w:ascii="Arial" w:hAnsi="Arial" w:cs="Arial"/>
+        </w:rPr>
+      </w:pPr>
+      <w:r>
+        <w:rPr>
+          <w:rFonts w:ascii="Arial" w:hAnsi="Arial" w:cs="Arial"/>
+        </w:rPr>
+        <w:t>Compatible with Adafruit HUZZAH ESP8266 breakout</w:t>
+      </w:r>
+    </w:p>
+    <w:p>
+      <w:pPr>
+        <w:pStyle w:val="ListParagraph"/>
+        <w:numPr>
+          <w:ilvl w:val="2"/>
+          <w:numId w:val="8"/>
+        </w:numPr>
+        <w:rPr>
+          <w:rFonts w:ascii="Arial" w:hAnsi="Arial" w:cs="Arial"/>
+        </w:rPr>
+      </w:pPr>
+      <w:r>
+        <w:rPr>
+          <w:rFonts w:ascii="Arial" w:hAnsi="Arial" w:cs="Arial"/>
+        </w:rPr>
+        <w:t>Compatible with Raspberry Pi Zero W</w:t>
+      </w:r>
+    </w:p>
+    <w:p>
+      <w:pPr>
+        <w:pStyle w:val="ListParagraph"/>
+        <w:numPr>
+          <w:ilvl w:val="2"/>
+          <w:numId w:val="8"/>
+        </w:numPr>
+        <w:rPr>
+          <w:rFonts w:ascii="Arial" w:hAnsi="Arial" w:cs="Arial"/>
+        </w:rPr>
+      </w:pPr>
+      <w:r>
+        <w:rPr>
+          <w:rFonts w:ascii="Arial" w:hAnsi="Arial" w:cs="Arial"/>
+        </w:rPr>
+        <w:t>Compatible with Arduino MKR WiFi 1010</w:t>
+      </w:r>
+    </w:p>
+    <w:p>
+      <w:pPr>
+        <w:pStyle w:val="ListParagraph"/>
+        <w:numPr>
+          <w:ilvl w:val="2"/>
+          <w:numId w:val="8"/>
+        </w:numPr>
+        <w:rPr>
+          <w:rFonts w:ascii="Arial" w:hAnsi="Arial" w:cs="Arial"/>
+        </w:rPr>
+      </w:pPr>
+      <w:r>
+        <w:rPr>
+          <w:rFonts w:ascii="Arial" w:hAnsi="Arial" w:cs="Arial"/>
+        </w:rPr>
+        <w:t>Compatible with Adafruit Feather M0 WiFi – ATSAMD21 + ATWINC1500</w:t>
+      </w:r>
+    </w:p>
+    <w:p>
+      <w:pPr>
+        <w:pStyle w:val="ListParagraph"/>
+        <w:numPr>
+          <w:ilvl w:val="1"/>
+          <w:numId w:val="8"/>
+        </w:numPr>
+        <w:rPr>
+          <w:rFonts w:ascii="Arial" w:hAnsi="Arial" w:cs="Arial"/>
+        </w:rPr>
+      </w:pPr>
+      <w:r>
+        <w:rPr>
+          <w:rFonts w:ascii="Arial" w:hAnsi="Arial" w:cs="Arial"/>
+        </w:rPr>
+        <w:t>Communicati</w:t>
+      </w:r>
+      <w:r>
+        <w:rPr>
+          <w:rFonts w:ascii="Arial" w:hAnsi="Arial" w:cs="Arial"/>
+        </w:rPr>
+        <w:t>on methodology to transmit data</w:t>
+      </w:r>
+    </w:p>
+    <w:p>
+      <w:pPr>
+        <w:pStyle w:val="ListParagraph"/>
+        <w:numPr>
+          <w:ilvl w:val="2"/>
+          <w:numId w:val="8"/>
+        </w:numPr>
+        <w:rPr>
+          <w:rFonts w:ascii="Arial" w:hAnsi="Arial" w:cs="Arial"/>
+        </w:rPr>
+      </w:pPr>
+      <w:r>
+        <w:rPr>
+          <w:rFonts w:ascii="Arial" w:hAnsi="Arial" w:cs="Arial"/>
+        </w:rPr>
+        <w:t>Requirement 1.0</w:t>
+      </w:r>
+    </w:p>
+    <w:p>
+      <w:pPr>
+        <w:pStyle w:val="ListParagraph"/>
+        <w:numPr>
+          <w:ilvl w:val="2"/>
+          <w:numId w:val="8"/>
+        </w:numPr>
+        <w:rPr>
+          <w:rFonts w:ascii="Arial" w:hAnsi="Arial" w:cs="Arial"/>
+        </w:rPr>
+      </w:pPr>
+      <w:r>
+        <w:rPr>
+          <w:rFonts w:ascii="Arial" w:hAnsi="Arial" w:cs="Arial"/>
+        </w:rPr>
+        <w:t>Requirement 3.0</w:t>
+      </w:r>
+    </w:p>
+    <w:p>
+      <w:pPr>
+        <w:pStyle w:val="ListParagraph"/>
+        <w:numPr>
+          <w:ilvl w:val="2"/>
+          <w:numId w:val="8"/>
+        </w:numPr>
+        <w:rPr>
+          <w:rFonts w:ascii="Arial" w:hAnsi="Arial" w:cs="Arial"/>
+        </w:rPr>
+      </w:pPr>
+      <w:r>
+        <w:rPr>
+          <w:rFonts w:ascii="Arial" w:hAnsi="Arial" w:cs="Arial"/>
+        </w:rPr>
+        <w:t>Constraint 70</w:t>
+      </w:r>
+    </w:p>
+    <w:p>
+      <w:pPr>
+        <w:pStyle w:val="ListParagraph"/>
+        <w:numPr>
+          <w:ilvl w:val="2"/>
+          <w:numId w:val="8"/>
+        </w:numPr>
+        <w:rPr>
+          <w:rFonts w:ascii="Arial" w:hAnsi="Arial" w:cs="Arial"/>
+        </w:rPr>
+      </w:pPr>
+      <w:r>
+        <w:rPr>
+          <w:rFonts w:ascii="Arial" w:hAnsi="Arial" w:cs="Arial"/>
+        </w:rPr>
+        <w:t>Standard 10</w:t>
+      </w:r>
+    </w:p>
+    <w:p>
+      <w:pPr>
+        <w:pStyle w:val="ListParagraph"/>
+        <w:numPr>
+          <w:ilvl w:val="2"/>
+          <w:numId w:val="8"/>
+        </w:numPr>
+        <w:rPr>
+          <w:rFonts w:ascii="Arial" w:hAnsi="Arial" w:cs="Arial"/>
+        </w:rPr>
+      </w:pPr>
+      <w:r>
+        <w:rPr>
+          <w:rFonts w:ascii="Arial" w:hAnsi="Arial" w:cs="Arial"/>
+        </w:rPr>
+        <w:t>Complexity</w:t>
       </w:r>
       <w:bookmarkStart w:id="0" w:name="_GoBack"/>
       <w:bookmarkEnd w:id="0"/>
     </w:p>
     <w:p>
       <w:pPr>
-        <w:rPr>
-          <w:rFonts w:ascii="Arial" w:hAnsi="Arial" w:cs="Arial"/>
-        </w:rPr>
-      </w:pPr>
-    </w:p>
-    <w:p>
-      <w:pPr>
-        <w:rPr>
-          <w:rFonts w:ascii="Arial" w:hAnsi="Arial" w:cs="Arial"/>
-        </w:rPr>
-      </w:pPr>
-      <w:r>
-        <w:rPr>
-          <w:rFonts w:ascii="Arial" w:hAnsi="Arial" w:cs="Arial"/>
-        </w:rPr>
-        <w:t xml:space="preserve">Software </w:t>
-      </w:r>
-      <w:r>
-        <w:rPr>
-          <w:rFonts w:ascii="Arial" w:hAnsi="Arial" w:cs="Arial"/>
-        </w:rPr>
-        <w:t>design trades</w:t>
-      </w:r>
-      <w:r>
-        <w:rPr>
-          <w:rFonts w:ascii="Arial" w:hAnsi="Arial" w:cs="Arial"/>
-        </w:rPr>
-        <w:t xml:space="preserve"> </w:t>
-      </w:r>
-    </w:p>
-    <w:p>
-      <w:pPr>
-        <w:pStyle w:val="ListParagraph"/>
-        <w:numPr>
-          <w:ilvl w:val="0"/>
-          <w:numId w:val="8"/>
-        </w:numPr>
-        <w:rPr>
-          <w:rFonts w:ascii="Arial" w:hAnsi="Arial" w:cs="Arial"/>
-        </w:rPr>
-      </w:pPr>
-      <w:r>
-        <w:rPr>
-          <w:rFonts w:ascii="Arial" w:hAnsi="Arial" w:cs="Arial"/>
-        </w:rPr>
-        <w:t>GUI</w:t>
-      </w:r>
-    </w:p>
-    <w:p>
-      <w:pPr>
         <w:pStyle w:val="ListParagraph"/>
         <w:numPr>
           <w:ilvl w:val="1"/>
@@ -1047,14 +2428,14 @@
         <w:rPr>
           <w:rFonts w:ascii="Arial" w:hAnsi="Arial" w:cs="Arial"/>
         </w:rPr>
-        <w:t>Programming language</w:t>
+        <w:t>Structure of data transmitted</w:t>
       </w:r>
     </w:p>
     <w:p>
       <w:pPr>
         <w:pStyle w:val="ListParagraph"/>
         <w:numPr>
-          <w:ilvl w:val="1"/>
+          <w:ilvl w:val="2"/>
           <w:numId w:val="8"/>
         </w:numPr>
         <w:rPr>
@@ -1065,14 +2446,14 @@
         <w:rPr>
           <w:rFonts w:ascii="Arial" w:hAnsi="Arial" w:cs="Arial"/>
         </w:rPr>
-        <w:t>Platform for delivery</w:t>
+        <w:t>Requirement 1.0</w:t>
       </w:r>
     </w:p>
     <w:p>
       <w:pPr>
         <w:pStyle w:val="ListParagraph"/>
         <w:numPr>
-          <w:ilvl w:val="1"/>
+          <w:ilvl w:val="2"/>
           <w:numId w:val="8"/>
         </w:numPr>
         <w:rPr>
@@ -1083,14 +2464,14 @@
         <w:rPr>
           <w:rFonts w:ascii="Arial" w:hAnsi="Arial" w:cs="Arial"/>
         </w:rPr>
-        <w:t>Design and layout</w:t>
+        <w:t>Ease of Parsing</w:t>
       </w:r>
     </w:p>
     <w:p>
       <w:pPr>
         <w:pStyle w:val="ListParagraph"/>
         <w:numPr>
-          <w:ilvl w:val="0"/>
+          <w:ilvl w:val="2"/>
           <w:numId w:val="8"/>
         </w:numPr>
         <w:rPr>
@@ -1101,281 +2482,9 @@
         <w:rPr>
           <w:rFonts w:ascii="Arial" w:hAnsi="Arial" w:cs="Arial"/>
         </w:rPr>
-        <w:t>Database</w:t>
-      </w:r>
-    </w:p>
-    <w:p>
-      <w:pPr>
-        <w:pStyle w:val="ListParagraph"/>
-        <w:numPr>
-          <w:ilvl w:val="1"/>
-          <w:numId w:val="8"/>
-        </w:numPr>
-        <w:rPr>
-          <w:rFonts w:ascii="Arial" w:hAnsi="Arial" w:cs="Arial"/>
-        </w:rPr>
-      </w:pPr>
-      <w:r>
-        <w:rPr>
-          <w:rFonts w:ascii="Arial" w:hAnsi="Arial" w:cs="Arial"/>
-        </w:rPr>
-        <w:t>Database l</w:t>
-      </w:r>
-      <w:r>
-        <w:rPr>
-          <w:rFonts w:ascii="Arial" w:hAnsi="Arial" w:cs="Arial"/>
-        </w:rPr>
-        <w:t>anguage</w:t>
-      </w:r>
-    </w:p>
-    <w:p>
-      <w:pPr>
-        <w:pStyle w:val="ListParagraph"/>
-        <w:numPr>
-          <w:ilvl w:val="1"/>
-          <w:numId w:val="8"/>
-        </w:numPr>
-        <w:rPr>
-          <w:rFonts w:ascii="Arial" w:hAnsi="Arial" w:cs="Arial"/>
-        </w:rPr>
-      </w:pPr>
-      <w:r>
-        <w:rPr>
-          <w:rFonts w:ascii="Arial" w:hAnsi="Arial" w:cs="Arial"/>
-        </w:rPr>
-        <w:t>Database m</w:t>
-      </w:r>
-      <w:r>
-        <w:rPr>
-          <w:rFonts w:ascii="Arial" w:hAnsi="Arial" w:cs="Arial"/>
-        </w:rPr>
-        <w:t>odel</w:t>
-      </w:r>
-    </w:p>
-    <w:p>
-      <w:pPr>
-        <w:pStyle w:val="ListParagraph"/>
-        <w:numPr>
-          <w:ilvl w:val="1"/>
-          <w:numId w:val="8"/>
-        </w:numPr>
-        <w:rPr>
-          <w:rFonts w:ascii="Arial" w:hAnsi="Arial" w:cs="Arial"/>
-        </w:rPr>
-      </w:pPr>
-      <w:r>
-        <w:rPr>
-          <w:rFonts w:ascii="Arial" w:hAnsi="Arial" w:cs="Arial"/>
-        </w:rPr>
-        <w:t>Database interaction API</w:t>
-      </w:r>
-    </w:p>
-    <w:p>
-      <w:pPr>
-        <w:pStyle w:val="ListParagraph"/>
-        <w:numPr>
-          <w:ilvl w:val="0"/>
-          <w:numId w:val="8"/>
-        </w:numPr>
-        <w:rPr>
-          <w:rFonts w:ascii="Arial" w:hAnsi="Arial" w:cs="Arial"/>
-        </w:rPr>
-      </w:pPr>
-      <w:r>
-        <w:rPr>
-          <w:rFonts w:ascii="Arial" w:hAnsi="Arial" w:cs="Arial"/>
-        </w:rPr>
-        <w:t>Background Services</w:t>
-      </w:r>
-    </w:p>
-    <w:p>
-      <w:pPr>
-        <w:pStyle w:val="ListParagraph"/>
-        <w:numPr>
-          <w:ilvl w:val="1"/>
-          <w:numId w:val="8"/>
-        </w:numPr>
-        <w:rPr>
-          <w:rFonts w:ascii="Arial" w:hAnsi="Arial" w:cs="Arial"/>
-        </w:rPr>
-      </w:pPr>
-      <w:r>
-        <w:rPr>
-          <w:rFonts w:ascii="Arial" w:hAnsi="Arial" w:cs="Arial"/>
-        </w:rPr>
-        <w:t>API</w:t>
-      </w:r>
-    </w:p>
-    <w:p>
-      <w:pPr>
-        <w:pStyle w:val="ListParagraph"/>
-        <w:numPr>
-          <w:ilvl w:val="1"/>
-          <w:numId w:val="8"/>
-        </w:numPr>
-        <w:rPr>
-          <w:rFonts w:ascii="Arial" w:hAnsi="Arial" w:cs="Arial"/>
-        </w:rPr>
-      </w:pPr>
-      <w:r>
-        <w:rPr>
-          <w:rFonts w:ascii="Arial" w:hAnsi="Arial" w:cs="Arial"/>
-        </w:rPr>
-        <w:t>Communication to Database</w:t>
-      </w:r>
-    </w:p>
-    <w:p>
-      <w:pPr>
-        <w:pStyle w:val="ListParagraph"/>
-        <w:numPr>
-          <w:ilvl w:val="0"/>
-          <w:numId w:val="8"/>
-        </w:numPr>
-        <w:rPr>
-          <w:rFonts w:ascii="Arial" w:hAnsi="Arial" w:cs="Arial"/>
-        </w:rPr>
-      </w:pPr>
-      <w:r>
-        <w:rPr>
-          <w:rFonts w:ascii="Arial" w:hAnsi="Arial" w:cs="Arial"/>
-        </w:rPr>
-        <w:t>OS Communication</w:t>
-      </w:r>
-    </w:p>
-    <w:p>
-      <w:pPr>
-        <w:pStyle w:val="ListParagraph"/>
-        <w:numPr>
-          <w:ilvl w:val="1"/>
-          <w:numId w:val="8"/>
-        </w:numPr>
-        <w:rPr>
-          <w:rFonts w:ascii="Arial" w:hAnsi="Arial" w:cs="Arial"/>
-        </w:rPr>
-      </w:pPr>
-      <w:r>
-        <w:rPr>
-          <w:rFonts w:ascii="Arial" w:hAnsi="Arial" w:cs="Arial"/>
-        </w:rPr>
-        <w:t>API</w:t>
-      </w:r>
-    </w:p>
-    <w:p>
-      <w:pPr>
-        <w:pStyle w:val="ListParagraph"/>
-        <w:numPr>
-          <w:ilvl w:val="1"/>
-          <w:numId w:val="8"/>
-        </w:numPr>
-        <w:rPr>
-          <w:rFonts w:ascii="Arial" w:hAnsi="Arial" w:cs="Arial"/>
-        </w:rPr>
-      </w:pPr>
-      <w:r>
-        <w:rPr>
-          <w:rFonts w:ascii="Arial" w:hAnsi="Arial" w:cs="Arial"/>
-        </w:rPr>
-        <w:t>Communication to External Services</w:t>
-      </w:r>
-    </w:p>
-    <w:p>
-      <w:pPr>
-        <w:pStyle w:val="ListParagraph"/>
-        <w:numPr>
-          <w:ilvl w:val="0"/>
-          <w:numId w:val="8"/>
-        </w:numPr>
-        <w:rPr>
-          <w:rFonts w:ascii="Arial" w:hAnsi="Arial" w:cs="Arial"/>
-        </w:rPr>
-      </w:pPr>
-      <w:r>
-        <w:rPr>
-          <w:rFonts w:ascii="Arial" w:hAnsi="Arial" w:cs="Arial"/>
-        </w:rPr>
-        <w:t>Tracker</w:t>
-      </w:r>
-    </w:p>
-    <w:p>
-      <w:pPr>
-        <w:pStyle w:val="ListParagraph"/>
-        <w:numPr>
-          <w:ilvl w:val="1"/>
-          <w:numId w:val="8"/>
-        </w:numPr>
-        <w:rPr>
-          <w:rFonts w:ascii="Arial" w:hAnsi="Arial" w:cs="Arial"/>
-        </w:rPr>
-      </w:pPr>
-      <w:r>
-        <w:rPr>
-          <w:rFonts w:ascii="Arial" w:hAnsi="Arial" w:cs="Arial"/>
-        </w:rPr>
-        <w:t>API</w:t>
-      </w:r>
-    </w:p>
-    <w:p>
-      <w:pPr>
-        <w:pStyle w:val="ListParagraph"/>
-        <w:numPr>
-          <w:ilvl w:val="1"/>
-          <w:numId w:val="8"/>
-        </w:numPr>
-        <w:rPr>
-          <w:rFonts w:ascii="Arial" w:hAnsi="Arial" w:cs="Arial"/>
-        </w:rPr>
-      </w:pPr>
-      <w:r>
-        <w:rPr>
-          <w:rFonts w:ascii="Arial" w:hAnsi="Arial" w:cs="Arial"/>
-        </w:rPr>
-        <w:t xml:space="preserve">Communication methodology to transmit data </w:t>
-      </w:r>
-    </w:p>
-    <w:p>
-      <w:pPr>
-        <w:pStyle w:val="ListParagraph"/>
-        <w:numPr>
-          <w:ilvl w:val="1"/>
-          <w:numId w:val="8"/>
-        </w:numPr>
-        <w:rPr>
-          <w:rFonts w:ascii="Arial" w:hAnsi="Arial" w:cs="Arial"/>
-        </w:rPr>
-      </w:pPr>
-      <w:r>
-        <w:rPr>
-          <w:rFonts w:ascii="Arial" w:hAnsi="Arial" w:cs="Arial"/>
-        </w:rPr>
-        <w:t>Structure of data transmitted</w:t>
-      </w:r>
-    </w:p>
-    <w:p>
-      <w:pPr>
-        <w:pStyle w:val="ListParagraph"/>
-        <w:numPr>
-          <w:ilvl w:val="1"/>
-          <w:numId w:val="8"/>
-        </w:numPr>
-        <w:rPr>
-          <w:rFonts w:ascii="Arial" w:hAnsi="Arial" w:cs="Arial"/>
-        </w:rPr>
-      </w:pPr>
-      <w:r>
-        <w:rPr>
-          <w:rFonts w:ascii="Arial" w:hAnsi="Arial" w:cs="Arial"/>
-        </w:rPr>
-        <w:t>Data transmission interval</w:t>
-      </w:r>
-    </w:p>
-    <w:p>
-      <w:pPr>
-        <w:pStyle w:val="ListParagraph"/>
-        <w:ind w:left="1440"/>
-        <w:rPr>
-          <w:rFonts w:ascii="Arial" w:hAnsi="Arial" w:cs="Arial"/>
-        </w:rPr>
-      </w:pPr>
+        <w:lastRenderedPageBreak/>
+        <w:t>Compatible with Chosen Protocol</w:t>
+      </w:r>
     </w:p>
     <w:sectPr>
       <w:pgSz w:w="12240" w:h="15840"/>
@@ -1405,7 +2514,7 @@
         <w:ind w:left="720" w:hanging="360"/>
       </w:pPr>
     </w:lvl>
-    <w:lvl w:ilvl="1" w:tentative="1">
+    <w:lvl w:ilvl="1">
       <w:start w:val="1"/>
       <w:numFmt w:val="lowerLetter"/>
       <w:lvlText w:val="%2."/>
@@ -1723,7 +2832,7 @@
         <w:ind w:left="1440" w:hanging="360"/>
       </w:pPr>
     </w:lvl>
-    <w:lvl w:ilvl="2" w:tplc="0409001B" w:tentative="1">
+    <w:lvl w:ilvl="2" w:tplc="0409001B">
       <w:start w:val="1"/>
       <w:numFmt w:val="lowerRoman"/>
       <w:lvlText w:val="%3."/>
@@ -3687,6 +4796,92 @@
     </w:lvl>
   </w:abstractNum>
   <w:abstractNum w:abstractNumId="22" w15:restartNumberingAfterBreak="0">
+    <w:nsid w:val="6C484401"/>
+    <w:multiLevelType w:val="hybridMultilevel"/>
+    <w:tmpl w:val="4BF2E04C"/>
+    <w:lvl w:ilvl="0" w:tplc="0409000F">
+      <w:start w:val="1"/>
+      <w:numFmt w:val="decimal"/>
+      <w:lvlText w:val="%1."/>
+      <w:lvlJc w:val="left"/>
+      <w:pPr>
+        <w:ind w:left="720" w:hanging="360"/>
+      </w:pPr>
+    </w:lvl>
+    <w:lvl w:ilvl="1" w:tplc="04090019">
+      <w:start w:val="1"/>
+      <w:numFmt w:val="lowerLetter"/>
+      <w:lvlText w:val="%2."/>
+      <w:lvlJc w:val="left"/>
+      <w:pPr>
+        <w:ind w:left="1440" w:hanging="360"/>
+      </w:pPr>
+    </w:lvl>
+    <w:lvl w:ilvl="2" w:tplc="0409001B">
+      <w:start w:val="1"/>
+      <w:numFmt w:val="lowerRoman"/>
+      <w:lvlText w:val="%3."/>
+      <w:lvlJc w:val="right"/>
+      <w:pPr>
+        <w:ind w:left="2160" w:hanging="180"/>
+      </w:pPr>
+    </w:lvl>
+    <w:lvl w:ilvl="3" w:tplc="0409000F" w:tentative="1">
+      <w:start w:val="1"/>
+      <w:numFmt w:val="decimal"/>
+      <w:lvlText w:val="%4."/>
+      <w:lvlJc w:val="left"/>
+      <w:pPr>
+        <w:ind w:left="2880" w:hanging="360"/>
+      </w:pPr>
+    </w:lvl>
+    <w:lvl w:ilvl="4" w:tplc="04090019" w:tentative="1">
+      <w:start w:val="1"/>
+      <w:numFmt w:val="lowerLetter"/>
+      <w:lvlText w:val="%5."/>
+      <w:lvlJc w:val="left"/>
+      <w:pPr>
+        <w:ind w:left="3600" w:hanging="360"/>
+      </w:pPr>
+    </w:lvl>
+    <w:lvl w:ilvl="5" w:tplc="0409001B" w:tentative="1">
+      <w:start w:val="1"/>
+      <w:numFmt w:val="lowerRoman"/>
+      <w:lvlText w:val="%6."/>
+      <w:lvlJc w:val="right"/>
+      <w:pPr>
+        <w:ind w:left="4320" w:hanging="180"/>
+      </w:pPr>
+    </w:lvl>
+    <w:lvl w:ilvl="6" w:tplc="0409000F" w:tentative="1">
+      <w:start w:val="1"/>
+      <w:numFmt w:val="decimal"/>
+      <w:lvlText w:val="%7."/>
+      <w:lvlJc w:val="left"/>
+      <w:pPr>
+        <w:ind w:left="5040" w:hanging="360"/>
+      </w:pPr>
+    </w:lvl>
+    <w:lvl w:ilvl="7" w:tplc="04090019" w:tentative="1">
+      <w:start w:val="1"/>
+      <w:numFmt w:val="lowerLetter"/>
+      <w:lvlText w:val="%8."/>
+      <w:lvlJc w:val="left"/>
+      <w:pPr>
+        <w:ind w:left="5760" w:hanging="360"/>
+      </w:pPr>
+    </w:lvl>
+    <w:lvl w:ilvl="8" w:tplc="0409001B" w:tentative="1">
+      <w:start w:val="1"/>
+      <w:numFmt w:val="lowerRoman"/>
+      <w:lvlText w:val="%9."/>
+      <w:lvlJc w:val="right"/>
+      <w:pPr>
+        <w:ind w:left="6480" w:hanging="180"/>
+      </w:pPr>
+    </w:lvl>
+  </w:abstractNum>
+  <w:abstractNum w:abstractNumId="23" w15:restartNumberingAfterBreak="0">
     <w:nsid w:val="6EAD421B"/>
     <w:multiLevelType w:val="multilevel"/>
     <w:tmpl w:val="903850AC"/>
@@ -3799,7 +4994,7 @@
       </w:pPr>
     </w:lvl>
   </w:abstractNum>
-  <w:abstractNum w:abstractNumId="23" w15:restartNumberingAfterBreak="0">
+  <w:abstractNum w:abstractNumId="24" w15:restartNumberingAfterBreak="0">
     <w:nsid w:val="74356559"/>
     <w:multiLevelType w:val="hybridMultilevel"/>
     <w:tmpl w:val="C4A44642"/>
@@ -3885,7 +5080,7 @@
       </w:pPr>
     </w:lvl>
   </w:abstractNum>
-  <w:abstractNum w:abstractNumId="24" w15:restartNumberingAfterBreak="0">
+  <w:abstractNum w:abstractNumId="25" w15:restartNumberingAfterBreak="0">
     <w:nsid w:val="776F329B"/>
     <w:multiLevelType w:val="multilevel"/>
     <w:tmpl w:val="40A8BD70"/>
@@ -3998,7 +5193,7 @@
       </w:pPr>
     </w:lvl>
   </w:abstractNum>
-  <w:abstractNum w:abstractNumId="25" w15:restartNumberingAfterBreak="0">
+  <w:abstractNum w:abstractNumId="26" w15:restartNumberingAfterBreak="0">
     <w:nsid w:val="7798497A"/>
     <w:multiLevelType w:val="multilevel"/>
     <w:tmpl w:val="26B2C152"/>
@@ -4111,7 +5306,7 @@
       </w:pPr>
     </w:lvl>
   </w:abstractNum>
-  <w:abstractNum w:abstractNumId="26" w15:restartNumberingAfterBreak="0">
+  <w:abstractNum w:abstractNumId="27" w15:restartNumberingAfterBreak="0">
     <w:nsid w:val="7E891667"/>
     <w:multiLevelType w:val="multilevel"/>
     <w:tmpl w:val="5C0EF752"/>
@@ -4225,7 +5420,7 @@
     </w:lvl>
   </w:abstractNum>
   <w:num w:numId="1">
-    <w:abstractNumId w:val="23"/>
+    <w:abstractNumId w:val="24"/>
   </w:num>
   <w:num w:numId="2">
     <w:abstractNumId w:val="6"/>
@@ -4285,7 +5480,7 @@
     <w:abstractNumId w:val="0"/>
   </w:num>
   <w:num w:numId="12">
-    <w:abstractNumId w:val="26"/>
+    <w:abstractNumId w:val="27"/>
   </w:num>
   <w:num w:numId="13">
     <w:abstractNumId w:val="7"/>
@@ -4303,7 +5498,7 @@
     <w:abstractNumId w:val="12"/>
   </w:num>
   <w:num w:numId="18">
-    <w:abstractNumId w:val="22"/>
+    <w:abstractNumId w:val="23"/>
   </w:num>
   <w:num w:numId="19">
     <w:abstractNumId w:val="17"/>
@@ -4315,10 +5510,10 @@
     <w:abstractNumId w:val="5"/>
   </w:num>
   <w:num w:numId="22">
-    <w:abstractNumId w:val="24"/>
+    <w:abstractNumId w:val="25"/>
   </w:num>
   <w:num w:numId="23">
-    <w:abstractNumId w:val="25"/>
+    <w:abstractNumId w:val="26"/>
   </w:num>
   <w:num w:numId="24">
     <w:abstractNumId w:val="4"/>
@@ -4334,6 +5529,9 @@
   </w:num>
   <w:num w:numId="28">
     <w:abstractNumId w:val="15"/>
+  </w:num>
+  <w:num w:numId="29">
+    <w:abstractNumId w:val="22"/>
   </w:num>
 </w:numbering>
 </file>

</xml_diff>